<commit_message>
Update histogram color to magenta and finalize visualization styling
</commit_message>
<xml_diff>
--- a/docs/eda.docx
+++ b/docs/eda.docx
@@ -7,25 +7,7 @@
         <w:pStyle w:val="Title"/>
       </w:pPr>
       <w:r>
-        <w:t xml:space="preserve">Exploratory</w:t>
-      </w:r>
-      <w:r>
-        <w:t xml:space="preserve"> </w:t>
-      </w:r>
-      <w:r>
-        <w:t xml:space="preserve">Data</w:t>
-      </w:r>
-      <w:r>
-        <w:t xml:space="preserve"> </w:t>
-      </w:r>
-      <w:r>
-        <w:t xml:space="preserve">Analysis</w:t>
-      </w:r>
-      <w:r>
-        <w:t xml:space="preserve"> </w:t>
-      </w:r>
-      <w:r>
-        <w:t xml:space="preserve">(EDA)</w:t>
+        <w:t xml:space="preserve">Exploratory Data Analysis (EDA)</w:t>
       </w:r>
     </w:p>
     <w:p>
@@ -33,49 +15,7 @@
         <w:pStyle w:val="Subtitle"/>
       </w:pPr>
       <w:r>
-        <w:t xml:space="preserve">Visual</w:t>
-      </w:r>
-      <w:r>
-        <w:t xml:space="preserve"> </w:t>
-      </w:r>
-      <w:r>
-        <w:t xml:space="preserve">and</w:t>
-      </w:r>
-      <w:r>
-        <w:t xml:space="preserve"> </w:t>
-      </w:r>
-      <w:r>
-        <w:t xml:space="preserve">Statistical</w:t>
-      </w:r>
-      <w:r>
-        <w:t xml:space="preserve"> </w:t>
-      </w:r>
-      <w:r>
-        <w:t xml:space="preserve">Insights</w:t>
-      </w:r>
-      <w:r>
-        <w:t xml:space="preserve"> </w:t>
-      </w:r>
-      <w:r>
-        <w:t xml:space="preserve">from</w:t>
-      </w:r>
-      <w:r>
-        <w:t xml:space="preserve"> </w:t>
-      </w:r>
-      <w:r>
-        <w:t xml:space="preserve">Job</w:t>
-      </w:r>
-      <w:r>
-        <w:t xml:space="preserve"> </w:t>
-      </w:r>
-      <w:r>
-        <w:t xml:space="preserve">Market</w:t>
-      </w:r>
-      <w:r>
-        <w:t xml:space="preserve"> </w:t>
-      </w:r>
-      <w:r>
-        <w:t xml:space="preserve">Data</w:t>
+        <w:t xml:space="preserve">Visual and Statistical Insights from Job Market Data</w:t>
       </w:r>
     </w:p>
     <w:p>
@@ -83,37 +23,7 @@
         <w:pStyle w:val="Author"/>
       </w:pPr>
       <w:r>
-        <w:t xml:space="preserve">Anu</w:t>
-      </w:r>
-      <w:r>
-        <w:t xml:space="preserve"> </w:t>
-      </w:r>
-      <w:r>
-        <w:t xml:space="preserve">Sharma,</w:t>
-      </w:r>
-      <w:r>
-        <w:t xml:space="preserve"> </w:t>
-      </w:r>
-      <w:r>
-        <w:t xml:space="preserve">Cindy</w:t>
-      </w:r>
-      <w:r>
-        <w:t xml:space="preserve"> </w:t>
-      </w:r>
-      <w:r>
-        <w:t xml:space="preserve">Guzman,</w:t>
-      </w:r>
-      <w:r>
-        <w:t xml:space="preserve"> </w:t>
-      </w:r>
-      <w:r>
-        <w:t xml:space="preserve">Gavin</w:t>
-      </w:r>
-      <w:r>
-        <w:t xml:space="preserve"> </w:t>
-      </w:r>
-      <w:r>
-        <w:t xml:space="preserve">Boss</w:t>
+        <w:t xml:space="preserve">Anu Sharma, Cindy Guzman, Gavin Boss</w:t>
       </w:r>
     </w:p>
     <w:p>
@@ -468,6 +378,33 @@
         <w:rPr>
           <w:rStyle w:val="NormalTok"/>
         </w:rPr>
+        <w:t xml:space="preserve"> plotly.colors </w:t>
+      </w:r>
+      <w:r>
+        <w:rPr>
+          <w:rStyle w:val="ImportTok"/>
+        </w:rPr>
+        <w:t xml:space="preserve">as</w:t>
+      </w:r>
+      <w:r>
+        <w:rPr>
+          <w:rStyle w:val="NormalTok"/>
+        </w:rPr>
+        <w:t xml:space="preserve"> pc</w:t>
+      </w:r>
+      <w:r>
+        <w:br/>
+      </w:r>
+      <w:r>
+        <w:rPr>
+          <w:rStyle w:val="ImportTok"/>
+        </w:rPr>
+        <w:t xml:space="preserve">import</w:t>
+      </w:r>
+      <w:r>
+        <w:rPr>
+          <w:rStyle w:val="NormalTok"/>
+        </w:rPr>
         <w:t xml:space="preserve"> json</w:t>
       </w:r>
       <w:r>
@@ -720,7 +657,25 @@
         <w:rPr>
           <w:rStyle w:val="VerbatimStringTok"/>
         </w:rPr>
-        <w:t xml:space="preserve">r"\s+"</w:t>
+        <w:t xml:space="preserve">r"</w:t>
+      </w:r>
+      <w:r>
+        <w:rPr>
+          <w:rStyle w:val="DecValTok"/>
+        </w:rPr>
+        <w:t xml:space="preserve">\s</w:t>
+      </w:r>
+      <w:r>
+        <w:rPr>
+          <w:rStyle w:val="OperatorTok"/>
+        </w:rPr>
+        <w:t xml:space="preserve">+</w:t>
+      </w:r>
+      <w:r>
+        <w:rPr>
+          <w:rStyle w:val="VerbatimStringTok"/>
+        </w:rPr>
+        <w:t xml:space="preserve">"</w:t>
       </w:r>
       <w:r>
         <w:rPr>
@@ -1920,7 +1875,7 @@
         <w:rPr>
           <w:rStyle w:val="CommentTok"/>
         </w:rPr>
-        <w:t xml:space="preserve"># Filter out negative or zero salary values before plotting</w:t>
+        <w:t xml:space="preserve"># Filter valid salaries</w:t>
       </w:r>
       <w:r>
         <w:br/>
@@ -1987,6 +1942,15 @@
       </w:r>
       <w:r>
         <w:rPr>
+          <w:rStyle w:val="CommentTok"/>
+        </w:rPr>
+        <w:t xml:space="preserve"># --- Base histogram (same as your original) ---</w:t>
+      </w:r>
+      <w:r>
+        <w:br/>
+      </w:r>
+      <w:r>
+        <w:rPr>
           <w:rStyle w:val="NormalTok"/>
         </w:rPr>
         <w:t xml:space="preserve">fig </w:t>
@@ -2010,7 +1974,7 @@
         <w:rPr>
           <w:rStyle w:val="NormalTok"/>
         </w:rPr>
-        <w:t xml:space="preserve">    df,</w:t>
+        <w:t xml:space="preserve">    df_salary,</w:t>
       </w:r>
       <w:r>
         <w:br/>
@@ -2137,6 +2101,537 @@
       </w:r>
       <w:r>
         <w:rPr>
+          <w:rStyle w:val="CommentTok"/>
+        </w:rPr>
+        <w:t xml:space="preserve"># --- Compute log overlay using numpy ---</w:t>
+      </w:r>
+      <w:r>
+        <w:br/>
+      </w:r>
+      <w:r>
+        <w:rPr>
+          <w:rStyle w:val="NormalTok"/>
+        </w:rPr>
+        <w:t xml:space="preserve">log_salaries </w:t>
+      </w:r>
+      <w:r>
+        <w:rPr>
+          <w:rStyle w:val="OperatorTok"/>
+        </w:rPr>
+        <w:t xml:space="preserve">=</w:t>
+      </w:r>
+      <w:r>
+        <w:rPr>
+          <w:rStyle w:val="NormalTok"/>
+        </w:rPr>
+        <w:t xml:space="preserve"> np.log(df_salary[</w:t>
+      </w:r>
+      <w:r>
+        <w:rPr>
+          <w:rStyle w:val="StringTok"/>
+        </w:rPr>
+        <w:t xml:space="preserve">"Average_Salary"</w:t>
+      </w:r>
+      <w:r>
+        <w:rPr>
+          <w:rStyle w:val="NormalTok"/>
+        </w:rPr>
+        <w:t xml:space="preserve">])</w:t>
+      </w:r>
+      <w:r>
+        <w:br/>
+      </w:r>
+      <w:r>
+        <w:rPr>
+          <w:rStyle w:val="NormalTok"/>
+        </w:rPr>
+        <w:t xml:space="preserve">counts, bins </w:t>
+      </w:r>
+      <w:r>
+        <w:rPr>
+          <w:rStyle w:val="OperatorTok"/>
+        </w:rPr>
+        <w:t xml:space="preserve">=</w:t>
+      </w:r>
+      <w:r>
+        <w:rPr>
+          <w:rStyle w:val="NormalTok"/>
+        </w:rPr>
+        <w:t xml:space="preserve"> np.histogram(log_salaries, bins</w:t>
+      </w:r>
+      <w:r>
+        <w:rPr>
+          <w:rStyle w:val="OperatorTok"/>
+        </w:rPr>
+        <w:t xml:space="preserve">=</w:t>
+      </w:r>
+      <w:r>
+        <w:rPr>
+          <w:rStyle w:val="DecValTok"/>
+        </w:rPr>
+        <w:t xml:space="preserve">40</w:t>
+      </w:r>
+      <w:r>
+        <w:rPr>
+          <w:rStyle w:val="NormalTok"/>
+        </w:rPr>
+        <w:t xml:space="preserve">)</w:t>
+      </w:r>
+      <w:r>
+        <w:br/>
+      </w:r>
+      <w:r>
+        <w:rPr>
+          <w:rStyle w:val="NormalTok"/>
+        </w:rPr>
+        <w:t xml:space="preserve">bin_centers </w:t>
+      </w:r>
+      <w:r>
+        <w:rPr>
+          <w:rStyle w:val="OperatorTok"/>
+        </w:rPr>
+        <w:t xml:space="preserve">=</w:t>
+      </w:r>
+      <w:r>
+        <w:rPr>
+          <w:rStyle w:val="NormalTok"/>
+        </w:rPr>
+        <w:t xml:space="preserve"> (bins[:</w:t>
+      </w:r>
+      <w:r>
+        <w:rPr>
+          <w:rStyle w:val="OperatorTok"/>
+        </w:rPr>
+        <w:t xml:space="preserve">-</w:t>
+      </w:r>
+      <w:r>
+        <w:rPr>
+          <w:rStyle w:val="DecValTok"/>
+        </w:rPr>
+        <w:t xml:space="preserve">1</w:t>
+      </w:r>
+      <w:r>
+        <w:rPr>
+          <w:rStyle w:val="NormalTok"/>
+        </w:rPr>
+        <w:t xml:space="preserve">] </w:t>
+      </w:r>
+      <w:r>
+        <w:rPr>
+          <w:rStyle w:val="OperatorTok"/>
+        </w:rPr>
+        <w:t xml:space="preserve">+</w:t>
+      </w:r>
+      <w:r>
+        <w:rPr>
+          <w:rStyle w:val="NormalTok"/>
+        </w:rPr>
+        <w:t xml:space="preserve"> bins[</w:t>
+      </w:r>
+      <w:r>
+        <w:rPr>
+          <w:rStyle w:val="DecValTok"/>
+        </w:rPr>
+        <w:t xml:space="preserve">1</w:t>
+      </w:r>
+      <w:r>
+        <w:rPr>
+          <w:rStyle w:val="NormalTok"/>
+        </w:rPr>
+        <w:t xml:space="preserve">:]) </w:t>
+      </w:r>
+      <w:r>
+        <w:rPr>
+          <w:rStyle w:val="OperatorTok"/>
+        </w:rPr>
+        <w:t xml:space="preserve">/</w:t>
+      </w:r>
+      <w:r>
+        <w:rPr>
+          <w:rStyle w:val="NormalTok"/>
+        </w:rPr>
+        <w:t xml:space="preserve"> </w:t>
+      </w:r>
+      <w:r>
+        <w:rPr>
+          <w:rStyle w:val="DecValTok"/>
+        </w:rPr>
+        <w:t xml:space="preserve">2</w:t>
+      </w:r>
+      <w:r>
+        <w:br/>
+      </w:r>
+      <w:r>
+        <w:rPr>
+          <w:rStyle w:val="NormalTok"/>
+        </w:rPr>
+        <w:t xml:space="preserve">log_curve_x </w:t>
+      </w:r>
+      <w:r>
+        <w:rPr>
+          <w:rStyle w:val="OperatorTok"/>
+        </w:rPr>
+        <w:t xml:space="preserve">=</w:t>
+      </w:r>
+      <w:r>
+        <w:rPr>
+          <w:rStyle w:val="NormalTok"/>
+        </w:rPr>
+        <w:t xml:space="preserve"> np.exp(bin_centers)</w:t>
+      </w:r>
+      <w:r>
+        <w:br/>
+      </w:r>
+      <w:r>
+        <w:br/>
+      </w:r>
+      <w:r>
+        <w:rPr>
+          <w:rStyle w:val="CommentTok"/>
+        </w:rPr>
+        <w:t xml:space="preserve"># Get reference histogram counts to scale properly</w:t>
+      </w:r>
+      <w:r>
+        <w:br/>
+      </w:r>
+      <w:r>
+        <w:rPr>
+          <w:rStyle w:val="NormalTok"/>
+        </w:rPr>
+        <w:t xml:space="preserve">linear_counts, _ </w:t>
+      </w:r>
+      <w:r>
+        <w:rPr>
+          <w:rStyle w:val="OperatorTok"/>
+        </w:rPr>
+        <w:t xml:space="preserve">=</w:t>
+      </w:r>
+      <w:r>
+        <w:rPr>
+          <w:rStyle w:val="NormalTok"/>
+        </w:rPr>
+        <w:t xml:space="preserve"> np.histogram(df_salary[</w:t>
+      </w:r>
+      <w:r>
+        <w:rPr>
+          <w:rStyle w:val="StringTok"/>
+        </w:rPr>
+        <w:t xml:space="preserve">"Average_Salary"</w:t>
+      </w:r>
+      <w:r>
+        <w:rPr>
+          <w:rStyle w:val="NormalTok"/>
+        </w:rPr>
+        <w:t xml:space="preserve">], bins</w:t>
+      </w:r>
+      <w:r>
+        <w:rPr>
+          <w:rStyle w:val="OperatorTok"/>
+        </w:rPr>
+        <w:t xml:space="preserve">=</w:t>
+      </w:r>
+      <w:r>
+        <w:rPr>
+          <w:rStyle w:val="DecValTok"/>
+        </w:rPr>
+        <w:t xml:space="preserve">40</w:t>
+      </w:r>
+      <w:r>
+        <w:rPr>
+          <w:rStyle w:val="NormalTok"/>
+        </w:rPr>
+        <w:t xml:space="preserve">)</w:t>
+      </w:r>
+      <w:r>
+        <w:br/>
+      </w:r>
+      <w:r>
+        <w:rPr>
+          <w:rStyle w:val="NormalTok"/>
+        </w:rPr>
+        <w:t xml:space="preserve">scale_factor </w:t>
+      </w:r>
+      <w:r>
+        <w:rPr>
+          <w:rStyle w:val="OperatorTok"/>
+        </w:rPr>
+        <w:t xml:space="preserve">=</w:t>
+      </w:r>
+      <w:r>
+        <w:rPr>
+          <w:rStyle w:val="NormalTok"/>
+        </w:rPr>
+        <w:t xml:space="preserve"> </w:t>
+      </w:r>
+      <w:r>
+        <w:rPr>
+          <w:rStyle w:val="BuiltInTok"/>
+        </w:rPr>
+        <w:t xml:space="preserve">max</w:t>
+      </w:r>
+      <w:r>
+        <w:rPr>
+          <w:rStyle w:val="NormalTok"/>
+        </w:rPr>
+        <w:t xml:space="preserve">(linear_counts) </w:t>
+      </w:r>
+      <w:r>
+        <w:rPr>
+          <w:rStyle w:val="OperatorTok"/>
+        </w:rPr>
+        <w:t xml:space="preserve">/</w:t>
+      </w:r>
+      <w:r>
+        <w:rPr>
+          <w:rStyle w:val="NormalTok"/>
+        </w:rPr>
+        <w:t xml:space="preserve"> </w:t>
+      </w:r>
+      <w:r>
+        <w:rPr>
+          <w:rStyle w:val="BuiltInTok"/>
+        </w:rPr>
+        <w:t xml:space="preserve">max</w:t>
+      </w:r>
+      <w:r>
+        <w:rPr>
+          <w:rStyle w:val="NormalTok"/>
+        </w:rPr>
+        <w:t xml:space="preserve">(counts)</w:t>
+      </w:r>
+      <w:r>
+        <w:br/>
+      </w:r>
+      <w:r>
+        <w:rPr>
+          <w:rStyle w:val="NormalTok"/>
+        </w:rPr>
+        <w:t xml:space="preserve">log_curve_y </w:t>
+      </w:r>
+      <w:r>
+        <w:rPr>
+          <w:rStyle w:val="OperatorTok"/>
+        </w:rPr>
+        <w:t xml:space="preserve">=</w:t>
+      </w:r>
+      <w:r>
+        <w:rPr>
+          <w:rStyle w:val="NormalTok"/>
+        </w:rPr>
+        <w:t xml:space="preserve"> counts </w:t>
+      </w:r>
+      <w:r>
+        <w:rPr>
+          <w:rStyle w:val="OperatorTok"/>
+        </w:rPr>
+        <w:t xml:space="preserve">*</w:t>
+      </w:r>
+      <w:r>
+        <w:rPr>
+          <w:rStyle w:val="NormalTok"/>
+        </w:rPr>
+        <w:t xml:space="preserve"> scale_factor</w:t>
+      </w:r>
+      <w:r>
+        <w:br/>
+      </w:r>
+      <w:r>
+        <w:br/>
+      </w:r>
+      <w:r>
+        <w:rPr>
+          <w:rStyle w:val="CommentTok"/>
+        </w:rPr>
+        <w:t xml:space="preserve"># --- Add overlay line ---</w:t>
+      </w:r>
+      <w:r>
+        <w:br/>
+      </w:r>
+      <w:r>
+        <w:rPr>
+          <w:rStyle w:val="NormalTok"/>
+        </w:rPr>
+        <w:t xml:space="preserve">fig.add_trace(go.Scatter(</w:t>
+      </w:r>
+      <w:r>
+        <w:br/>
+      </w:r>
+      <w:r>
+        <w:rPr>
+          <w:rStyle w:val="NormalTok"/>
+        </w:rPr>
+        <w:t xml:space="preserve">    x</w:t>
+      </w:r>
+      <w:r>
+        <w:rPr>
+          <w:rStyle w:val="OperatorTok"/>
+        </w:rPr>
+        <w:t xml:space="preserve">=</w:t>
+      </w:r>
+      <w:r>
+        <w:rPr>
+          <w:rStyle w:val="NormalTok"/>
+        </w:rPr>
+        <w:t xml:space="preserve">log_curve_x,</w:t>
+      </w:r>
+      <w:r>
+        <w:br/>
+      </w:r>
+      <w:r>
+        <w:rPr>
+          <w:rStyle w:val="NormalTok"/>
+        </w:rPr>
+        <w:t xml:space="preserve">    y</w:t>
+      </w:r>
+      <w:r>
+        <w:rPr>
+          <w:rStyle w:val="OperatorTok"/>
+        </w:rPr>
+        <w:t xml:space="preserve">=</w:t>
+      </w:r>
+      <w:r>
+        <w:rPr>
+          <w:rStyle w:val="NormalTok"/>
+        </w:rPr>
+        <w:t xml:space="preserve">log_curve_y,</w:t>
+      </w:r>
+      <w:r>
+        <w:br/>
+      </w:r>
+      <w:r>
+        <w:rPr>
+          <w:rStyle w:val="NormalTok"/>
+        </w:rPr>
+        <w:t xml:space="preserve">    mode</w:t>
+      </w:r>
+      <w:r>
+        <w:rPr>
+          <w:rStyle w:val="OperatorTok"/>
+        </w:rPr>
+        <w:t xml:space="preserve">=</w:t>
+      </w:r>
+      <w:r>
+        <w:rPr>
+          <w:rStyle w:val="StringTok"/>
+        </w:rPr>
+        <w:t xml:space="preserve">"lines"</w:t>
+      </w:r>
+      <w:r>
+        <w:rPr>
+          <w:rStyle w:val="NormalTok"/>
+        </w:rPr>
+        <w:t xml:space="preserve">,</w:t>
+      </w:r>
+      <w:r>
+        <w:br/>
+      </w:r>
+      <w:r>
+        <w:rPr>
+          <w:rStyle w:val="NormalTok"/>
+        </w:rPr>
+        <w:t xml:space="preserve">    line</w:t>
+      </w:r>
+      <w:r>
+        <w:rPr>
+          <w:rStyle w:val="OperatorTok"/>
+        </w:rPr>
+        <w:t xml:space="preserve">=</w:t>
+      </w:r>
+      <w:r>
+        <w:rPr>
+          <w:rStyle w:val="BuiltInTok"/>
+        </w:rPr>
+        <w:t xml:space="preserve">dict</w:t>
+      </w:r>
+      <w:r>
+        <w:rPr>
+          <w:rStyle w:val="NormalTok"/>
+        </w:rPr>
+        <w:t xml:space="preserve">(color</w:t>
+      </w:r>
+      <w:r>
+        <w:rPr>
+          <w:rStyle w:val="OperatorTok"/>
+        </w:rPr>
+        <w:t xml:space="preserve">=</w:t>
+      </w:r>
+      <w:r>
+        <w:rPr>
+          <w:rStyle w:val="StringTok"/>
+        </w:rPr>
+        <w:t xml:space="preserve">"firebrick"</w:t>
+      </w:r>
+      <w:r>
+        <w:rPr>
+          <w:rStyle w:val="NormalTok"/>
+        </w:rPr>
+        <w:t xml:space="preserve">, width</w:t>
+      </w:r>
+      <w:r>
+        <w:rPr>
+          <w:rStyle w:val="OperatorTok"/>
+        </w:rPr>
+        <w:t xml:space="preserve">=</w:t>
+      </w:r>
+      <w:r>
+        <w:rPr>
+          <w:rStyle w:val="DecValTok"/>
+        </w:rPr>
+        <w:t xml:space="preserve">3</w:t>
+      </w:r>
+      <w:r>
+        <w:rPr>
+          <w:rStyle w:val="NormalTok"/>
+        </w:rPr>
+        <w:t xml:space="preserve">),</w:t>
+      </w:r>
+      <w:r>
+        <w:br/>
+      </w:r>
+      <w:r>
+        <w:rPr>
+          <w:rStyle w:val="NormalTok"/>
+        </w:rPr>
+        <w:t xml:space="preserve">    name</w:t>
+      </w:r>
+      <w:r>
+        <w:rPr>
+          <w:rStyle w:val="OperatorTok"/>
+        </w:rPr>
+        <w:t xml:space="preserve">=</w:t>
+      </w:r>
+      <w:r>
+        <w:rPr>
+          <w:rStyle w:val="StringTok"/>
+        </w:rPr>
+        <w:t xml:space="preserve">"Log-transformed Overlay"</w:t>
+      </w:r>
+      <w:r>
+        <w:br/>
+      </w:r>
+      <w:r>
+        <w:rPr>
+          <w:rStyle w:val="NormalTok"/>
+        </w:rPr>
+        <w:t xml:space="preserve">))</w:t>
+      </w:r>
+      <w:r>
+        <w:br/>
+      </w:r>
+      <w:r>
+        <w:br/>
+      </w:r>
+      <w:r>
+        <w:rPr>
+          <w:rStyle w:val="CommentTok"/>
+        </w:rPr>
+        <w:t xml:space="preserve"># --- Keep your layout exactly the same ---</w:t>
+      </w:r>
+      <w:r>
+        <w:br/>
+      </w:r>
+      <w:r>
+        <w:rPr>
           <w:rStyle w:val="NormalTok"/>
         </w:rPr>
         <w:t xml:space="preserve">fig.update_layout(</w:t>
@@ -2148,21 +2643,6 @@
         <w:rPr>
           <w:rStyle w:val="NormalTok"/>
         </w:rPr>
-        <w:t xml:space="preserve">    </w:t>
-      </w:r>
-      <w:r>
-        <w:rPr>
-          <w:rStyle w:val="CommentTok"/>
-        </w:rPr>
-        <w:t xml:space="preserve">#  Title styling</w:t>
-      </w:r>
-      <w:r>
-        <w:br/>
-      </w:r>
-      <w:r>
-        <w:rPr>
-          <w:rStyle w:val="NormalTok"/>
-        </w:rPr>
         <w:t xml:space="preserve">    title</w:t>
       </w:r>
       <w:r>
@@ -2202,7 +2682,7 @@
         <w:rPr>
           <w:rStyle w:val="StringTok"/>
         </w:rPr>
-        <w:t xml:space="preserve">"&lt;b&gt;Distribution of Average Salaries&lt;/b&gt;"</w:t>
+        <w:t xml:space="preserve">"&lt;b&gt;Distribution of Average Salaries (with Log Overlay)&lt;/b&gt;"</w:t>
       </w:r>
       <w:r>
         <w:rPr>
@@ -2235,13 +2715,7 @@
         <w:rPr>
           <w:rStyle w:val="NormalTok"/>
         </w:rPr>
-        <w:t xml:space="preserve">,  </w:t>
-      </w:r>
-      <w:r>
-        <w:rPr>
-          <w:rStyle w:val="CommentTok"/>
-        </w:rPr>
-        <w:t xml:space="preserve"># center the title</w:t>
+        <w:t xml:space="preserve">,</w:t>
       </w:r>
       <w:r>
         <w:br/>
@@ -2331,30 +2805,6 @@
         <w:rPr>
           <w:rStyle w:val="NormalTok"/>
         </w:rPr>
-        <w:t xml:space="preserve">    </w:t>
-      </w:r>
-      <w:r>
-        <w:br/>
-      </w:r>
-      <w:r>
-        <w:rPr>
-          <w:rStyle w:val="NormalTok"/>
-        </w:rPr>
-        <w:t xml:space="preserve">    </w:t>
-      </w:r>
-      <w:r>
-        <w:rPr>
-          <w:rStyle w:val="CommentTok"/>
-        </w:rPr>
-        <w:t xml:space="preserve">#  Axis labels</w:t>
-      </w:r>
-      <w:r>
-        <w:br/>
-      </w:r>
-      <w:r>
-        <w:rPr>
-          <w:rStyle w:val="NormalTok"/>
-        </w:rPr>
         <w:t xml:space="preserve">    xaxis_title</w:t>
       </w:r>
       <w:r>
@@ -2409,30 +2859,6 @@
         <w:rPr>
           <w:rStyle w:val="NormalTok"/>
         </w:rPr>
-        <w:t xml:space="preserve">    </w:t>
-      </w:r>
-      <w:r>
-        <w:br/>
-      </w:r>
-      <w:r>
-        <w:rPr>
-          <w:rStyle w:val="NormalTok"/>
-        </w:rPr>
-        <w:t xml:space="preserve">    </w:t>
-      </w:r>
-      <w:r>
-        <w:rPr>
-          <w:rStyle w:val="CommentTok"/>
-        </w:rPr>
-        <w:t xml:space="preserve">#  Layout polish</w:t>
-      </w:r>
-      <w:r>
-        <w:br/>
-      </w:r>
-      <w:r>
-        <w:rPr>
-          <w:rStyle w:val="NormalTok"/>
-        </w:rPr>
         <w:t xml:space="preserve">    template</w:t>
       </w:r>
       <w:r>
@@ -2676,6 +3102,105 @@
         <w:rPr>
           <w:rStyle w:val="NormalTok"/>
         </w:rPr>
+        <w:t xml:space="preserve">),</w:t>
+      </w:r>
+      <w:r>
+        <w:br/>
+      </w:r>
+      <w:r>
+        <w:rPr>
+          <w:rStyle w:val="NormalTok"/>
+        </w:rPr>
+        <w:t xml:space="preserve">    legend</w:t>
+      </w:r>
+      <w:r>
+        <w:rPr>
+          <w:rStyle w:val="OperatorTok"/>
+        </w:rPr>
+        <w:t xml:space="preserve">=</w:t>
+      </w:r>
+      <w:r>
+        <w:rPr>
+          <w:rStyle w:val="BuiltInTok"/>
+        </w:rPr>
+        <w:t xml:space="preserve">dict</w:t>
+      </w:r>
+      <w:r>
+        <w:rPr>
+          <w:rStyle w:val="NormalTok"/>
+        </w:rPr>
+        <w:t xml:space="preserve">(title</w:t>
+      </w:r>
+      <w:r>
+        <w:rPr>
+          <w:rStyle w:val="OperatorTok"/>
+        </w:rPr>
+        <w:t xml:space="preserve">=</w:t>
+      </w:r>
+      <w:r>
+        <w:rPr>
+          <w:rStyle w:val="StringTok"/>
+        </w:rPr>
+        <w:t xml:space="preserve">"Legend"</w:t>
+      </w:r>
+      <w:r>
+        <w:rPr>
+          <w:rStyle w:val="NormalTok"/>
+        </w:rPr>
+        <w:t xml:space="preserve">, orientation</w:t>
+      </w:r>
+      <w:r>
+        <w:rPr>
+          <w:rStyle w:val="OperatorTok"/>
+        </w:rPr>
+        <w:t xml:space="preserve">=</w:t>
+      </w:r>
+      <w:r>
+        <w:rPr>
+          <w:rStyle w:val="StringTok"/>
+        </w:rPr>
+        <w:t xml:space="preserve">"h"</w:t>
+      </w:r>
+      <w:r>
+        <w:rPr>
+          <w:rStyle w:val="NormalTok"/>
+        </w:rPr>
+        <w:t xml:space="preserve">, y</w:t>
+      </w:r>
+      <w:r>
+        <w:rPr>
+          <w:rStyle w:val="OperatorTok"/>
+        </w:rPr>
+        <w:t xml:space="preserve">=-</w:t>
+      </w:r>
+      <w:r>
+        <w:rPr>
+          <w:rStyle w:val="FloatTok"/>
+        </w:rPr>
+        <w:t xml:space="preserve">0.2</w:t>
+      </w:r>
+      <w:r>
+        <w:rPr>
+          <w:rStyle w:val="NormalTok"/>
+        </w:rPr>
+        <w:t xml:space="preserve">, x</w:t>
+      </w:r>
+      <w:r>
+        <w:rPr>
+          <w:rStyle w:val="OperatorTok"/>
+        </w:rPr>
+        <w:t xml:space="preserve">=</w:t>
+      </w:r>
+      <w:r>
+        <w:rPr>
+          <w:rStyle w:val="FloatTok"/>
+        </w:rPr>
+        <w:t xml:space="preserve">0.3</w:t>
+      </w:r>
+      <w:r>
+        <w:rPr>
+          <w:rStyle w:val="NormalTok"/>
+        </w:rPr>
         <w:t xml:space="preserve">)</w:t>
       </w:r>
       <w:r>
@@ -2689,15 +3214,6 @@
       </w:r>
       <w:r>
         <w:br/>
-      </w:r>
-      <w:r>
-        <w:br/>
-      </w:r>
-      <w:r>
-        <w:rPr>
-          <w:rStyle w:val="CommentTok"/>
-        </w:rPr>
-        <w:t xml:space="preserve">#  Subtle gridlines for readability</w:t>
       </w:r>
       <w:r>
         <w:br/>
@@ -3187,7 +3703,397 @@
         <w:rPr>
           <w:rStyle w:val="CommentTok"/>
         </w:rPr>
-        <w:t xml:space="preserve">#  Create scatter plot with trendlines</w:t>
+        <w:t xml:space="preserve">#  Add gentle jitter to make overlapping points clearer </w:t>
+      </w:r>
+      <w:r>
+        <w:br/>
+      </w:r>
+      <w:r>
+        <w:rPr>
+          <w:rStyle w:val="NormalTok"/>
+        </w:rPr>
+        <w:t xml:space="preserve">jitter_strength </w:t>
+      </w:r>
+      <w:r>
+        <w:rPr>
+          <w:rStyle w:val="OperatorTok"/>
+        </w:rPr>
+        <w:t xml:space="preserve">=</w:t>
+      </w:r>
+      <w:r>
+        <w:rPr>
+          <w:rStyle w:val="NormalTok"/>
+        </w:rPr>
+        <w:t xml:space="preserve"> </w:t>
+      </w:r>
+      <w:r>
+        <w:rPr>
+          <w:rStyle w:val="FloatTok"/>
+        </w:rPr>
+        <w:t xml:space="preserve">0.2</w:t>
+      </w:r>
+      <w:r>
+        <w:br/>
+      </w:r>
+      <w:r>
+        <w:rPr>
+          <w:rStyle w:val="NormalTok"/>
+        </w:rPr>
+        <w:t xml:space="preserve">df_exp[</w:t>
+      </w:r>
+      <w:r>
+        <w:rPr>
+          <w:rStyle w:val="StringTok"/>
+        </w:rPr>
+        <w:t xml:space="preserve">"MIN_YEARS_EXPERIENCE_JITTER"</w:t>
+      </w:r>
+      <w:r>
+        <w:rPr>
+          <w:rStyle w:val="NormalTok"/>
+        </w:rPr>
+        <w:t xml:space="preserve">] </w:t>
+      </w:r>
+      <w:r>
+        <w:rPr>
+          <w:rStyle w:val="OperatorTok"/>
+        </w:rPr>
+        <w:t xml:space="preserve">=</w:t>
+      </w:r>
+      <w:r>
+        <w:rPr>
+          <w:rStyle w:val="NormalTok"/>
+        </w:rPr>
+        <w:t xml:space="preserve"> df_exp[</w:t>
+      </w:r>
+      <w:r>
+        <w:rPr>
+          <w:rStyle w:val="StringTok"/>
+        </w:rPr>
+        <w:t xml:space="preserve">"MIN_YEARS_EXPERIENCE"</w:t>
+      </w:r>
+      <w:r>
+        <w:rPr>
+          <w:rStyle w:val="NormalTok"/>
+        </w:rPr>
+        <w:t xml:space="preserve">] </w:t>
+      </w:r>
+      <w:r>
+        <w:rPr>
+          <w:rStyle w:val="OperatorTok"/>
+        </w:rPr>
+        <w:t xml:space="preserve">+</w:t>
+      </w:r>
+      <w:r>
+        <w:rPr>
+          <w:rStyle w:val="NormalTok"/>
+        </w:rPr>
+        <w:t xml:space="preserve"> np.random.uniform(</w:t>
+      </w:r>
+      <w:r>
+        <w:br/>
+      </w:r>
+      <w:r>
+        <w:rPr>
+          <w:rStyle w:val="NormalTok"/>
+        </w:rPr>
+        <w:t xml:space="preserve">    low</w:t>
+      </w:r>
+      <w:r>
+        <w:rPr>
+          <w:rStyle w:val="OperatorTok"/>
+        </w:rPr>
+        <w:t xml:space="preserve">=-</w:t>
+      </w:r>
+      <w:r>
+        <w:rPr>
+          <w:rStyle w:val="NormalTok"/>
+        </w:rPr>
+        <w:t xml:space="preserve">jitter_strength, high</w:t>
+      </w:r>
+      <w:r>
+        <w:rPr>
+          <w:rStyle w:val="OperatorTok"/>
+        </w:rPr>
+        <w:t xml:space="preserve">=</w:t>
+      </w:r>
+      <w:r>
+        <w:rPr>
+          <w:rStyle w:val="NormalTok"/>
+        </w:rPr>
+        <w:t xml:space="preserve">jitter_strength, size</w:t>
+      </w:r>
+      <w:r>
+        <w:rPr>
+          <w:rStyle w:val="OperatorTok"/>
+        </w:rPr>
+        <w:t xml:space="preserve">=</w:t>
+      </w:r>
+      <w:r>
+        <w:rPr>
+          <w:rStyle w:val="BuiltInTok"/>
+        </w:rPr>
+        <w:t xml:space="preserve">len</w:t>
+      </w:r>
+      <w:r>
+        <w:rPr>
+          <w:rStyle w:val="NormalTok"/>
+        </w:rPr>
+        <w:t xml:space="preserve">(df_exp)</w:t>
+      </w:r>
+      <w:r>
+        <w:br/>
+      </w:r>
+      <w:r>
+        <w:rPr>
+          <w:rStyle w:val="NormalTok"/>
+        </w:rPr>
+        <w:t xml:space="preserve">)</w:t>
+      </w:r>
+      <w:r>
+        <w:br/>
+      </w:r>
+      <w:r>
+        <w:rPr>
+          <w:rStyle w:val="NormalTok"/>
+        </w:rPr>
+        <w:t xml:space="preserve">df_exp[</w:t>
+      </w:r>
+      <w:r>
+        <w:rPr>
+          <w:rStyle w:val="StringTok"/>
+        </w:rPr>
+        <w:t xml:space="preserve">"Average_Salary_JITTER"</w:t>
+      </w:r>
+      <w:r>
+        <w:rPr>
+          <w:rStyle w:val="NormalTok"/>
+        </w:rPr>
+        <w:t xml:space="preserve">] </w:t>
+      </w:r>
+      <w:r>
+        <w:rPr>
+          <w:rStyle w:val="OperatorTok"/>
+        </w:rPr>
+        <w:t xml:space="preserve">=</w:t>
+      </w:r>
+      <w:r>
+        <w:rPr>
+          <w:rStyle w:val="NormalTok"/>
+        </w:rPr>
+        <w:t xml:space="preserve"> df_exp[</w:t>
+      </w:r>
+      <w:r>
+        <w:rPr>
+          <w:rStyle w:val="StringTok"/>
+        </w:rPr>
+        <w:t xml:space="preserve">"Average_Salary"</w:t>
+      </w:r>
+      <w:r>
+        <w:rPr>
+          <w:rStyle w:val="NormalTok"/>
+        </w:rPr>
+        <w:t xml:space="preserve">] </w:t>
+      </w:r>
+      <w:r>
+        <w:rPr>
+          <w:rStyle w:val="OperatorTok"/>
+        </w:rPr>
+        <w:t xml:space="preserve">+</w:t>
+      </w:r>
+      <w:r>
+        <w:rPr>
+          <w:rStyle w:val="NormalTok"/>
+        </w:rPr>
+        <w:t xml:space="preserve"> np.random.uniform(</w:t>
+      </w:r>
+      <w:r>
+        <w:br/>
+      </w:r>
+      <w:r>
+        <w:rPr>
+          <w:rStyle w:val="NormalTok"/>
+        </w:rPr>
+        <w:t xml:space="preserve">    low</w:t>
+      </w:r>
+      <w:r>
+        <w:rPr>
+          <w:rStyle w:val="OperatorTok"/>
+        </w:rPr>
+        <w:t xml:space="preserve">=-</w:t>
+      </w:r>
+      <w:r>
+        <w:rPr>
+          <w:rStyle w:val="DecValTok"/>
+        </w:rPr>
+        <w:t xml:space="preserve">2000</w:t>
+      </w:r>
+      <w:r>
+        <w:rPr>
+          <w:rStyle w:val="NormalTok"/>
+        </w:rPr>
+        <w:t xml:space="preserve">, high</w:t>
+      </w:r>
+      <w:r>
+        <w:rPr>
+          <w:rStyle w:val="OperatorTok"/>
+        </w:rPr>
+        <w:t xml:space="preserve">=</w:t>
+      </w:r>
+      <w:r>
+        <w:rPr>
+          <w:rStyle w:val="DecValTok"/>
+        </w:rPr>
+        <w:t xml:space="preserve">2000</w:t>
+      </w:r>
+      <w:r>
+        <w:rPr>
+          <w:rStyle w:val="NormalTok"/>
+        </w:rPr>
+        <w:t xml:space="preserve">, size</w:t>
+      </w:r>
+      <w:r>
+        <w:rPr>
+          <w:rStyle w:val="OperatorTok"/>
+        </w:rPr>
+        <w:t xml:space="preserve">=</w:t>
+      </w:r>
+      <w:r>
+        <w:rPr>
+          <w:rStyle w:val="BuiltInTok"/>
+        </w:rPr>
+        <w:t xml:space="preserve">len</w:t>
+      </w:r>
+      <w:r>
+        <w:rPr>
+          <w:rStyle w:val="NormalTok"/>
+        </w:rPr>
+        <w:t xml:space="preserve">(df_exp)</w:t>
+      </w:r>
+      <w:r>
+        <w:br/>
+      </w:r>
+      <w:r>
+        <w:rPr>
+          <w:rStyle w:val="NormalTok"/>
+        </w:rPr>
+        <w:t xml:space="preserve">)</w:t>
+      </w:r>
+      <w:r>
+        <w:br/>
+      </w:r>
+      <w:r>
+        <w:br/>
+      </w:r>
+      <w:r>
+        <w:rPr>
+          <w:rStyle w:val="CommentTok"/>
+        </w:rPr>
+        <w:t xml:space="preserve"># Use a rainbow-like palette manually </w:t>
+      </w:r>
+      <w:r>
+        <w:br/>
+      </w:r>
+      <w:r>
+        <w:rPr>
+          <w:rStyle w:val="NormalTok"/>
+        </w:rPr>
+        <w:t xml:space="preserve">rainbow_colors </w:t>
+      </w:r>
+      <w:r>
+        <w:rPr>
+          <w:rStyle w:val="OperatorTok"/>
+        </w:rPr>
+        <w:t xml:space="preserve">=</w:t>
+      </w:r>
+      <w:r>
+        <w:rPr>
+          <w:rStyle w:val="NormalTok"/>
+        </w:rPr>
+        <w:t xml:space="preserve"> pc.sample_colorscale(</w:t>
+      </w:r>
+      <w:r>
+        <w:rPr>
+          <w:rStyle w:val="StringTok"/>
+        </w:rPr>
+        <w:t xml:space="preserve">"Rainbow"</w:t>
+      </w:r>
+      <w:r>
+        <w:rPr>
+          <w:rStyle w:val="NormalTok"/>
+        </w:rPr>
+        <w:t xml:space="preserve">, [</w:t>
+      </w:r>
+      <w:r>
+        <w:rPr>
+          <w:rStyle w:val="FloatTok"/>
+        </w:rPr>
+        <w:t xml:space="preserve">0.0</w:t>
+      </w:r>
+      <w:r>
+        <w:rPr>
+          <w:rStyle w:val="NormalTok"/>
+        </w:rPr>
+        <w:t xml:space="preserve">, </w:t>
+      </w:r>
+      <w:r>
+        <w:rPr>
+          <w:rStyle w:val="FloatTok"/>
+        </w:rPr>
+        <w:t xml:space="preserve">0.25</w:t>
+      </w:r>
+      <w:r>
+        <w:rPr>
+          <w:rStyle w:val="NormalTok"/>
+        </w:rPr>
+        <w:t xml:space="preserve">, </w:t>
+      </w:r>
+      <w:r>
+        <w:rPr>
+          <w:rStyle w:val="FloatTok"/>
+        </w:rPr>
+        <w:t xml:space="preserve">0.5</w:t>
+      </w:r>
+      <w:r>
+        <w:rPr>
+          <w:rStyle w:val="NormalTok"/>
+        </w:rPr>
+        <w:t xml:space="preserve">, </w:t>
+      </w:r>
+      <w:r>
+        <w:rPr>
+          <w:rStyle w:val="FloatTok"/>
+        </w:rPr>
+        <w:t xml:space="preserve">0.75</w:t>
+      </w:r>
+      <w:r>
+        <w:rPr>
+          <w:rStyle w:val="NormalTok"/>
+        </w:rPr>
+        <w:t xml:space="preserve">, </w:t>
+      </w:r>
+      <w:r>
+        <w:rPr>
+          <w:rStyle w:val="FloatTok"/>
+        </w:rPr>
+        <w:t xml:space="preserve">1.0</w:t>
+      </w:r>
+      <w:r>
+        <w:rPr>
+          <w:rStyle w:val="NormalTok"/>
+        </w:rPr>
+        <w:t xml:space="preserve">])</w:t>
+      </w:r>
+      <w:r>
+        <w:br/>
+      </w:r>
+      <w:r>
+        <w:br/>
+      </w:r>
+      <w:r>
+        <w:rPr>
+          <w:rStyle w:val="CommentTok"/>
+        </w:rPr>
+        <w:t xml:space="preserve">#  Create scatter plot with rainbow gradient colors </w:t>
       </w:r>
       <w:r>
         <w:br/>
@@ -3238,7 +4144,7 @@
         <w:rPr>
           <w:rStyle w:val="StringTok"/>
         </w:rPr>
-        <w:t xml:space="preserve">"MIN_YEARS_EXPERIENCE"</w:t>
+        <w:t xml:space="preserve">"MIN_YEARS_EXPERIENCE_JITTER"</w:t>
       </w:r>
       <w:r>
         <w:rPr>
@@ -3265,7 +4171,7 @@
         <w:rPr>
           <w:rStyle w:val="StringTok"/>
         </w:rPr>
-        <w:t xml:space="preserve">"Average_Salary"</w:t>
+        <w:t xml:space="preserve">"Average_Salary_JITTER"</w:t>
       </w:r>
       <w:r>
         <w:rPr>
@@ -3373,43 +4279,7 @@
         <w:rPr>
           <w:rStyle w:val="NormalTok"/>
         </w:rPr>
-        <w:t xml:space="preserve">[</w:t>
-      </w:r>
-      <w:r>
-        <w:rPr>
-          <w:rStyle w:val="StringTok"/>
-        </w:rPr>
-        <w:t xml:space="preserve">"#187145"</w:t>
-      </w:r>
-      <w:r>
-        <w:rPr>
-          <w:rStyle w:val="NormalTok"/>
-        </w:rPr>
-        <w:t xml:space="preserve">, </w:t>
-      </w:r>
-      <w:r>
-        <w:rPr>
-          <w:rStyle w:val="StringTok"/>
-        </w:rPr>
-        <w:t xml:space="preserve">"#45A274"</w:t>
-      </w:r>
-      <w:r>
-        <w:rPr>
-          <w:rStyle w:val="NormalTok"/>
-        </w:rPr>
-        <w:t xml:space="preserve">, </w:t>
-      </w:r>
-      <w:r>
-        <w:rPr>
-          <w:rStyle w:val="StringTok"/>
-        </w:rPr>
-        <w:t xml:space="preserve">"#79C99E"</w:t>
-      </w:r>
-      <w:r>
-        <w:rPr>
-          <w:rStyle w:val="NormalTok"/>
-        </w:rPr>
-        <w:t xml:space="preserve">],</w:t>
+        <w:t xml:space="preserve">rainbow_colors,  </w:t>
       </w:r>
       <w:r>
         <w:br/>
@@ -3967,7 +4837,7 @@
         <w:rPr>
           <w:rStyle w:val="CommentTok"/>
         </w:rPr>
-        <w:t xml:space="preserve">#  Final touch: consistent visual polish</w:t>
+        <w:t xml:space="preserve"># Final touch: consistent visual polish</w:t>
       </w:r>
       <w:r>
         <w:br/>
@@ -4304,6 +5174,123 @@
         <w:rPr>
           <w:rStyle w:val="CommentTok"/>
         </w:rPr>
+        <w:t xml:space="preserve">#  Use a solid rainbow palette</w:t>
+      </w:r>
+      <w:r>
+        <w:br/>
+      </w:r>
+      <w:r>
+        <w:rPr>
+          <w:rStyle w:val="NormalTok"/>
+        </w:rPr>
+        <w:t xml:space="preserve">rainbow_colors </w:t>
+      </w:r>
+      <w:r>
+        <w:rPr>
+          <w:rStyle w:val="OperatorTok"/>
+        </w:rPr>
+        <w:t xml:space="preserve">=</w:t>
+      </w:r>
+      <w:r>
+        <w:rPr>
+          <w:rStyle w:val="NormalTok"/>
+        </w:rPr>
+        <w:t xml:space="preserve"> pc.sample_colorscale(</w:t>
+      </w:r>
+      <w:r>
+        <w:rPr>
+          <w:rStyle w:val="StringTok"/>
+        </w:rPr>
+        <w:t xml:space="preserve">"Rainbow"</w:t>
+      </w:r>
+      <w:r>
+        <w:rPr>
+          <w:rStyle w:val="NormalTok"/>
+        </w:rPr>
+        <w:t xml:space="preserve">, [</w:t>
+      </w:r>
+      <w:r>
+        <w:rPr>
+          <w:rStyle w:val="FloatTok"/>
+        </w:rPr>
+        <w:t xml:space="preserve">0.0</w:t>
+      </w:r>
+      <w:r>
+        <w:rPr>
+          <w:rStyle w:val="NormalTok"/>
+        </w:rPr>
+        <w:t xml:space="preserve">, </w:t>
+      </w:r>
+      <w:r>
+        <w:rPr>
+          <w:rStyle w:val="FloatTok"/>
+        </w:rPr>
+        <w:t xml:space="preserve">0.2</w:t>
+      </w:r>
+      <w:r>
+        <w:rPr>
+          <w:rStyle w:val="NormalTok"/>
+        </w:rPr>
+        <w:t xml:space="preserve">, </w:t>
+      </w:r>
+      <w:r>
+        <w:rPr>
+          <w:rStyle w:val="FloatTok"/>
+        </w:rPr>
+        <w:t xml:space="preserve">0.4</w:t>
+      </w:r>
+      <w:r>
+        <w:rPr>
+          <w:rStyle w:val="NormalTok"/>
+        </w:rPr>
+        <w:t xml:space="preserve">, </w:t>
+      </w:r>
+      <w:r>
+        <w:rPr>
+          <w:rStyle w:val="FloatTok"/>
+        </w:rPr>
+        <w:t xml:space="preserve">0.6</w:t>
+      </w:r>
+      <w:r>
+        <w:rPr>
+          <w:rStyle w:val="NormalTok"/>
+        </w:rPr>
+        <w:t xml:space="preserve">, </w:t>
+      </w:r>
+      <w:r>
+        <w:rPr>
+          <w:rStyle w:val="FloatTok"/>
+        </w:rPr>
+        <w:t xml:space="preserve">0.8</w:t>
+      </w:r>
+      <w:r>
+        <w:rPr>
+          <w:rStyle w:val="NormalTok"/>
+        </w:rPr>
+        <w:t xml:space="preserve">, </w:t>
+      </w:r>
+      <w:r>
+        <w:rPr>
+          <w:rStyle w:val="FloatTok"/>
+        </w:rPr>
+        <w:t xml:space="preserve">1.0</w:t>
+      </w:r>
+      <w:r>
+        <w:rPr>
+          <w:rStyle w:val="NormalTok"/>
+        </w:rPr>
+        <w:t xml:space="preserve">])</w:t>
+      </w:r>
+      <w:r>
+        <w:br/>
+      </w:r>
+      <w:r>
+        <w:br/>
+      </w:r>
+      <w:r>
+        <w:rPr>
+          <w:rStyle w:val="CommentTok"/>
+        </w:rPr>
         <w:t xml:space="preserve">#  Create the boxplot</w:t>
       </w:r>
       <w:r>
@@ -4436,91 +5423,7 @@
         <w:rPr>
           <w:rStyle w:val="NormalTok"/>
         </w:rPr>
-        <w:t xml:space="preserve">[</w:t>
-      </w:r>
-      <w:r>
-        <w:br/>
-      </w:r>
-      <w:r>
-        <w:rPr>
-          <w:rStyle w:val="NormalTok"/>
-        </w:rPr>
-        <w:t xml:space="preserve">        </w:t>
-      </w:r>
-      <w:r>
-        <w:rPr>
-          <w:rStyle w:val="StringTok"/>
-        </w:rPr>
-        <w:t xml:space="preserve">"#187145"</w:t>
-      </w:r>
-      <w:r>
-        <w:rPr>
-          <w:rStyle w:val="NormalTok"/>
-        </w:rPr>
-        <w:t xml:space="preserve">, </w:t>
-      </w:r>
-      <w:r>
-        <w:rPr>
-          <w:rStyle w:val="StringTok"/>
-        </w:rPr>
-        <w:t xml:space="preserve">"#45A274"</w:t>
-      </w:r>
-      <w:r>
-        <w:rPr>
-          <w:rStyle w:val="NormalTok"/>
-        </w:rPr>
-        <w:t xml:space="preserve">, </w:t>
-      </w:r>
-      <w:r>
-        <w:rPr>
-          <w:rStyle w:val="StringTok"/>
-        </w:rPr>
-        <w:t xml:space="preserve">"#79C99E"</w:t>
-      </w:r>
-      <w:r>
-        <w:rPr>
-          <w:rStyle w:val="NormalTok"/>
-        </w:rPr>
-        <w:t xml:space="preserve">, </w:t>
-      </w:r>
-      <w:r>
-        <w:rPr>
-          <w:rStyle w:val="StringTok"/>
-        </w:rPr>
-        <w:t xml:space="preserve">"#A7D9C9"</w:t>
-      </w:r>
-      <w:r>
-        <w:rPr>
-          <w:rStyle w:val="NormalTok"/>
-        </w:rPr>
-        <w:t xml:space="preserve">, </w:t>
-      </w:r>
-      <w:r>
-        <w:rPr>
-          <w:rStyle w:val="StringTok"/>
-        </w:rPr>
-        <w:t xml:space="preserve">"#C9EBDD"</w:t>
-      </w:r>
-      <w:r>
-        <w:rPr>
-          <w:rStyle w:val="NormalTok"/>
-        </w:rPr>
-        <w:t xml:space="preserve">, </w:t>
-      </w:r>
-      <w:r>
-        <w:rPr>
-          <w:rStyle w:val="StringTok"/>
-        </w:rPr>
-        <w:t xml:space="preserve">"#E3F6EE"</w:t>
-      </w:r>
-      <w:r>
-        <w:br/>
-      </w:r>
-      <w:r>
-        <w:rPr>
-          <w:rStyle w:val="NormalTok"/>
-        </w:rPr>
-        <w:t xml:space="preserve">    ],</w:t>
+        <w:t xml:space="preserve">rainbow_colors,  </w:t>
       </w:r>
       <w:r>
         <w:br/>
@@ -5688,6 +6591,87 @@
         <w:rPr>
           <w:rStyle w:val="CommentTok"/>
         </w:rPr>
+        <w:t xml:space="preserve">#  Use a solid rainbow palette</w:t>
+      </w:r>
+      <w:r>
+        <w:br/>
+      </w:r>
+      <w:r>
+        <w:rPr>
+          <w:rStyle w:val="NormalTok"/>
+        </w:rPr>
+        <w:t xml:space="preserve">rainbow_colors </w:t>
+      </w:r>
+      <w:r>
+        <w:rPr>
+          <w:rStyle w:val="OperatorTok"/>
+        </w:rPr>
+        <w:t xml:space="preserve">=</w:t>
+      </w:r>
+      <w:r>
+        <w:rPr>
+          <w:rStyle w:val="NormalTok"/>
+        </w:rPr>
+        <w:t xml:space="preserve"> pc.sample_colorscale(</w:t>
+      </w:r>
+      <w:r>
+        <w:rPr>
+          <w:rStyle w:val="StringTok"/>
+        </w:rPr>
+        <w:t xml:space="preserve">"Rainbow"</w:t>
+      </w:r>
+      <w:r>
+        <w:rPr>
+          <w:rStyle w:val="NormalTok"/>
+        </w:rPr>
+        <w:t xml:space="preserve">, [</w:t>
+      </w:r>
+      <w:r>
+        <w:rPr>
+          <w:rStyle w:val="FloatTok"/>
+        </w:rPr>
+        <w:t xml:space="preserve">0.0</w:t>
+      </w:r>
+      <w:r>
+        <w:rPr>
+          <w:rStyle w:val="NormalTok"/>
+        </w:rPr>
+        <w:t xml:space="preserve">, </w:t>
+      </w:r>
+      <w:r>
+        <w:rPr>
+          <w:rStyle w:val="FloatTok"/>
+        </w:rPr>
+        <w:t xml:space="preserve">0.5</w:t>
+      </w:r>
+      <w:r>
+        <w:rPr>
+          <w:rStyle w:val="NormalTok"/>
+        </w:rPr>
+        <w:t xml:space="preserve">, </w:t>
+      </w:r>
+      <w:r>
+        <w:rPr>
+          <w:rStyle w:val="FloatTok"/>
+        </w:rPr>
+        <w:t xml:space="preserve">1.0</w:t>
+      </w:r>
+      <w:r>
+        <w:rPr>
+          <w:rStyle w:val="NormalTok"/>
+        </w:rPr>
+        <w:t xml:space="preserve">])</w:t>
+      </w:r>
+      <w:r>
+        <w:br/>
+      </w:r>
+      <w:r>
+        <w:br/>
+      </w:r>
+      <w:r>
+        <w:rPr>
+          <w:rStyle w:val="CommentTok"/>
+        </w:rPr>
         <w:t xml:space="preserve">#  Build polished boxplot</w:t>
       </w:r>
       <w:r>
@@ -5853,43 +6837,7 @@
         <w:rPr>
           <w:rStyle w:val="NormalTok"/>
         </w:rPr>
-        <w:t xml:space="preserve">[</w:t>
-      </w:r>
-      <w:r>
-        <w:rPr>
-          <w:rStyle w:val="StringTok"/>
-        </w:rPr>
-        <w:t xml:space="preserve">"#187145"</w:t>
-      </w:r>
-      <w:r>
-        <w:rPr>
-          <w:rStyle w:val="NormalTok"/>
-        </w:rPr>
-        <w:t xml:space="preserve">, </w:t>
-      </w:r>
-      <w:r>
-        <w:rPr>
-          <w:rStyle w:val="StringTok"/>
-        </w:rPr>
-        <w:t xml:space="preserve">"#45A274"</w:t>
-      </w:r>
-      <w:r>
-        <w:rPr>
-          <w:rStyle w:val="NormalTok"/>
-        </w:rPr>
-        <w:t xml:space="preserve">, </w:t>
-      </w:r>
-      <w:r>
-        <w:rPr>
-          <w:rStyle w:val="StringTok"/>
-        </w:rPr>
-        <w:t xml:space="preserve">"#79C99E"</w:t>
-      </w:r>
-      <w:r>
-        <w:rPr>
-          <w:rStyle w:val="NormalTok"/>
-        </w:rPr>
-        <w:t xml:space="preserve">],</w:t>
+        <w:t xml:space="preserve">rainbow_colors,</w:t>
       </w:r>
       <w:r>
         <w:br/>
@@ -8355,13 +9303,7 @@
         <w:t xml:space="preserve"> </w:t>
       </w:r>
       <w:r>
-        <w:t xml:space="preserve">“</w:t>
-      </w:r>
-      <w:r>
-        <w:t xml:space="preserve">T-shaped</w:t>
-      </w:r>
-      <w:r>
-        <w:t xml:space="preserve">”</w:t>
+        <w:t xml:space="preserve">“T-shaped”</w:t>
       </w:r>
       <w:r>
         <w:t xml:space="preserve"> </w:t>
@@ -9497,8 +10439,8 @@
       </w:r>
       <w:r>
         <w:rPr>
+          <w:i/>
           <w:iCs/>
-          <w:i/>
         </w:rPr>
         <w:t xml:space="preserve">Technological Forecasting and Social Change</w:t>
       </w:r>
@@ -9642,8 +10584,8 @@
       </w:r>
       <w:r>
         <w:rPr>
+          <w:i/>
           <w:iCs/>
-          <w:i/>
         </w:rPr>
         <w:t xml:space="preserve">arXiv preprint arXiv:2412.19754</w:t>
       </w:r>
@@ -9687,8 +10629,8 @@
       </w:r>
       <w:r>
         <w:rPr>
+          <w:i/>
           <w:iCs/>
-          <w:i/>
         </w:rPr>
         <w:t xml:space="preserve">Schooling, Experience, and Earnings</w:t>
       </w:r>
@@ -9699,7 +10641,11 @@
     <w:bookmarkEnd w:id="37"/>
     <w:bookmarkEnd w:id="38"/>
     <w:bookmarkEnd w:id="39"/>
-    <w:sectPr/>
+    <w:sectPr>
+      <w:footnotePr>
+        <w:numRestart w:val="eachSect"/>
+      </w:footnotePr>
+    </w:sectPr>
   </w:body>
 </w:document>
 </file>
@@ -9730,14 +10676,14 @@
 <file path=word/numbering.xml><?xml version="1.0" encoding="utf-8"?>
 <w:numbering xmlns:w="http://schemas.openxmlformats.org/wordprocessingml/2006/main">
   <w:abstractNum w:abstractNumId="990">
-    <w:nsid w:val="A990"/>
+    <w:nsid w:val="0000A990"/>
     <w:multiLevelType w:val="multilevel"/>
     <w:lvl w:ilvl="0">
       <w:numFmt w:val="bullet"/>
       <w:lvlText w:val=" "/>
       <w:lvlJc w:val="left"/>
       <w:pPr>
-        <w:ind w:left="720" w:hanging="480"/>
+        <w:ind w:left="720" w:hanging="360"/>
       </w:pPr>
     </w:lvl>
     <w:lvl w:ilvl="1">
@@ -9745,7 +10691,7 @@
       <w:lvlText w:val=" "/>
       <w:lvlJc w:val="left"/>
       <w:pPr>
-        <w:ind w:left="1440" w:hanging="480"/>
+        <w:ind w:left="1440" w:hanging="360"/>
       </w:pPr>
     </w:lvl>
     <w:lvl w:ilvl="2">
@@ -9753,7 +10699,7 @@
       <w:lvlText w:val=" "/>
       <w:lvlJc w:val="left"/>
       <w:pPr>
-        <w:ind w:left="2160" w:hanging="480"/>
+        <w:ind w:left="2160" w:hanging="360"/>
       </w:pPr>
     </w:lvl>
     <w:lvl w:ilvl="3">
@@ -9761,7 +10707,7 @@
       <w:lvlText w:val=" "/>
       <w:lvlJc w:val="left"/>
       <w:pPr>
-        <w:ind w:left="2880" w:hanging="480"/>
+        <w:ind w:left="2880" w:hanging="360"/>
       </w:pPr>
     </w:lvl>
     <w:lvl w:ilvl="4">
@@ -9769,7 +10715,7 @@
       <w:lvlText w:val=" "/>
       <w:lvlJc w:val="left"/>
       <w:pPr>
-        <w:ind w:left="3600" w:hanging="480"/>
+        <w:ind w:left="3600" w:hanging="360"/>
       </w:pPr>
     </w:lvl>
     <w:lvl w:ilvl="5">
@@ -9777,7 +10723,7 @@
       <w:lvlText w:val=" "/>
       <w:lvlJc w:val="left"/>
       <w:pPr>
-        <w:ind w:left="4320" w:hanging="480"/>
+        <w:ind w:left="4320" w:hanging="360"/>
       </w:pPr>
     </w:lvl>
     <w:lvl w:ilvl="6">
@@ -9785,7 +10731,7 @@
       <w:lvlText w:val=" "/>
       <w:lvlJc w:val="left"/>
       <w:pPr>
-        <w:ind w:left="5040" w:hanging="480"/>
+        <w:ind w:left="5040" w:hanging="360"/>
       </w:pPr>
     </w:lvl>
     <w:lvl w:ilvl="7">
@@ -9793,7 +10739,7 @@
       <w:lvlText w:val=" "/>
       <w:lvlJc w:val="left"/>
       <w:pPr>
-        <w:ind w:left="5760" w:hanging="480"/>
+        <w:ind w:left="5760" w:hanging="360"/>
       </w:pPr>
     </w:lvl>
     <w:lvl w:ilvl="8">
@@ -9801,84 +10747,111 @@
       <w:lvlText w:val=" "/>
       <w:lvlJc w:val="left"/>
       <w:pPr>
-        <w:ind w:left="6480" w:hanging="480"/>
+        <w:ind w:left="6480" w:hanging="360"/>
       </w:pPr>
     </w:lvl>
   </w:abstractNum>
   <w:abstractNum w:abstractNumId="991">
-    <w:nsid w:val="A991"/>
+    <w:nsid w:val="0000A991"/>
     <w:multiLevelType w:val="multilevel"/>
     <w:lvl w:ilvl="0">
       <w:numFmt w:val="bullet"/>
-      <w:lvlText w:val="•"/>
+      <w:lvlText w:val=""/>
       <w:lvlJc w:val="left"/>
       <w:pPr>
-        <w:ind w:left="720" w:hanging="480"/>
+        <w:ind w:left="720" w:hanging="360"/>
       </w:pPr>
+      <w:rPr>
+        <w:rFonts w:ascii="Symbol" w:hAnsi="Symbol" w:cs="Symbol" w:hint="default"/>
+      </w:rPr>
     </w:lvl>
     <w:lvl w:ilvl="1">
       <w:numFmt w:val="bullet"/>
-      <w:lvlText w:val="–"/>
+      <w:lvlText w:val="o"/>
       <w:lvlJc w:val="left"/>
       <w:pPr>
-        <w:ind w:left="1440" w:hanging="480"/>
+        <w:ind w:left="1440" w:hanging="360"/>
       </w:pPr>
+      <w:rPr>
+        <w:rFonts w:ascii="Courier New" w:hAnsi="Courier New" w:cs="Courier New" w:hint="default"/>
+      </w:rPr>
     </w:lvl>
     <w:lvl w:ilvl="2">
       <w:numFmt w:val="bullet"/>
-      <w:lvlText w:val="•"/>
+      <w:lvlText w:val=""/>
       <w:lvlJc w:val="left"/>
       <w:pPr>
-        <w:ind w:left="2160" w:hanging="480"/>
+        <w:ind w:left="2160" w:hanging="360"/>
       </w:pPr>
+      <w:rPr>
+        <w:rFonts w:ascii="Wingdings" w:hAnsi="Wingdings" w:cs="Wingdings" w:hint="default"/>
+      </w:rPr>
     </w:lvl>
     <w:lvl w:ilvl="3">
       <w:numFmt w:val="bullet"/>
-      <w:lvlText w:val="–"/>
+      <w:lvlText w:val=""/>
       <w:lvlJc w:val="left"/>
       <w:pPr>
-        <w:ind w:left="2880" w:hanging="480"/>
+        <w:ind w:left="2880" w:hanging="360"/>
       </w:pPr>
+      <w:rPr>
+        <w:rFonts w:ascii="Symbol" w:hAnsi="Symbol" w:cs="Symbol" w:hint="default"/>
+      </w:rPr>
     </w:lvl>
     <w:lvl w:ilvl="4">
       <w:numFmt w:val="bullet"/>
-      <w:lvlText w:val="•"/>
+      <w:lvlText w:val="o"/>
       <w:lvlJc w:val="left"/>
       <w:pPr>
-        <w:ind w:left="3600" w:hanging="480"/>
+        <w:ind w:left="3600" w:hanging="360"/>
       </w:pPr>
+      <w:rPr>
+        <w:rFonts w:ascii="Courier New" w:hAnsi="Courier New" w:cs="Courier New" w:hint="default"/>
+      </w:rPr>
     </w:lvl>
     <w:lvl w:ilvl="5">
       <w:numFmt w:val="bullet"/>
-      <w:lvlText w:val="–"/>
+      <w:lvlText w:val=""/>
       <w:lvlJc w:val="left"/>
       <w:pPr>
-        <w:ind w:left="4320" w:hanging="480"/>
+        <w:ind w:left="4320" w:hanging="360"/>
       </w:pPr>
+      <w:rPr>
+        <w:rFonts w:ascii="Wingdings" w:hAnsi="Wingdings" w:cs="Wingdings" w:hint="default"/>
+      </w:rPr>
     </w:lvl>
     <w:lvl w:ilvl="6">
       <w:numFmt w:val="bullet"/>
-      <w:lvlText w:val="•"/>
+      <w:lvlText w:val=""/>
       <w:lvlJc w:val="left"/>
       <w:pPr>
-        <w:ind w:left="5040" w:hanging="480"/>
+        <w:ind w:left="5040" w:hanging="360"/>
       </w:pPr>
+      <w:rPr>
+        <w:rFonts w:ascii="Symbol" w:hAnsi="Symbol" w:cs="Symbol" w:hint="default"/>
+      </w:rPr>
     </w:lvl>
     <w:lvl w:ilvl="7">
       <w:numFmt w:val="bullet"/>
-      <w:lvlText w:val="–"/>
+      <w:lvlText w:val="o"/>
       <w:lvlJc w:val="left"/>
       <w:pPr>
-        <w:ind w:left="5760" w:hanging="480"/>
+        <w:ind w:left="5760" w:hanging="360"/>
       </w:pPr>
+      <w:rPr>
+        <w:rFonts w:ascii="Courier New" w:hAnsi="Courier New" w:cs="Courier New" w:hint="default"/>
+      </w:rPr>
     </w:lvl>
     <w:lvl w:ilvl="8">
       <w:numFmt w:val="bullet"/>
-      <w:lvlText w:val="•"/>
+      <w:lvlText w:val=""/>
       <w:lvlJc w:val="left"/>
       <w:pPr>
-        <w:ind w:left="6480" w:hanging="480"/>
+        <w:ind w:left="6480" w:hanging="360"/>
       </w:pPr>
+      <w:rPr>
+        <w:rFonts w:ascii="Wingdings" w:hAnsi="Wingdings" w:cs="Wingdings" w:hint="default"/>
+      </w:rPr>
     </w:lvl>
   </w:abstractNum>
   <w:num w:numId="1000">
@@ -9916,10 +10889,10 @@
     <w:name w:val="Body Text"/>
     <w:basedOn w:val="Normal"/>
     <w:link w:val="BodyTextChar"/>
+    <w:qFormat/>
     <w:pPr>
       <w:spacing w:after="180" w:before="180"/>
     </w:pPr>
-    <w:qFormat/>
   </w:style>
   <w:style w:customStyle="1" w:styleId="FirstParagraph" w:type="paragraph">
     <w:name w:val="First Paragraph"/>
@@ -9939,57 +10912,94 @@
     <w:name w:val="Title"/>
     <w:basedOn w:val="Normal"/>
     <w:next w:val="BodyText"/>
+    <w:link w:val="TitleChar"/>
+    <w:uiPriority w:val="10"/>
     <w:qFormat/>
+    <w:rsid w:val="00A10FD9"/>
     <w:pPr>
-      <w:keepNext/>
-      <w:keepLines/>
-      <w:spacing w:after="240" w:before="480"/>
+      <w:spacing w:after="80" w:line="240" w:lineRule="auto"/>
+      <w:contextualSpacing/>
       <w:jc w:val="center"/>
     </w:pPr>
     <w:rPr>
       <w:rFonts w:asciiTheme="majorHAnsi" w:cstheme="majorBidi" w:eastAsiaTheme="majorEastAsia" w:hAnsiTheme="majorHAnsi"/>
-      <w:b/>
-      <w:bCs/>
-      <w:color w:themeColor="accent1" w:themeShade="B5" w:val="345A8A"/>
-      <w:sz w:val="36"/>
-      <w:szCs w:val="36"/>
+      <w:sz w:val="56"/>
+      <w:szCs w:val="56"/>
+    </w:rPr>
+  </w:style>
+  <w:style w:customStyle="1" w:styleId="TitleChar" w:type="character">
+    <w:name w:val="Title Char"/>
+    <w:basedOn w:val="DefaultParagraphFont"/>
+    <w:link w:val="Title"/>
+    <w:uiPriority w:val="10"/>
+    <w:rsid w:val="00A10FD9"/>
+    <w:rPr>
+      <w:rFonts w:asciiTheme="majorHAnsi" w:cstheme="majorBidi" w:eastAsiaTheme="majorEastAsia" w:hAnsiTheme="majorHAnsi"/>
+      <w:sz w:val="56"/>
+      <w:szCs w:val="56"/>
     </w:rPr>
   </w:style>
   <w:style w:styleId="Subtitle" w:type="paragraph">
     <w:name w:val="Subtitle"/>
     <w:basedOn w:val="Title"/>
     <w:next w:val="BodyText"/>
+    <w:link w:val="SubtitleChar"/>
+    <w:uiPriority w:val="11"/>
     <w:qFormat/>
+    <w:rsid w:val="00A10FD9"/>
     <w:pPr>
-      <w:keepNext/>
-      <w:keepLines/>
-      <w:spacing w:after="240" w:before="240"/>
-      <w:jc w:val="center"/>
+      <w:numPr>
+        <w:ilvl w:val="1"/>
+      </w:numPr>
     </w:pPr>
     <w:rPr>
-      <w:sz w:val="30"/>
-      <w:szCs w:val="30"/>
+      <w:rFonts w:cstheme="majorBidi" w:eastAsiaTheme="majorEastAsia"/>
+      <w:spacing w:val="15"/>
+      <w:sz w:val="28"/>
+      <w:szCs w:val="28"/>
+    </w:rPr>
+  </w:style>
+  <w:style w:customStyle="1" w:styleId="SubtitleChar" w:type="character">
+    <w:name w:val="Subtitle Char"/>
+    <w:basedOn w:val="DefaultParagraphFont"/>
+    <w:link w:val="Subtitle"/>
+    <w:uiPriority w:val="11"/>
+    <w:rsid w:val="00A10FD9"/>
+    <w:rPr>
+      <w:rFonts w:cstheme="majorBidi" w:eastAsiaTheme="majorEastAsia"/>
+      <w:color w:themeColor="text1" w:themeTint="A6" w:val="595959"/>
+      <w:spacing w:val="15"/>
+      <w:sz w:val="28"/>
+      <w:szCs w:val="28"/>
     </w:rPr>
   </w:style>
   <w:style w:customStyle="1" w:styleId="Author" w:type="paragraph">
     <w:name w:val="Author"/>
+    <w:basedOn w:val="Title"/>
     <w:next w:val="BodyText"/>
     <w:qFormat/>
     <w:pPr>
       <w:keepNext/>
       <w:keepLines/>
-      <w:jc w:val="center"/>
     </w:pPr>
+    <w:rPr>
+      <w:sz w:val="24"/>
+      <w:szCs w:val="24"/>
+    </w:rPr>
   </w:style>
   <w:style w:styleId="Date" w:type="paragraph">
     <w:name w:val="Date"/>
+    <w:basedOn w:val="Title"/>
     <w:next w:val="BodyText"/>
     <w:qFormat/>
     <w:pPr>
       <w:keepNext/>
       <w:keepLines/>
-      <w:jc w:val="center"/>
     </w:pPr>
+    <w:rPr>
+      <w:sz w:val="24"/>
+      <w:szCs w:val="24"/>
+    </w:rPr>
   </w:style>
   <w:style w:customStyle="1" w:styleId="AbstractTitle" w:type="paragraph">
     <w:name w:val="Abstract Title"/>
@@ -9999,15 +11009,13 @@
     <w:pPr>
       <w:keepNext/>
       <w:keepLines/>
+      <w:spacing w:after="0" w:before="300"/>
       <w:jc w:val="center"/>
-      <w:spacing w:after="0" w:before="300"/>
     </w:pPr>
     <w:rPr>
+      <w:b/>
       <w:sz w:val="20"/>
       <w:szCs w:val="20"/>
-      <w:b/>
-      <w:color w:val="345A8A"/>
-      &gt;
     </w:rPr>
   </w:style>
   <w:style w:customStyle="1" w:styleId="Abstract" w:type="paragraph">
@@ -10034,191 +11042,321 @@
     <w:rPr/>
   </w:style>
   <w:style w:styleId="Heading1" w:type="paragraph">
-    <w:name w:val="Heading 1"/>
+    <w:name w:val="heading 1"/>
     <w:basedOn w:val="Normal"/>
     <w:next w:val="BodyText"/>
+    <w:link w:val="Heading1Char"/>
     <w:uiPriority w:val="9"/>
     <w:qFormat/>
+    <w:rsid w:val="00A10FD9"/>
     <w:pPr>
       <w:keepNext/>
       <w:keepLines/>
-      <w:spacing w:after="0" w:before="480"/>
+      <w:spacing w:after="80" w:before="360"/>
       <w:outlineLvl w:val="0"/>
     </w:pPr>
     <w:rPr>
       <w:rFonts w:asciiTheme="majorHAnsi" w:cstheme="majorBidi" w:eastAsiaTheme="majorEastAsia" w:hAnsiTheme="majorHAnsi"/>
-      <w:b/>
-      <w:bCs/>
-      <w:color w:themeColor="accent1" w:val="4F81BD"/>
+      <w:color w:themeColor="accent1" w:themeShade="BF" w:val="0F4761"/>
+      <w:sz w:val="40"/>
+      <w:szCs w:val="40"/>
+    </w:rPr>
+  </w:style>
+  <w:style w:styleId="Heading2" w:type="paragraph">
+    <w:name w:val="heading 2"/>
+    <w:basedOn w:val="Normal"/>
+    <w:next w:val="BodyText"/>
+    <w:link w:val="Heading2Char"/>
+    <w:uiPriority w:val="9"/>
+    <w:semiHidden/>
+    <w:unhideWhenUsed/>
+    <w:qFormat/>
+    <w:rsid w:val="00A10FD9"/>
+    <w:pPr>
+      <w:keepNext/>
+      <w:keepLines/>
+      <w:spacing w:after="80" w:before="160"/>
+      <w:outlineLvl w:val="1"/>
+    </w:pPr>
+    <w:rPr>
+      <w:rFonts w:asciiTheme="majorHAnsi" w:cstheme="majorBidi" w:eastAsiaTheme="majorEastAsia" w:hAnsiTheme="majorHAnsi"/>
+      <w:color w:themeColor="accent1" w:themeShade="BF" w:val="0F4761"/>
       <w:sz w:val="32"/>
       <w:szCs w:val="32"/>
     </w:rPr>
   </w:style>
-  <w:style w:styleId="Heading2" w:type="paragraph">
-    <w:name w:val="Heading 2"/>
+  <w:style w:styleId="Heading3" w:type="paragraph">
+    <w:name w:val="heading 3"/>
     <w:basedOn w:val="Normal"/>
     <w:next w:val="BodyText"/>
+    <w:link w:val="Heading3Char"/>
     <w:uiPriority w:val="9"/>
+    <w:semiHidden/>
     <w:unhideWhenUsed/>
     <w:qFormat/>
+    <w:rsid w:val="00A10FD9"/>
     <w:pPr>
       <w:keepNext/>
       <w:keepLines/>
-      <w:spacing w:after="0" w:before="200"/>
-      <w:outlineLvl w:val="1"/>
+      <w:spacing w:after="80" w:before="160"/>
+      <w:outlineLvl w:val="2"/>
     </w:pPr>
     <w:rPr>
-      <w:rFonts w:asciiTheme="majorHAnsi" w:cstheme="majorBidi" w:eastAsiaTheme="majorEastAsia" w:hAnsiTheme="majorHAnsi"/>
-      <w:b/>
-      <w:bCs/>
-      <w:color w:themeColor="accent1" w:val="4F81BD"/>
+      <w:rFonts w:cstheme="majorBidi" w:eastAsiaTheme="majorEastAsia"/>
+      <w:color w:themeColor="accent1" w:themeShade="BF" w:val="0F4761"/>
       <w:sz w:val="28"/>
       <w:szCs w:val="28"/>
     </w:rPr>
   </w:style>
-  <w:style w:styleId="Heading3" w:type="paragraph">
-    <w:name w:val="Heading 3"/>
+  <w:style w:styleId="Heading4" w:type="paragraph">
+    <w:name w:val="heading 4"/>
     <w:basedOn w:val="Normal"/>
     <w:next w:val="BodyText"/>
+    <w:link w:val="Heading4Char"/>
     <w:uiPriority w:val="9"/>
+    <w:semiHidden/>
     <w:unhideWhenUsed/>
     <w:qFormat/>
+    <w:rsid w:val="00A10FD9"/>
     <w:pPr>
       <w:keepNext/>
       <w:keepLines/>
-      <w:spacing w:after="0" w:before="200"/>
-      <w:outlineLvl w:val="2"/>
+      <w:spacing w:after="40" w:before="80"/>
+      <w:outlineLvl w:val="3"/>
     </w:pPr>
     <w:rPr>
-      <w:rFonts w:asciiTheme="majorHAnsi" w:cstheme="majorBidi" w:eastAsiaTheme="majorEastAsia" w:hAnsiTheme="majorHAnsi"/>
-      <w:b/>
-      <w:bCs/>
-      <w:color w:themeColor="accent1" w:val="4F81BD"/>
-      <w:sz w:val="24"/>
-      <w:szCs w:val="24"/>
+      <w:rFonts w:cstheme="majorBidi" w:eastAsiaTheme="majorEastAsia"/>
+      <w:i/>
+      <w:iCs/>
+      <w:color w:themeColor="accent1" w:themeShade="BF" w:val="0F4761"/>
     </w:rPr>
   </w:style>
-  <w:style w:styleId="Heading4" w:type="paragraph">
-    <w:name w:val="Heading 4"/>
+  <w:style w:styleId="Heading5" w:type="paragraph">
+    <w:name w:val="heading 5"/>
     <w:basedOn w:val="Normal"/>
     <w:next w:val="BodyText"/>
+    <w:link w:val="Heading5Char"/>
     <w:uiPriority w:val="9"/>
+    <w:semiHidden/>
     <w:unhideWhenUsed/>
     <w:qFormat/>
+    <w:rsid w:val="00A10FD9"/>
     <w:pPr>
       <w:keepNext/>
       <w:keepLines/>
-      <w:spacing w:after="0" w:before="200"/>
-      <w:outlineLvl w:val="3"/>
+      <w:spacing w:after="40" w:before="80"/>
+      <w:outlineLvl w:val="4"/>
     </w:pPr>
     <w:rPr>
-      <w:rFonts w:asciiTheme="majorHAnsi" w:cstheme="majorBidi" w:eastAsiaTheme="majorEastAsia" w:hAnsiTheme="majorHAnsi"/>
-      <w:i/>
-      <w:bCs/>
-      <w:color w:themeColor="accent1" w:val="4F81BD"/>
-      <w:sz w:val="24"/>
-      <w:szCs w:val="24"/>
+      <w:rFonts w:cstheme="majorBidi" w:eastAsiaTheme="majorEastAsia"/>
+      <w:color w:themeColor="accent1" w:themeShade="BF" w:val="0F4761"/>
     </w:rPr>
   </w:style>
-  <w:style w:styleId="Heading5" w:type="paragraph">
-    <w:name w:val="Heading 5"/>
+  <w:style w:styleId="Heading6" w:type="paragraph">
+    <w:name w:val="heading 6"/>
     <w:basedOn w:val="Normal"/>
     <w:next w:val="BodyText"/>
+    <w:link w:val="Heading6Char"/>
     <w:uiPriority w:val="9"/>
+    <w:semiHidden/>
     <w:unhideWhenUsed/>
     <w:qFormat/>
+    <w:rsid w:val="00A10FD9"/>
     <w:pPr>
       <w:keepNext/>
       <w:keepLines/>
-      <w:spacing w:after="0" w:before="200"/>
-      <w:outlineLvl w:val="4"/>
+      <w:spacing w:after="0" w:before="40"/>
+      <w:outlineLvl w:val="5"/>
     </w:pPr>
     <w:rPr>
-      <w:rFonts w:asciiTheme="majorHAnsi" w:cstheme="majorBidi" w:eastAsiaTheme="majorEastAsia" w:hAnsiTheme="majorHAnsi"/>
+      <w:rFonts w:cstheme="majorBidi" w:eastAsiaTheme="majorEastAsia"/>
+      <w:i/>
       <w:iCs/>
-      <w:color w:themeColor="accent1" w:val="4F81BD"/>
-      <w:sz w:val="24"/>
-      <w:szCs w:val="24"/>
+      <w:color w:themeColor="text1" w:themeTint="A6" w:val="595959"/>
     </w:rPr>
   </w:style>
-  <w:style w:styleId="Heading6" w:type="paragraph">
-    <w:name w:val="Heading 6"/>
+  <w:style w:styleId="Heading7" w:type="paragraph">
+    <w:name w:val="heading 7"/>
     <w:basedOn w:val="Normal"/>
     <w:next w:val="BodyText"/>
+    <w:link w:val="Heading7Char"/>
     <w:uiPriority w:val="9"/>
+    <w:semiHidden/>
     <w:unhideWhenUsed/>
     <w:qFormat/>
+    <w:rsid w:val="00A10FD9"/>
     <w:pPr>
       <w:keepNext/>
       <w:keepLines/>
-      <w:spacing w:after="0" w:before="200"/>
-      <w:outlineLvl w:val="5"/>
+      <w:spacing w:after="0" w:before="40"/>
+      <w:outlineLvl w:val="6"/>
     </w:pPr>
     <w:rPr>
-      <w:rFonts w:asciiTheme="majorHAnsi" w:cstheme="majorBidi" w:eastAsiaTheme="majorEastAsia" w:hAnsiTheme="majorHAnsi"/>
-      <w:color w:themeColor="accent1" w:val="4F81BD"/>
-      <w:sz w:val="24"/>
-      <w:szCs w:val="24"/>
+      <w:rFonts w:cstheme="majorBidi" w:eastAsiaTheme="majorEastAsia"/>
+      <w:color w:themeColor="text1" w:themeTint="A6" w:val="595959"/>
     </w:rPr>
   </w:style>
-  <w:style w:styleId="Heading7" w:type="paragraph">
-    <w:name w:val="Heading 7"/>
+  <w:style w:styleId="Heading8" w:type="paragraph">
+    <w:name w:val="heading 8"/>
     <w:basedOn w:val="Normal"/>
     <w:next w:val="BodyText"/>
+    <w:link w:val="Heading8Char"/>
     <w:uiPriority w:val="9"/>
+    <w:semiHidden/>
     <w:unhideWhenUsed/>
     <w:qFormat/>
+    <w:rsid w:val="00A10FD9"/>
     <w:pPr>
       <w:keepNext/>
       <w:keepLines/>
-      <w:spacing w:after="0" w:before="200"/>
-      <w:outlineLvl w:val="6"/>
+      <w:spacing w:after="0"/>
+      <w:outlineLvl w:val="7"/>
     </w:pPr>
     <w:rPr>
-      <w:rFonts w:asciiTheme="majorHAnsi" w:cstheme="majorBidi" w:eastAsiaTheme="majorEastAsia" w:hAnsiTheme="majorHAnsi"/>
-      <w:color w:themeColor="accent1" w:val="4F81BD"/>
-      <w:sz w:val="24"/>
-      <w:szCs w:val="24"/>
+      <w:rFonts w:cstheme="majorBidi" w:eastAsiaTheme="majorEastAsia"/>
+      <w:i/>
+      <w:iCs/>
+      <w:color w:themeColor="text1" w:themeTint="D8" w:val="272727"/>
     </w:rPr>
   </w:style>
-  <w:style w:styleId="Heading8" w:type="paragraph">
-    <w:name w:val="Heading 8"/>
+  <w:style w:styleId="Heading9" w:type="paragraph">
+    <w:name w:val="heading 9"/>
     <w:basedOn w:val="Normal"/>
     <w:next w:val="BodyText"/>
+    <w:link w:val="Heading9Char"/>
     <w:uiPriority w:val="9"/>
+    <w:semiHidden/>
     <w:unhideWhenUsed/>
     <w:qFormat/>
+    <w:rsid w:val="00A10FD9"/>
     <w:pPr>
       <w:keepNext/>
       <w:keepLines/>
-      <w:spacing w:after="0" w:before="200"/>
-      <w:outlineLvl w:val="7"/>
-    </w:pPr>
-    <w:rPr>
-      <w:rFonts w:asciiTheme="majorHAnsi" w:cstheme="majorBidi" w:eastAsiaTheme="majorEastAsia" w:hAnsiTheme="majorHAnsi"/>
-      <w:color w:themeColor="accent1" w:val="4F81BD"/>
-      <w:sz w:val="24"/>
-      <w:szCs w:val="24"/>
-    </w:rPr>
-  </w:style>
-  <w:style w:styleId="Heading9" w:type="paragraph">
-    <w:name w:val="Heading 9"/>
-    <w:basedOn w:val="Normal"/>
-    <w:next w:val="BodyText"/>
-    <w:uiPriority w:val="9"/>
-    <w:unhideWhenUsed/>
-    <w:qFormat/>
-    <w:pPr>
-      <w:keepNext/>
-      <w:keepLines/>
-      <w:spacing w:after="0" w:before="200"/>
+      <w:spacing w:after="0"/>
       <w:outlineLvl w:val="8"/>
     </w:pPr>
     <w:rPr>
+      <w:rFonts w:cstheme="majorBidi" w:eastAsiaTheme="majorEastAsia"/>
+      <w:color w:themeColor="text1" w:themeTint="D8" w:val="272727"/>
+    </w:rPr>
+  </w:style>
+  <w:style w:customStyle="1" w:styleId="Heading1Char" w:type="character">
+    <w:name w:val="Heading 1 Char"/>
+    <w:basedOn w:val="DefaultParagraphFont"/>
+    <w:link w:val="Heading1"/>
+    <w:uiPriority w:val="9"/>
+    <w:rsid w:val="00A10FD9"/>
+    <w:rPr>
       <w:rFonts w:asciiTheme="majorHAnsi" w:cstheme="majorBidi" w:eastAsiaTheme="majorEastAsia" w:hAnsiTheme="majorHAnsi"/>
-      <w:color w:themeColor="accent1" w:val="4F81BD"/>
-      <w:sz w:val="24"/>
-      <w:szCs w:val="24"/>
+      <w:color w:themeColor="accent1" w:themeShade="BF" w:val="0F4761"/>
+      <w:sz w:val="40"/>
+      <w:szCs w:val="40"/>
+    </w:rPr>
+  </w:style>
+  <w:style w:customStyle="1" w:styleId="Heading2Char" w:type="character">
+    <w:name w:val="Heading 2 Char"/>
+    <w:basedOn w:val="DefaultParagraphFont"/>
+    <w:link w:val="Heading2"/>
+    <w:uiPriority w:val="9"/>
+    <w:semiHidden/>
+    <w:rsid w:val="00A10FD9"/>
+    <w:rPr>
+      <w:rFonts w:asciiTheme="majorHAnsi" w:cstheme="majorBidi" w:eastAsiaTheme="majorEastAsia" w:hAnsiTheme="majorHAnsi"/>
+      <w:color w:themeColor="accent1" w:themeShade="BF" w:val="0F4761"/>
+      <w:sz w:val="32"/>
+      <w:szCs w:val="32"/>
+    </w:rPr>
+  </w:style>
+  <w:style w:customStyle="1" w:styleId="Heading3Char" w:type="character">
+    <w:name w:val="Heading 3 Char"/>
+    <w:basedOn w:val="DefaultParagraphFont"/>
+    <w:link w:val="Heading3"/>
+    <w:uiPriority w:val="9"/>
+    <w:semiHidden/>
+    <w:rsid w:val="00A10FD9"/>
+    <w:rPr>
+      <w:rFonts w:cstheme="majorBidi" w:eastAsiaTheme="majorEastAsia"/>
+      <w:color w:themeColor="accent1" w:themeShade="BF" w:val="0F4761"/>
+      <w:sz w:val="28"/>
+      <w:szCs w:val="28"/>
+    </w:rPr>
+  </w:style>
+  <w:style w:customStyle="1" w:styleId="Heading4Char" w:type="character">
+    <w:name w:val="Heading 4 Char"/>
+    <w:basedOn w:val="DefaultParagraphFont"/>
+    <w:link w:val="Heading4"/>
+    <w:uiPriority w:val="9"/>
+    <w:semiHidden/>
+    <w:rsid w:val="00A10FD9"/>
+    <w:rPr>
+      <w:rFonts w:cstheme="majorBidi" w:eastAsiaTheme="majorEastAsia"/>
+      <w:i/>
+      <w:iCs/>
+      <w:color w:themeColor="accent1" w:themeShade="BF" w:val="0F4761"/>
+    </w:rPr>
+  </w:style>
+  <w:style w:customStyle="1" w:styleId="Heading5Char" w:type="character">
+    <w:name w:val="Heading 5 Char"/>
+    <w:basedOn w:val="DefaultParagraphFont"/>
+    <w:link w:val="Heading5"/>
+    <w:uiPriority w:val="9"/>
+    <w:semiHidden/>
+    <w:rsid w:val="00A10FD9"/>
+    <w:rPr>
+      <w:rFonts w:cstheme="majorBidi" w:eastAsiaTheme="majorEastAsia"/>
+      <w:color w:themeColor="accent1" w:themeShade="BF" w:val="0F4761"/>
+    </w:rPr>
+  </w:style>
+  <w:style w:customStyle="1" w:styleId="Heading6Char" w:type="character">
+    <w:name w:val="Heading 6 Char"/>
+    <w:basedOn w:val="DefaultParagraphFont"/>
+    <w:link w:val="Heading6"/>
+    <w:uiPriority w:val="9"/>
+    <w:semiHidden/>
+    <w:rsid w:val="00A10FD9"/>
+    <w:rPr>
+      <w:rFonts w:cstheme="majorBidi" w:eastAsiaTheme="majorEastAsia"/>
+      <w:i/>
+      <w:iCs/>
+      <w:color w:themeColor="text1" w:themeTint="A6" w:val="595959"/>
+    </w:rPr>
+  </w:style>
+  <w:style w:customStyle="1" w:styleId="Heading7Char" w:type="character">
+    <w:name w:val="Heading 7 Char"/>
+    <w:basedOn w:val="DefaultParagraphFont"/>
+    <w:link w:val="Heading7"/>
+    <w:uiPriority w:val="9"/>
+    <w:semiHidden/>
+    <w:rsid w:val="00A10FD9"/>
+    <w:rPr>
+      <w:rFonts w:cstheme="majorBidi" w:eastAsiaTheme="majorEastAsia"/>
+      <w:color w:themeColor="text1" w:themeTint="A6" w:val="595959"/>
+    </w:rPr>
+  </w:style>
+  <w:style w:customStyle="1" w:styleId="Heading8Char" w:type="character">
+    <w:name w:val="Heading 8 Char"/>
+    <w:basedOn w:val="DefaultParagraphFont"/>
+    <w:link w:val="Heading8"/>
+    <w:uiPriority w:val="9"/>
+    <w:semiHidden/>
+    <w:rsid w:val="00A10FD9"/>
+    <w:rPr>
+      <w:rFonts w:cstheme="majorBidi" w:eastAsiaTheme="majorEastAsia"/>
+      <w:i/>
+      <w:iCs/>
+      <w:color w:themeColor="text1" w:themeTint="D8" w:val="272727"/>
+    </w:rPr>
+  </w:style>
+  <w:style w:customStyle="1" w:styleId="Heading9Char" w:type="character">
+    <w:name w:val="Heading 9 Char"/>
+    <w:basedOn w:val="DefaultParagraphFont"/>
+    <w:link w:val="Heading9"/>
+    <w:uiPriority w:val="9"/>
+    <w:semiHidden/>
+    <w:rsid w:val="00A10FD9"/>
+    <w:rPr>
+      <w:rFonts w:cstheme="majorBidi" w:eastAsiaTheme="majorEastAsia"/>
+      <w:color w:themeColor="text1" w:themeTint="D8" w:val="272727"/>
     </w:rPr>
   </w:style>
   <w:style w:styleId="BlockText" w:type="paragraph">
@@ -10243,8 +11381,8 @@
   </w:style>
   <w:style w:styleId="FootnoteBlockText" w:type="paragraph">
     <w:name w:val="Footnote Block Text"/>
-    <w:basedOn w:val="Footnote Text"/>
-    <w:next w:val="Footnote Text"/>
+    <w:basedOn w:val="FootnoteText"/>
+    <w:next w:val="FootnoteText"/>
     <w:uiPriority w:val="9"/>
     <w:unhideWhenUsed/>
     <w:qFormat/>
@@ -10282,10 +11420,10 @@
         <w:jc w:val="left"/>
       </w:trPr>
       <w:tcPr>
-        <w:vAlign w:val="bottom"/>
         <w:tcBorders>
           <w:bottom w:val="single"/>
         </w:tcBorders>
+        <w:vAlign w:val="bottom"/>
       </w:tcPr>
     </w:tblStylePr>
   </w:style>
@@ -10401,6 +11539,7 @@
     <w:name w:val="KeywordTok"/>
     <w:basedOn w:val="VerbatimChar"/>
     <w:rPr>
+      <w:b/>
       <w:color w:val="003b4f"/>
       <w:shd w:val="clear" w:fill="f1f3f5"/>
     </w:rPr>
@@ -10505,9 +11644,9 @@
     <w:name w:val="DocumentationTok"/>
     <w:basedOn w:val="VerbatimChar"/>
     <w:rPr>
+      <w:i/>
       <w:color w:val="5e5e5e"/>
       <w:shd w:val="clear" w:fill="f1f3f5"/>
-      <w:i/>
     </w:rPr>
   </w:style>
   <w:style w:type="character" w:customStyle="1" w:styleId="AnnotationTok">
@@ -10522,9 +11661,9 @@
     <w:name w:val="CommentVarTok"/>
     <w:basedOn w:val="VerbatimChar"/>
     <w:rPr>
+      <w:i/>
       <w:color w:val="5e5e5e"/>
       <w:shd w:val="clear" w:fill="f1f3f5"/>
-      <w:i/>
     </w:rPr>
   </w:style>
   <w:style w:type="character" w:customStyle="1" w:styleId="OtherTok">
@@ -10555,6 +11694,7 @@
     <w:name w:val="ControlFlowTok"/>
     <w:basedOn w:val="VerbatimChar"/>
     <w:rPr>
+      <w:b/>
       <w:color w:val="003b4f"/>
       <w:shd w:val="clear" w:fill="f1f3f5"/>
     </w:rPr>
@@ -10619,9 +11759,9 @@
     <w:name w:val="WarningTok"/>
     <w:basedOn w:val="VerbatimChar"/>
     <w:rPr>
+      <w:i/>
       <w:color w:val="5e5e5e"/>
       <w:shd w:val="clear" w:fill="f1f3f5"/>
-      <w:i/>
     </w:rPr>
   </w:style>
   <w:style w:type="character" w:customStyle="1" w:styleId="AlertTok">
@@ -10662,44 +11802,44 @@
         <a:sysClr val="window" lastClr="FFFFFF"/>
       </a:lt1>
       <a:dk2>
-        <a:srgbClr val="1F497D"/>
+        <a:srgbClr val="0E2841"/>
       </a:dk2>
       <a:lt2>
-        <a:srgbClr val="EEECE1"/>
+        <a:srgbClr val="E8E8E8"/>
       </a:lt2>
       <a:accent1>
-        <a:srgbClr val="4F81BD"/>
+        <a:srgbClr val="156082"/>
       </a:accent1>
       <a:accent2>
-        <a:srgbClr val="C0504D"/>
+        <a:srgbClr val="E97132"/>
       </a:accent2>
       <a:accent3>
-        <a:srgbClr val="9BBB59"/>
+        <a:srgbClr val="196B24"/>
       </a:accent3>
       <a:accent4>
-        <a:srgbClr val="8064A2"/>
+        <a:srgbClr val="0F9ED5"/>
       </a:accent4>
       <a:accent5>
-        <a:srgbClr val="4BACC6"/>
+        <a:srgbClr val="A02B93"/>
       </a:accent5>
       <a:accent6>
-        <a:srgbClr val="F79646"/>
+        <a:srgbClr val="4EA72E"/>
       </a:accent6>
       <a:hlink>
-        <a:srgbClr val="0000FF"/>
+        <a:srgbClr val="467886"/>
       </a:hlink>
       <a:folHlink>
-        <a:srgbClr val="800080"/>
+        <a:srgbClr val="96607D"/>
       </a:folHlink>
     </a:clrScheme>
     <a:fontScheme name="Office">
       <a:majorFont>
-        <a:latin typeface="Calibri"/>
+        <a:latin typeface="Aptos Display" panose="02110004020202020204"/>
         <a:ea typeface=""/>
         <a:cs typeface=""/>
-        <a:font script="Jpan" typeface="ＭＳ ゴシック"/>
+        <a:font script="Jpan" typeface="游ゴシック Light"/>
         <a:font script="Hang" typeface="맑은 고딕"/>
-        <a:font script="Hans" typeface="宋体"/>
+        <a:font script="Hans" typeface="等线 Light"/>
         <a:font script="Hant" typeface="新細明體"/>
         <a:font script="Arab" typeface="Times New Roman"/>
         <a:font script="Hebr" typeface="Times New Roman"/>
@@ -10726,14 +11866,32 @@
         <a:font script="Mong" typeface="Mongolian Baiti"/>
         <a:font script="Viet" typeface="Times New Roman"/>
         <a:font script="Uigh" typeface="Microsoft Uighur"/>
+        <a:font script="Geor" typeface="Sylfaen"/>
+        <a:font script="Armn" typeface="Arial"/>
+        <a:font script="Bugi" typeface="Leelawadee UI"/>
+        <a:font script="Bopo" typeface="Microsoft JhengHei"/>
+        <a:font script="Java" typeface="Javanese Text"/>
+        <a:font script="Lisu" typeface="Segoe UI"/>
+        <a:font script="Mymr" typeface="Myanmar Text"/>
+        <a:font script="Nkoo" typeface="Ebrima"/>
+        <a:font script="Olck" typeface="Nirmala UI"/>
+        <a:font script="Osma" typeface="Ebrima"/>
+        <a:font script="Phag" typeface="Phagspa"/>
+        <a:font script="Syrn" typeface="Estrangelo Edessa"/>
+        <a:font script="Syrj" typeface="Estrangelo Edessa"/>
+        <a:font script="Syre" typeface="Estrangelo Edessa"/>
+        <a:font script="Sora" typeface="Nirmala UI"/>
+        <a:font script="Tale" typeface="Microsoft Tai Le"/>
+        <a:font script="Talu" typeface="Microsoft New Tai Lue"/>
+        <a:font script="Tfng" typeface="Ebrima"/>
       </a:majorFont>
       <a:minorFont>
-        <a:latin typeface="Cambria"/>
+        <a:latin typeface="Aptos" panose="02110004020202020204"/>
         <a:ea typeface=""/>
         <a:cs typeface=""/>
-        <a:font script="Jpan" typeface="ＭＳ 明朝"/>
+        <a:font script="Jpan" typeface="游明朝"/>
         <a:font script="Hang" typeface="맑은 고딕"/>
-        <a:font script="Hans" typeface="宋体"/>
+        <a:font script="Hans" typeface="等线"/>
         <a:font script="Hant" typeface="新細明體"/>
         <a:font script="Arab" typeface="Arial"/>
         <a:font script="Hebr" typeface="Arial"/>
@@ -10760,6 +11918,24 @@
         <a:font script="Mong" typeface="Mongolian Baiti"/>
         <a:font script="Viet" typeface="Arial"/>
         <a:font script="Uigh" typeface="Microsoft Uighur"/>
+        <a:font script="Geor" typeface="Sylfaen"/>
+        <a:font script="Armn" typeface="Arial"/>
+        <a:font script="Bugi" typeface="Leelawadee UI"/>
+        <a:font script="Bopo" typeface="Microsoft JhengHei"/>
+        <a:font script="Java" typeface="Javanese Text"/>
+        <a:font script="Lisu" typeface="Segoe UI"/>
+        <a:font script="Mymr" typeface="Myanmar Text"/>
+        <a:font script="Nkoo" typeface="Ebrima"/>
+        <a:font script="Olck" typeface="Nirmala UI"/>
+        <a:font script="Osma" typeface="Ebrima"/>
+        <a:font script="Phag" typeface="Phagspa"/>
+        <a:font script="Syrn" typeface="Estrangelo Edessa"/>
+        <a:font script="Syrj" typeface="Estrangelo Edessa"/>
+        <a:font script="Syre" typeface="Estrangelo Edessa"/>
+        <a:font script="Sora" typeface="Nirmala UI"/>
+        <a:font script="Tale" typeface="Microsoft Tai Le"/>
+        <a:font script="Talu" typeface="Microsoft New Tai Lue"/>
+        <a:font script="Tfng" typeface="Ebrima"/>
       </a:minorFont>
     </a:fontScheme>
     <a:fmtScheme name="Office">
@@ -10771,200 +11947,141 @@
           <a:gsLst>
             <a:gs pos="0">
               <a:schemeClr val="phClr">
-                <a:tint val="50000"/>
-                <a:satMod val="300000"/>
+                <a:lumMod val="110000"/>
+                <a:satMod val="105000"/>
+                <a:tint val="67000"/>
               </a:schemeClr>
             </a:gs>
-            <a:gs pos="35000">
+            <a:gs pos="50000">
               <a:schemeClr val="phClr">
-                <a:tint val="37000"/>
-                <a:satMod val="300000"/>
+                <a:lumMod val="105000"/>
+                <a:satMod val="103000"/>
+                <a:tint val="73000"/>
               </a:schemeClr>
             </a:gs>
             <a:gs pos="100000">
               <a:schemeClr val="phClr">
-                <a:tint val="15000"/>
-                <a:satMod val="350000"/>
+                <a:lumMod val="105000"/>
+                <a:satMod val="109000"/>
+                <a:tint val="81000"/>
               </a:schemeClr>
             </a:gs>
           </a:gsLst>
-          <a:lin ang="16200000" scaled="1"/>
+          <a:lin ang="5400000" scaled="0"/>
         </a:gradFill>
         <a:gradFill rotWithShape="1">
           <a:gsLst>
             <a:gs pos="0">
               <a:schemeClr val="phClr">
-                <a:tint val="100000"/>
+                <a:satMod val="103000"/>
+                <a:lumMod val="102000"/>
+                <a:tint val="94000"/>
+              </a:schemeClr>
+            </a:gs>
+            <a:gs pos="50000">
+              <a:schemeClr val="phClr">
+                <a:satMod val="110000"/>
+                <a:lumMod val="100000"/>
                 <a:shade val="100000"/>
-                <a:satMod val="130000"/>
               </a:schemeClr>
             </a:gs>
             <a:gs pos="100000">
               <a:schemeClr val="phClr">
-                <a:tint val="50000"/>
-                <a:shade val="100000"/>
-                <a:satMod val="350000"/>
+                <a:lumMod val="99000"/>
+                <a:satMod val="120000"/>
+                <a:shade val="78000"/>
               </a:schemeClr>
             </a:gs>
           </a:gsLst>
-          <a:lin ang="16200000" scaled="0"/>
+          <a:lin ang="5400000" scaled="0"/>
         </a:gradFill>
       </a:fillStyleLst>
       <a:lnStyleLst>
-        <a:ln w="9525" cap="flat" cmpd="sng" algn="ctr">
-          <a:solidFill>
-            <a:schemeClr val="phClr">
-              <a:shade val="95000"/>
-              <a:satMod val="105000"/>
-            </a:schemeClr>
-          </a:solidFill>
-          <a:prstDash val="solid"/>
-        </a:ln>
-        <a:ln w="25400" cap="flat" cmpd="sng" algn="ctr">
+        <a:ln w="6350" cap="flat" cmpd="sng" algn="ctr">
           <a:solidFill>
             <a:schemeClr val="phClr"/>
           </a:solidFill>
           <a:prstDash val="solid"/>
+          <a:miter lim="800000"/>
         </a:ln>
-        <a:ln w="38100" cap="flat" cmpd="sng" algn="ctr">
+        <a:ln w="12700" cap="flat" cmpd="sng" algn="ctr">
           <a:solidFill>
             <a:schemeClr val="phClr"/>
           </a:solidFill>
           <a:prstDash val="solid"/>
+          <a:miter lim="800000"/>
+        </a:ln>
+        <a:ln w="19050" cap="flat" cmpd="sng" algn="ctr">
+          <a:solidFill>
+            <a:schemeClr val="phClr"/>
+          </a:solidFill>
+          <a:prstDash val="solid"/>
+          <a:miter lim="800000"/>
         </a:ln>
       </a:lnStyleLst>
       <a:effectStyleLst>
         <a:effectStyle>
+          <a:effectLst/>
+        </a:effectStyle>
+        <a:effectStyle>
+          <a:effectLst/>
+        </a:effectStyle>
+        <a:effectStyle>
           <a:effectLst>
-            <a:outerShdw blurRad="40000" dist="20000" dir="5400000" rotWithShape="0">
+            <a:outerShdw blurRad="57150" dist="19050" dir="5400000" algn="ctr" rotWithShape="0">
               <a:srgbClr val="000000">
-                <a:alpha val="38000"/>
+                <a:alpha val="63000"/>
               </a:srgbClr>
             </a:outerShdw>
           </a:effectLst>
-        </a:effectStyle>
-        <a:effectStyle>
-          <a:effectLst>
-            <a:outerShdw blurRad="40000" dist="23000" dir="5400000" rotWithShape="0">
-              <a:srgbClr val="000000">
-                <a:alpha val="35000"/>
-              </a:srgbClr>
-            </a:outerShdw>
-          </a:effectLst>
-        </a:effectStyle>
-        <a:effectStyle>
-          <a:effectLst>
-            <a:outerShdw blurRad="40000" dist="23000" dir="5400000" rotWithShape="0">
-              <a:srgbClr val="000000">
-                <a:alpha val="35000"/>
-              </a:srgbClr>
-            </a:outerShdw>
-          </a:effectLst>
-          <a:scene3d>
-            <a:camera prst="orthographicFront">
-              <a:rot lat="0" lon="0" rev="0"/>
-            </a:camera>
-            <a:lightRig rig="threePt" dir="t">
-              <a:rot lat="0" lon="0" rev="1200000"/>
-            </a:lightRig>
-          </a:scene3d>
-          <a:sp3d>
-            <a:bevelT w="63500" h="25400"/>
-          </a:sp3d>
         </a:effectStyle>
       </a:effectStyleLst>
       <a:bgFillStyleLst>
         <a:solidFill>
           <a:schemeClr val="phClr"/>
         </a:solidFill>
+        <a:solidFill>
+          <a:schemeClr val="phClr">
+            <a:tint val="95000"/>
+            <a:satMod val="170000"/>
+          </a:schemeClr>
+        </a:solidFill>
         <a:gradFill rotWithShape="1">
           <a:gsLst>
             <a:gs pos="0">
               <a:schemeClr val="phClr">
-                <a:tint val="40000"/>
-                <a:satMod val="350000"/>
+                <a:tint val="93000"/>
+                <a:satMod val="150000"/>
+                <a:shade val="98000"/>
+                <a:lumMod val="102000"/>
               </a:schemeClr>
             </a:gs>
-            <a:gs pos="40000">
+            <a:gs pos="50000">
               <a:schemeClr val="phClr">
-                <a:tint val="45000"/>
-                <a:shade val="99000"/>
-                <a:satMod val="350000"/>
+                <a:tint val="98000"/>
+                <a:satMod val="130000"/>
+                <a:shade val="90000"/>
+                <a:lumMod val="103000"/>
               </a:schemeClr>
             </a:gs>
             <a:gs pos="100000">
               <a:schemeClr val="phClr">
-                <a:shade val="20000"/>
-                <a:satMod val="255000"/>
+                <a:shade val="63000"/>
+                <a:satMod val="120000"/>
               </a:schemeClr>
             </a:gs>
           </a:gsLst>
-          <a:path path="circle">
-            <a:fillToRect l="50000" t="-80000" r="50000" b="180000"/>
-          </a:path>
-        </a:gradFill>
-        <a:gradFill rotWithShape="1">
-          <a:gsLst>
-            <a:gs pos="0">
-              <a:schemeClr val="phClr">
-                <a:tint val="80000"/>
-                <a:satMod val="300000"/>
-              </a:schemeClr>
-            </a:gs>
-            <a:gs pos="100000">
-              <a:schemeClr val="phClr">
-                <a:shade val="30000"/>
-                <a:satMod val="200000"/>
-              </a:schemeClr>
-            </a:gs>
-          </a:gsLst>
-          <a:path path="circle">
-            <a:fillToRect l="50000" t="50000" r="50000" b="50000"/>
-          </a:path>
+          <a:lin ang="5400000" scaled="0"/>
         </a:gradFill>
       </a:bgFillStyleLst>
     </a:fmtScheme>
   </a:themeElements>
-  <a:objectDefaults>
-    <a:spDef>
-      <a:spPr/>
-      <a:bodyPr/>
-      <a:lstStyle/>
-      <a:style>
-        <a:lnRef idx="1">
-          <a:schemeClr val="accent1"/>
-        </a:lnRef>
-        <a:fillRef idx="3">
-          <a:schemeClr val="accent1"/>
-        </a:fillRef>
-        <a:effectRef idx="2">
-          <a:schemeClr val="accent1"/>
-        </a:effectRef>
-        <a:fontRef idx="minor">
-          <a:schemeClr val="lt1"/>
-        </a:fontRef>
-      </a:style>
-    </a:spDef>
-    <a:lnDef>
-      <a:spPr/>
-      <a:bodyPr/>
-      <a:lstStyle/>
-      <a:style>
-        <a:lnRef idx="2">
-          <a:schemeClr val="accent1"/>
-        </a:lnRef>
-        <a:fillRef idx="0">
-          <a:schemeClr val="accent1"/>
-        </a:fillRef>
-        <a:effectRef idx="1">
-          <a:schemeClr val="accent1"/>
-        </a:effectRef>
-        <a:fontRef idx="minor">
-          <a:schemeClr val="tx1"/>
-        </a:fontRef>
-      </a:style>
-    </a:lnDef>
-  </a:objectDefaults>
+  <a:objectDefaults/>
   <a:extraClrSchemeLst/>
+  <a:extLst>
+    <a:ext uri="{05A4C25C-085E-4340-85A3-A5531E510DB2}">
+      <thm15:themeFamily xmlns:thm15="http://schemas.microsoft.com/office/thememl/2012/main" name="Office Theme" id="{2E142A2C-CD16-42D6-873A-C26D2A0506FA}" vid="{1BDDFF52-6CD6-40A5-AB3C-68EB2F1E4D0A}"/>
+    </a:ext>
+  </a:extLst>
 </a:theme>
 </file>
</xml_diff>

<commit_message>
Render updated eda.qmd with magenta histogram and DOCX output fix
</commit_message>
<xml_diff>
--- a/docs/eda.docx
+++ b/docs/eda.docx
@@ -2055,13 +2055,13 @@
         <w:rPr>
           <w:rStyle w:val="StringTok"/>
         </w:rPr>
-        <w:t xml:space="preserve">"#187145"</w:t>
-      </w:r>
-      <w:r>
-        <w:rPr>
-          <w:rStyle w:val="NormalTok"/>
-        </w:rPr>
-        <w:t xml:space="preserve">],</w:t>
+        <w:t xml:space="preserve">"#B03A73"</w:t>
+      </w:r>
+      <w:r>
+        <w:rPr>
+          <w:rStyle w:val="NormalTok"/>
+        </w:rPr>
+        <w:t xml:space="preserve">], </w:t>
       </w:r>
       <w:r>
         <w:br/>
@@ -2559,7 +2559,7 @@
         <w:rPr>
           <w:rStyle w:val="StringTok"/>
         </w:rPr>
-        <w:t xml:space="preserve">"firebrick"</w:t>
+        <w:t xml:space="preserve">"#880E4F"</w:t>
       </w:r>
       <w:r>
         <w:rPr>
@@ -2583,6 +2583,432 @@
         <w:rPr>
           <w:rStyle w:val="NormalTok"/>
         </w:rPr>
+        <w:t xml:space="preserve">),  </w:t>
+      </w:r>
+      <w:r>
+        <w:rPr>
+          <w:rStyle w:val="CommentTok"/>
+        </w:rPr>
+        <w:t xml:space="preserve"># deeper magenta for contrast</w:t>
+      </w:r>
+      <w:r>
+        <w:br/>
+      </w:r>
+      <w:r>
+        <w:rPr>
+          <w:rStyle w:val="NormalTok"/>
+        </w:rPr>
+        <w:t xml:space="preserve">    name</w:t>
+      </w:r>
+      <w:r>
+        <w:rPr>
+          <w:rStyle w:val="OperatorTok"/>
+        </w:rPr>
+        <w:t xml:space="preserve">=</w:t>
+      </w:r>
+      <w:r>
+        <w:rPr>
+          <w:rStyle w:val="StringTok"/>
+        </w:rPr>
+        <w:t xml:space="preserve">"Log-transformed Overlay"</w:t>
+      </w:r>
+      <w:r>
+        <w:br/>
+      </w:r>
+      <w:r>
+        <w:rPr>
+          <w:rStyle w:val="NormalTok"/>
+        </w:rPr>
+        <w:t xml:space="preserve">))</w:t>
+      </w:r>
+      <w:r>
+        <w:br/>
+      </w:r>
+      <w:r>
+        <w:br/>
+      </w:r>
+      <w:r>
+        <w:rPr>
+          <w:rStyle w:val="CommentTok"/>
+        </w:rPr>
+        <w:t xml:space="preserve"># --- Keep your layout exactly the same ---</w:t>
+      </w:r>
+      <w:r>
+        <w:br/>
+      </w:r>
+      <w:r>
+        <w:rPr>
+          <w:rStyle w:val="NormalTok"/>
+        </w:rPr>
+        <w:t xml:space="preserve">fig.update_layout(</w:t>
+      </w:r>
+      <w:r>
+        <w:br/>
+      </w:r>
+      <w:r>
+        <w:rPr>
+          <w:rStyle w:val="NormalTok"/>
+        </w:rPr>
+        <w:t xml:space="preserve">    title</w:t>
+      </w:r>
+      <w:r>
+        <w:rPr>
+          <w:rStyle w:val="OperatorTok"/>
+        </w:rPr>
+        <w:t xml:space="preserve">=</w:t>
+      </w:r>
+      <w:r>
+        <w:rPr>
+          <w:rStyle w:val="BuiltInTok"/>
+        </w:rPr>
+        <w:t xml:space="preserve">dict</w:t>
+      </w:r>
+      <w:r>
+        <w:rPr>
+          <w:rStyle w:val="NormalTok"/>
+        </w:rPr>
+        <w:t xml:space="preserve">(</w:t>
+      </w:r>
+      <w:r>
+        <w:br/>
+      </w:r>
+      <w:r>
+        <w:rPr>
+          <w:rStyle w:val="NormalTok"/>
+        </w:rPr>
+        <w:t xml:space="preserve">        text</w:t>
+      </w:r>
+      <w:r>
+        <w:rPr>
+          <w:rStyle w:val="OperatorTok"/>
+        </w:rPr>
+        <w:t xml:space="preserve">=</w:t>
+      </w:r>
+      <w:r>
+        <w:rPr>
+          <w:rStyle w:val="StringTok"/>
+        </w:rPr>
+        <w:t xml:space="preserve">"&lt;b&gt;Distribution of Average Salaries (with Log Overlay)&lt;/b&gt;"</w:t>
+      </w:r>
+      <w:r>
+        <w:rPr>
+          <w:rStyle w:val="NormalTok"/>
+        </w:rPr>
+        <w:t xml:space="preserve">,</w:t>
+      </w:r>
+      <w:r>
+        <w:br/>
+      </w:r>
+      <w:r>
+        <w:rPr>
+          <w:rStyle w:val="NormalTok"/>
+        </w:rPr>
+        <w:t xml:space="preserve">        x</w:t>
+      </w:r>
+      <w:r>
+        <w:rPr>
+          <w:rStyle w:val="OperatorTok"/>
+        </w:rPr>
+        <w:t xml:space="preserve">=</w:t>
+      </w:r>
+      <w:r>
+        <w:rPr>
+          <w:rStyle w:val="FloatTok"/>
+        </w:rPr>
+        <w:t xml:space="preserve">0.5</w:t>
+      </w:r>
+      <w:r>
+        <w:rPr>
+          <w:rStyle w:val="NormalTok"/>
+        </w:rPr>
+        <w:t xml:space="preserve">,</w:t>
+      </w:r>
+      <w:r>
+        <w:br/>
+      </w:r>
+      <w:r>
+        <w:rPr>
+          <w:rStyle w:val="NormalTok"/>
+        </w:rPr>
+        <w:t xml:space="preserve">        xanchor</w:t>
+      </w:r>
+      <w:r>
+        <w:rPr>
+          <w:rStyle w:val="OperatorTok"/>
+        </w:rPr>
+        <w:t xml:space="preserve">=</w:t>
+      </w:r>
+      <w:r>
+        <w:rPr>
+          <w:rStyle w:val="StringTok"/>
+        </w:rPr>
+        <w:t xml:space="preserve">"center"</w:t>
+      </w:r>
+      <w:r>
+        <w:rPr>
+          <w:rStyle w:val="NormalTok"/>
+        </w:rPr>
+        <w:t xml:space="preserve">,</w:t>
+      </w:r>
+      <w:r>
+        <w:br/>
+      </w:r>
+      <w:r>
+        <w:rPr>
+          <w:rStyle w:val="NormalTok"/>
+        </w:rPr>
+        <w:t xml:space="preserve">        font</w:t>
+      </w:r>
+      <w:r>
+        <w:rPr>
+          <w:rStyle w:val="OperatorTok"/>
+        </w:rPr>
+        <w:t xml:space="preserve">=</w:t>
+      </w:r>
+      <w:r>
+        <w:rPr>
+          <w:rStyle w:val="BuiltInTok"/>
+        </w:rPr>
+        <w:t xml:space="preserve">dict</w:t>
+      </w:r>
+      <w:r>
+        <w:rPr>
+          <w:rStyle w:val="NormalTok"/>
+        </w:rPr>
+        <w:t xml:space="preserve">(size</w:t>
+      </w:r>
+      <w:r>
+        <w:rPr>
+          <w:rStyle w:val="OperatorTok"/>
+        </w:rPr>
+        <w:t xml:space="preserve">=</w:t>
+      </w:r>
+      <w:r>
+        <w:rPr>
+          <w:rStyle w:val="DecValTok"/>
+        </w:rPr>
+        <w:t xml:space="preserve">20</w:t>
+      </w:r>
+      <w:r>
+        <w:rPr>
+          <w:rStyle w:val="NormalTok"/>
+        </w:rPr>
+        <w:t xml:space="preserve">)</w:t>
+      </w:r>
+      <w:r>
+        <w:br/>
+      </w:r>
+      <w:r>
+        <w:rPr>
+          <w:rStyle w:val="NormalTok"/>
+        </w:rPr>
+        <w:t xml:space="preserve">    ),</w:t>
+      </w:r>
+      <w:r>
+        <w:br/>
+      </w:r>
+      <w:r>
+        <w:rPr>
+          <w:rStyle w:val="NormalTok"/>
+        </w:rPr>
+        <w:t xml:space="preserve">    xaxis_title</w:t>
+      </w:r>
+      <w:r>
+        <w:rPr>
+          <w:rStyle w:val="OperatorTok"/>
+        </w:rPr>
+        <w:t xml:space="preserve">=</w:t>
+      </w:r>
+      <w:r>
+        <w:rPr>
+          <w:rStyle w:val="StringTok"/>
+        </w:rPr>
+        <w:t xml:space="preserve">"&lt;b&gt;Average Salary (USD)&lt;/b&gt;"</w:t>
+      </w:r>
+      <w:r>
+        <w:rPr>
+          <w:rStyle w:val="NormalTok"/>
+        </w:rPr>
+        <w:t xml:space="preserve">,</w:t>
+      </w:r>
+      <w:r>
+        <w:br/>
+      </w:r>
+      <w:r>
+        <w:rPr>
+          <w:rStyle w:val="NormalTok"/>
+        </w:rPr>
+        <w:t xml:space="preserve">    yaxis_title</w:t>
+      </w:r>
+      <w:r>
+        <w:rPr>
+          <w:rStyle w:val="OperatorTok"/>
+        </w:rPr>
+        <w:t xml:space="preserve">=</w:t>
+      </w:r>
+      <w:r>
+        <w:rPr>
+          <w:rStyle w:val="StringTok"/>
+        </w:rPr>
+        <w:t xml:space="preserve">"&lt;b&gt;Number of Job Postings&lt;/b&gt;"</w:t>
+      </w:r>
+      <w:r>
+        <w:rPr>
+          <w:rStyle w:val="NormalTok"/>
+        </w:rPr>
+        <w:t xml:space="preserve">,</w:t>
+      </w:r>
+      <w:r>
+        <w:br/>
+      </w:r>
+      <w:r>
+        <w:rPr>
+          <w:rStyle w:val="NormalTok"/>
+        </w:rPr>
+        <w:t xml:space="preserve">    template</w:t>
+      </w:r>
+      <w:r>
+        <w:rPr>
+          <w:rStyle w:val="OperatorTok"/>
+        </w:rPr>
+        <w:t xml:space="preserve">=</w:t>
+      </w:r>
+      <w:r>
+        <w:rPr>
+          <w:rStyle w:val="StringTok"/>
+        </w:rPr>
+        <w:t xml:space="preserve">"plotly_white"</w:t>
+      </w:r>
+      <w:r>
+        <w:rPr>
+          <w:rStyle w:val="NormalTok"/>
+        </w:rPr>
+        <w:t xml:space="preserve">,</w:t>
+      </w:r>
+      <w:r>
+        <w:br/>
+      </w:r>
+      <w:r>
+        <w:rPr>
+          <w:rStyle w:val="NormalTok"/>
+        </w:rPr>
+        <w:t xml:space="preserve">    width</w:t>
+      </w:r>
+      <w:r>
+        <w:rPr>
+          <w:rStyle w:val="OperatorTok"/>
+        </w:rPr>
+        <w:t xml:space="preserve">=</w:t>
+      </w:r>
+      <w:r>
+        <w:rPr>
+          <w:rStyle w:val="DecValTok"/>
+        </w:rPr>
+        <w:t xml:space="preserve">900</w:t>
+      </w:r>
+      <w:r>
+        <w:rPr>
+          <w:rStyle w:val="NormalTok"/>
+        </w:rPr>
+        <w:t xml:space="preserve">,</w:t>
+      </w:r>
+      <w:r>
+        <w:br/>
+      </w:r>
+      <w:r>
+        <w:rPr>
+          <w:rStyle w:val="NormalTok"/>
+        </w:rPr>
+        <w:t xml:space="preserve">    height</w:t>
+      </w:r>
+      <w:r>
+        <w:rPr>
+          <w:rStyle w:val="OperatorTok"/>
+        </w:rPr>
+        <w:t xml:space="preserve">=</w:t>
+      </w:r>
+      <w:r>
+        <w:rPr>
+          <w:rStyle w:val="DecValTok"/>
+        </w:rPr>
+        <w:t xml:space="preserve">550</w:t>
+      </w:r>
+      <w:r>
+        <w:rPr>
+          <w:rStyle w:val="NormalTok"/>
+        </w:rPr>
+        <w:t xml:space="preserve">,</w:t>
+      </w:r>
+      <w:r>
+        <w:br/>
+      </w:r>
+      <w:r>
+        <w:rPr>
+          <w:rStyle w:val="NormalTok"/>
+        </w:rPr>
+        <w:t xml:space="preserve">    bargap</w:t>
+      </w:r>
+      <w:r>
+        <w:rPr>
+          <w:rStyle w:val="OperatorTok"/>
+        </w:rPr>
+        <w:t xml:space="preserve">=</w:t>
+      </w:r>
+      <w:r>
+        <w:rPr>
+          <w:rStyle w:val="FloatTok"/>
+        </w:rPr>
+        <w:t xml:space="preserve">0.05</w:t>
+      </w:r>
+      <w:r>
+        <w:rPr>
+          <w:rStyle w:val="NormalTok"/>
+        </w:rPr>
+        <w:t xml:space="preserve">,</w:t>
+      </w:r>
+      <w:r>
+        <w:br/>
+      </w:r>
+      <w:r>
+        <w:rPr>
+          <w:rStyle w:val="NormalTok"/>
+        </w:rPr>
+        <w:t xml:space="preserve">    font</w:t>
+      </w:r>
+      <w:r>
+        <w:rPr>
+          <w:rStyle w:val="OperatorTok"/>
+        </w:rPr>
+        <w:t xml:space="preserve">=</w:t>
+      </w:r>
+      <w:r>
+        <w:rPr>
+          <w:rStyle w:val="BuiltInTok"/>
+        </w:rPr>
+        <w:t xml:space="preserve">dict</w:t>
+      </w:r>
+      <w:r>
+        <w:rPr>
+          <w:rStyle w:val="NormalTok"/>
+        </w:rPr>
+        <w:t xml:space="preserve">(size</w:t>
+      </w:r>
+      <w:r>
+        <w:rPr>
+          <w:rStyle w:val="OperatorTok"/>
+        </w:rPr>
+        <w:t xml:space="preserve">=</w:t>
+      </w:r>
+      <w:r>
+        <w:rPr>
+          <w:rStyle w:val="DecValTok"/>
+        </w:rPr>
+        <w:t xml:space="preserve">14</w:t>
+      </w:r>
+      <w:r>
+        <w:rPr>
+          <w:rStyle w:val="NormalTok"/>
+        </w:rPr>
         <w:t xml:space="preserve">),</w:t>
       </w:r>
       <w:r>
@@ -2592,58 +3018,7 @@
         <w:rPr>
           <w:rStyle w:val="NormalTok"/>
         </w:rPr>
-        <w:t xml:space="preserve">    name</w:t>
-      </w:r>
-      <w:r>
-        <w:rPr>
-          <w:rStyle w:val="OperatorTok"/>
-        </w:rPr>
-        <w:t xml:space="preserve">=</w:t>
-      </w:r>
-      <w:r>
-        <w:rPr>
-          <w:rStyle w:val="StringTok"/>
-        </w:rPr>
-        <w:t xml:space="preserve">"Log-transformed Overlay"</w:t>
-      </w:r>
-      <w:r>
-        <w:br/>
-      </w:r>
-      <w:r>
-        <w:rPr>
-          <w:rStyle w:val="NormalTok"/>
-        </w:rPr>
-        <w:t xml:space="preserve">))</w:t>
-      </w:r>
-      <w:r>
-        <w:br/>
-      </w:r>
-      <w:r>
-        <w:br/>
-      </w:r>
-      <w:r>
-        <w:rPr>
-          <w:rStyle w:val="CommentTok"/>
-        </w:rPr>
-        <w:t xml:space="preserve"># --- Keep your layout exactly the same ---</w:t>
-      </w:r>
-      <w:r>
-        <w:br/>
-      </w:r>
-      <w:r>
-        <w:rPr>
-          <w:rStyle w:val="NormalTok"/>
-        </w:rPr>
-        <w:t xml:space="preserve">fig.update_layout(</w:t>
-      </w:r>
-      <w:r>
-        <w:br/>
-      </w:r>
-      <w:r>
-        <w:rPr>
-          <w:rStyle w:val="NormalTok"/>
-        </w:rPr>
-        <w:t xml:space="preserve">    title</w:t>
+        <w:t xml:space="preserve">    margin</w:t>
       </w:r>
       <w:r>
         <w:rPr>
@@ -2661,127 +3036,172 @@
         <w:rPr>
           <w:rStyle w:val="NormalTok"/>
         </w:rPr>
-        <w:t xml:space="preserve">(</w:t>
-      </w:r>
-      <w:r>
-        <w:br/>
-      </w:r>
-      <w:r>
-        <w:rPr>
-          <w:rStyle w:val="NormalTok"/>
-        </w:rPr>
-        <w:t xml:space="preserve">        text</w:t>
-      </w:r>
-      <w:r>
-        <w:rPr>
-          <w:rStyle w:val="OperatorTok"/>
-        </w:rPr>
-        <w:t xml:space="preserve">=</w:t>
-      </w:r>
-      <w:r>
-        <w:rPr>
-          <w:rStyle w:val="StringTok"/>
-        </w:rPr>
-        <w:t xml:space="preserve">"&lt;b&gt;Distribution of Average Salaries (with Log Overlay)&lt;/b&gt;"</w:t>
-      </w:r>
-      <w:r>
-        <w:rPr>
-          <w:rStyle w:val="NormalTok"/>
-        </w:rPr>
-        <w:t xml:space="preserve">,</w:t>
-      </w:r>
-      <w:r>
-        <w:br/>
-      </w:r>
-      <w:r>
-        <w:rPr>
-          <w:rStyle w:val="NormalTok"/>
-        </w:rPr>
-        <w:t xml:space="preserve">        x</w:t>
-      </w:r>
-      <w:r>
-        <w:rPr>
-          <w:rStyle w:val="OperatorTok"/>
-        </w:rPr>
-        <w:t xml:space="preserve">=</w:t>
+        <w:t xml:space="preserve">(l</w:t>
+      </w:r>
+      <w:r>
+        <w:rPr>
+          <w:rStyle w:val="OperatorTok"/>
+        </w:rPr>
+        <w:t xml:space="preserve">=</w:t>
+      </w:r>
+      <w:r>
+        <w:rPr>
+          <w:rStyle w:val="DecValTok"/>
+        </w:rPr>
+        <w:t xml:space="preserve">60</w:t>
+      </w:r>
+      <w:r>
+        <w:rPr>
+          <w:rStyle w:val="NormalTok"/>
+        </w:rPr>
+        <w:t xml:space="preserve">, r</w:t>
+      </w:r>
+      <w:r>
+        <w:rPr>
+          <w:rStyle w:val="OperatorTok"/>
+        </w:rPr>
+        <w:t xml:space="preserve">=</w:t>
+      </w:r>
+      <w:r>
+        <w:rPr>
+          <w:rStyle w:val="DecValTok"/>
+        </w:rPr>
+        <w:t xml:space="preserve">40</w:t>
+      </w:r>
+      <w:r>
+        <w:rPr>
+          <w:rStyle w:val="NormalTok"/>
+        </w:rPr>
+        <w:t xml:space="preserve">, t</w:t>
+      </w:r>
+      <w:r>
+        <w:rPr>
+          <w:rStyle w:val="OperatorTok"/>
+        </w:rPr>
+        <w:t xml:space="preserve">=</w:t>
+      </w:r>
+      <w:r>
+        <w:rPr>
+          <w:rStyle w:val="DecValTok"/>
+        </w:rPr>
+        <w:t xml:space="preserve">80</w:t>
+      </w:r>
+      <w:r>
+        <w:rPr>
+          <w:rStyle w:val="NormalTok"/>
+        </w:rPr>
+        <w:t xml:space="preserve">, b</w:t>
+      </w:r>
+      <w:r>
+        <w:rPr>
+          <w:rStyle w:val="OperatorTok"/>
+        </w:rPr>
+        <w:t xml:space="preserve">=</w:t>
+      </w:r>
+      <w:r>
+        <w:rPr>
+          <w:rStyle w:val="DecValTok"/>
+        </w:rPr>
+        <w:t xml:space="preserve">60</w:t>
+      </w:r>
+      <w:r>
+        <w:rPr>
+          <w:rStyle w:val="NormalTok"/>
+        </w:rPr>
+        <w:t xml:space="preserve">),</w:t>
+      </w:r>
+      <w:r>
+        <w:br/>
+      </w:r>
+      <w:r>
+        <w:rPr>
+          <w:rStyle w:val="NormalTok"/>
+        </w:rPr>
+        <w:t xml:space="preserve">    legend</w:t>
+      </w:r>
+      <w:r>
+        <w:rPr>
+          <w:rStyle w:val="OperatorTok"/>
+        </w:rPr>
+        <w:t xml:space="preserve">=</w:t>
+      </w:r>
+      <w:r>
+        <w:rPr>
+          <w:rStyle w:val="BuiltInTok"/>
+        </w:rPr>
+        <w:t xml:space="preserve">dict</w:t>
+      </w:r>
+      <w:r>
+        <w:rPr>
+          <w:rStyle w:val="NormalTok"/>
+        </w:rPr>
+        <w:t xml:space="preserve">(title</w:t>
+      </w:r>
+      <w:r>
+        <w:rPr>
+          <w:rStyle w:val="OperatorTok"/>
+        </w:rPr>
+        <w:t xml:space="preserve">=</w:t>
+      </w:r>
+      <w:r>
+        <w:rPr>
+          <w:rStyle w:val="StringTok"/>
+        </w:rPr>
+        <w:t xml:space="preserve">"Legend"</w:t>
+      </w:r>
+      <w:r>
+        <w:rPr>
+          <w:rStyle w:val="NormalTok"/>
+        </w:rPr>
+        <w:t xml:space="preserve">, orientation</w:t>
+      </w:r>
+      <w:r>
+        <w:rPr>
+          <w:rStyle w:val="OperatorTok"/>
+        </w:rPr>
+        <w:t xml:space="preserve">=</w:t>
+      </w:r>
+      <w:r>
+        <w:rPr>
+          <w:rStyle w:val="StringTok"/>
+        </w:rPr>
+        <w:t xml:space="preserve">"h"</w:t>
+      </w:r>
+      <w:r>
+        <w:rPr>
+          <w:rStyle w:val="NormalTok"/>
+        </w:rPr>
+        <w:t xml:space="preserve">, y</w:t>
+      </w:r>
+      <w:r>
+        <w:rPr>
+          <w:rStyle w:val="OperatorTok"/>
+        </w:rPr>
+        <w:t xml:space="preserve">=-</w:t>
       </w:r>
       <w:r>
         <w:rPr>
           <w:rStyle w:val="FloatTok"/>
         </w:rPr>
-        <w:t xml:space="preserve">0.5</w:t>
-      </w:r>
-      <w:r>
-        <w:rPr>
-          <w:rStyle w:val="NormalTok"/>
-        </w:rPr>
-        <w:t xml:space="preserve">,</w:t>
-      </w:r>
-      <w:r>
-        <w:br/>
-      </w:r>
-      <w:r>
-        <w:rPr>
-          <w:rStyle w:val="NormalTok"/>
-        </w:rPr>
-        <w:t xml:space="preserve">        xanchor</w:t>
-      </w:r>
-      <w:r>
-        <w:rPr>
-          <w:rStyle w:val="OperatorTok"/>
-        </w:rPr>
-        <w:t xml:space="preserve">=</w:t>
-      </w:r>
-      <w:r>
-        <w:rPr>
-          <w:rStyle w:val="StringTok"/>
-        </w:rPr>
-        <w:t xml:space="preserve">"center"</w:t>
-      </w:r>
-      <w:r>
-        <w:rPr>
-          <w:rStyle w:val="NormalTok"/>
-        </w:rPr>
-        <w:t xml:space="preserve">,</w:t>
-      </w:r>
-      <w:r>
-        <w:br/>
-      </w:r>
-      <w:r>
-        <w:rPr>
-          <w:rStyle w:val="NormalTok"/>
-        </w:rPr>
-        <w:t xml:space="preserve">        font</w:t>
-      </w:r>
-      <w:r>
-        <w:rPr>
-          <w:rStyle w:val="OperatorTok"/>
-        </w:rPr>
-        <w:t xml:space="preserve">=</w:t>
-      </w:r>
-      <w:r>
-        <w:rPr>
-          <w:rStyle w:val="BuiltInTok"/>
-        </w:rPr>
-        <w:t xml:space="preserve">dict</w:t>
-      </w:r>
-      <w:r>
-        <w:rPr>
-          <w:rStyle w:val="NormalTok"/>
-        </w:rPr>
-        <w:t xml:space="preserve">(size</w:t>
-      </w:r>
-      <w:r>
-        <w:rPr>
-          <w:rStyle w:val="OperatorTok"/>
-        </w:rPr>
-        <w:t xml:space="preserve">=</w:t>
-      </w:r>
-      <w:r>
-        <w:rPr>
-          <w:rStyle w:val="DecValTok"/>
-        </w:rPr>
-        <w:t xml:space="preserve">20</w:t>
+        <w:t xml:space="preserve">0.2</w:t>
+      </w:r>
+      <w:r>
+        <w:rPr>
+          <w:rStyle w:val="NormalTok"/>
+        </w:rPr>
+        <w:t xml:space="preserve">, x</w:t>
+      </w:r>
+      <w:r>
+        <w:rPr>
+          <w:rStyle w:val="OperatorTok"/>
+        </w:rPr>
+        <w:t xml:space="preserve">=</w:t>
+      </w:r>
+      <w:r>
+        <w:rPr>
+          <w:rStyle w:val="FloatTok"/>
+        </w:rPr>
+        <w:t xml:space="preserve">0.3</w:t>
       </w:r>
       <w:r>
         <w:rPr>
@@ -2796,417 +3216,69 @@
         <w:rPr>
           <w:rStyle w:val="NormalTok"/>
         </w:rPr>
-        <w:t xml:space="preserve">    ),</w:t>
-      </w:r>
-      <w:r>
-        <w:br/>
-      </w:r>
-      <w:r>
-        <w:rPr>
-          <w:rStyle w:val="NormalTok"/>
-        </w:rPr>
-        <w:t xml:space="preserve">    xaxis_title</w:t>
-      </w:r>
-      <w:r>
-        <w:rPr>
-          <w:rStyle w:val="OperatorTok"/>
-        </w:rPr>
-        <w:t xml:space="preserve">=</w:t>
-      </w:r>
-      <w:r>
-        <w:rPr>
-          <w:rStyle w:val="StringTok"/>
-        </w:rPr>
-        <w:t xml:space="preserve">"&lt;b&gt;Average Salary (USD)&lt;/b&gt;"</w:t>
-      </w:r>
-      <w:r>
-        <w:rPr>
-          <w:rStyle w:val="NormalTok"/>
-        </w:rPr>
-        <w:t xml:space="preserve">,</w:t>
-      </w:r>
-      <w:r>
-        <w:br/>
-      </w:r>
-      <w:r>
-        <w:rPr>
-          <w:rStyle w:val="NormalTok"/>
-        </w:rPr>
-        <w:t xml:space="preserve">    yaxis_title</w:t>
-      </w:r>
-      <w:r>
-        <w:rPr>
-          <w:rStyle w:val="OperatorTok"/>
-        </w:rPr>
-        <w:t xml:space="preserve">=</w:t>
-      </w:r>
-      <w:r>
-        <w:rPr>
-          <w:rStyle w:val="StringTok"/>
-        </w:rPr>
-        <w:t xml:space="preserve">"&lt;b&gt;Number of Job Postings&lt;/b&gt;"</w:t>
-      </w:r>
-      <w:r>
-        <w:rPr>
-          <w:rStyle w:val="NormalTok"/>
-        </w:rPr>
-        <w:t xml:space="preserve">,</w:t>
-      </w:r>
-      <w:r>
-        <w:br/>
-      </w:r>
-      <w:r>
-        <w:rPr>
-          <w:rStyle w:val="NormalTok"/>
-        </w:rPr>
-        <w:t xml:space="preserve">    template</w:t>
-      </w:r>
-      <w:r>
-        <w:rPr>
-          <w:rStyle w:val="OperatorTok"/>
-        </w:rPr>
-        <w:t xml:space="preserve">=</w:t>
-      </w:r>
-      <w:r>
-        <w:rPr>
-          <w:rStyle w:val="StringTok"/>
-        </w:rPr>
-        <w:t xml:space="preserve">"plotly_white"</w:t>
-      </w:r>
-      <w:r>
-        <w:rPr>
-          <w:rStyle w:val="NormalTok"/>
-        </w:rPr>
-        <w:t xml:space="preserve">,</w:t>
-      </w:r>
-      <w:r>
-        <w:br/>
-      </w:r>
-      <w:r>
-        <w:rPr>
-          <w:rStyle w:val="NormalTok"/>
-        </w:rPr>
-        <w:t xml:space="preserve">    width</w:t>
-      </w:r>
-      <w:r>
-        <w:rPr>
-          <w:rStyle w:val="OperatorTok"/>
-        </w:rPr>
-        <w:t xml:space="preserve">=</w:t>
-      </w:r>
-      <w:r>
-        <w:rPr>
-          <w:rStyle w:val="DecValTok"/>
-        </w:rPr>
-        <w:t xml:space="preserve">900</w:t>
-      </w:r>
-      <w:r>
-        <w:rPr>
-          <w:rStyle w:val="NormalTok"/>
-        </w:rPr>
-        <w:t xml:space="preserve">,</w:t>
-      </w:r>
-      <w:r>
-        <w:br/>
-      </w:r>
-      <w:r>
-        <w:rPr>
-          <w:rStyle w:val="NormalTok"/>
-        </w:rPr>
-        <w:t xml:space="preserve">    height</w:t>
-      </w:r>
-      <w:r>
-        <w:rPr>
-          <w:rStyle w:val="OperatorTok"/>
-        </w:rPr>
-        <w:t xml:space="preserve">=</w:t>
-      </w:r>
-      <w:r>
-        <w:rPr>
-          <w:rStyle w:val="DecValTok"/>
-        </w:rPr>
-        <w:t xml:space="preserve">550</w:t>
-      </w:r>
-      <w:r>
-        <w:rPr>
-          <w:rStyle w:val="NormalTok"/>
-        </w:rPr>
-        <w:t xml:space="preserve">,</w:t>
-      </w:r>
-      <w:r>
-        <w:br/>
-      </w:r>
-      <w:r>
-        <w:rPr>
-          <w:rStyle w:val="NormalTok"/>
-        </w:rPr>
-        <w:t xml:space="preserve">    bargap</w:t>
-      </w:r>
-      <w:r>
-        <w:rPr>
-          <w:rStyle w:val="OperatorTok"/>
-        </w:rPr>
-        <w:t xml:space="preserve">=</w:t>
-      </w:r>
-      <w:r>
-        <w:rPr>
-          <w:rStyle w:val="FloatTok"/>
-        </w:rPr>
-        <w:t xml:space="preserve">0.05</w:t>
-      </w:r>
-      <w:r>
-        <w:rPr>
-          <w:rStyle w:val="NormalTok"/>
-        </w:rPr>
-        <w:t xml:space="preserve">,</w:t>
-      </w:r>
-      <w:r>
-        <w:br/>
-      </w:r>
-      <w:r>
-        <w:rPr>
-          <w:rStyle w:val="NormalTok"/>
-        </w:rPr>
-        <w:t xml:space="preserve">    font</w:t>
-      </w:r>
-      <w:r>
-        <w:rPr>
-          <w:rStyle w:val="OperatorTok"/>
-        </w:rPr>
-        <w:t xml:space="preserve">=</w:t>
-      </w:r>
-      <w:r>
-        <w:rPr>
-          <w:rStyle w:val="BuiltInTok"/>
-        </w:rPr>
-        <w:t xml:space="preserve">dict</w:t>
-      </w:r>
-      <w:r>
-        <w:rPr>
-          <w:rStyle w:val="NormalTok"/>
-        </w:rPr>
-        <w:t xml:space="preserve">(size</w:t>
-      </w:r>
-      <w:r>
-        <w:rPr>
-          <w:rStyle w:val="OperatorTok"/>
-        </w:rPr>
-        <w:t xml:space="preserve">=</w:t>
-      </w:r>
-      <w:r>
-        <w:rPr>
-          <w:rStyle w:val="DecValTok"/>
-        </w:rPr>
-        <w:t xml:space="preserve">14</w:t>
-      </w:r>
-      <w:r>
-        <w:rPr>
-          <w:rStyle w:val="NormalTok"/>
-        </w:rPr>
-        <w:t xml:space="preserve">),</w:t>
-      </w:r>
-      <w:r>
-        <w:br/>
-      </w:r>
-      <w:r>
-        <w:rPr>
-          <w:rStyle w:val="NormalTok"/>
-        </w:rPr>
-        <w:t xml:space="preserve">    margin</w:t>
-      </w:r>
-      <w:r>
-        <w:rPr>
-          <w:rStyle w:val="OperatorTok"/>
-        </w:rPr>
-        <w:t xml:space="preserve">=</w:t>
-      </w:r>
-      <w:r>
-        <w:rPr>
-          <w:rStyle w:val="BuiltInTok"/>
-        </w:rPr>
-        <w:t xml:space="preserve">dict</w:t>
-      </w:r>
-      <w:r>
-        <w:rPr>
-          <w:rStyle w:val="NormalTok"/>
-        </w:rPr>
-        <w:t xml:space="preserve">(l</w:t>
-      </w:r>
-      <w:r>
-        <w:rPr>
-          <w:rStyle w:val="OperatorTok"/>
-        </w:rPr>
-        <w:t xml:space="preserve">=</w:t>
-      </w:r>
-      <w:r>
-        <w:rPr>
-          <w:rStyle w:val="DecValTok"/>
-        </w:rPr>
-        <w:t xml:space="preserve">60</w:t>
-      </w:r>
-      <w:r>
-        <w:rPr>
-          <w:rStyle w:val="NormalTok"/>
-        </w:rPr>
-        <w:t xml:space="preserve">, r</w:t>
-      </w:r>
-      <w:r>
-        <w:rPr>
-          <w:rStyle w:val="OperatorTok"/>
-        </w:rPr>
-        <w:t xml:space="preserve">=</w:t>
-      </w:r>
-      <w:r>
-        <w:rPr>
-          <w:rStyle w:val="DecValTok"/>
-        </w:rPr>
-        <w:t xml:space="preserve">40</w:t>
-      </w:r>
-      <w:r>
-        <w:rPr>
-          <w:rStyle w:val="NormalTok"/>
-        </w:rPr>
-        <w:t xml:space="preserve">, t</w:t>
-      </w:r>
-      <w:r>
-        <w:rPr>
-          <w:rStyle w:val="OperatorTok"/>
-        </w:rPr>
-        <w:t xml:space="preserve">=</w:t>
-      </w:r>
-      <w:r>
-        <w:rPr>
-          <w:rStyle w:val="DecValTok"/>
-        </w:rPr>
-        <w:t xml:space="preserve">80</w:t>
-      </w:r>
-      <w:r>
-        <w:rPr>
-          <w:rStyle w:val="NormalTok"/>
-        </w:rPr>
-        <w:t xml:space="preserve">, b</w:t>
-      </w:r>
-      <w:r>
-        <w:rPr>
-          <w:rStyle w:val="OperatorTok"/>
-        </w:rPr>
-        <w:t xml:space="preserve">=</w:t>
-      </w:r>
-      <w:r>
-        <w:rPr>
-          <w:rStyle w:val="DecValTok"/>
-        </w:rPr>
-        <w:t xml:space="preserve">60</w:t>
-      </w:r>
-      <w:r>
-        <w:rPr>
-          <w:rStyle w:val="NormalTok"/>
-        </w:rPr>
-        <w:t xml:space="preserve">),</w:t>
-      </w:r>
-      <w:r>
-        <w:br/>
-      </w:r>
-      <w:r>
-        <w:rPr>
-          <w:rStyle w:val="NormalTok"/>
-        </w:rPr>
-        <w:t xml:space="preserve">    legend</w:t>
-      </w:r>
-      <w:r>
-        <w:rPr>
-          <w:rStyle w:val="OperatorTok"/>
-        </w:rPr>
-        <w:t xml:space="preserve">=</w:t>
-      </w:r>
-      <w:r>
-        <w:rPr>
-          <w:rStyle w:val="BuiltInTok"/>
-        </w:rPr>
-        <w:t xml:space="preserve">dict</w:t>
-      </w:r>
-      <w:r>
-        <w:rPr>
-          <w:rStyle w:val="NormalTok"/>
-        </w:rPr>
-        <w:t xml:space="preserve">(title</w:t>
-      </w:r>
-      <w:r>
-        <w:rPr>
-          <w:rStyle w:val="OperatorTok"/>
-        </w:rPr>
-        <w:t xml:space="preserve">=</w:t>
-      </w:r>
-      <w:r>
-        <w:rPr>
-          <w:rStyle w:val="StringTok"/>
-        </w:rPr>
-        <w:t xml:space="preserve">"Legend"</w:t>
-      </w:r>
-      <w:r>
-        <w:rPr>
-          <w:rStyle w:val="NormalTok"/>
-        </w:rPr>
-        <w:t xml:space="preserve">, orientation</w:t>
-      </w:r>
-      <w:r>
-        <w:rPr>
-          <w:rStyle w:val="OperatorTok"/>
-        </w:rPr>
-        <w:t xml:space="preserve">=</w:t>
-      </w:r>
-      <w:r>
-        <w:rPr>
-          <w:rStyle w:val="StringTok"/>
-        </w:rPr>
-        <w:t xml:space="preserve">"h"</w:t>
-      </w:r>
-      <w:r>
-        <w:rPr>
-          <w:rStyle w:val="NormalTok"/>
-        </w:rPr>
-        <w:t xml:space="preserve">, y</w:t>
-      </w:r>
-      <w:r>
-        <w:rPr>
-          <w:rStyle w:val="OperatorTok"/>
-        </w:rPr>
-        <w:t xml:space="preserve">=-</w:t>
-      </w:r>
-      <w:r>
-        <w:rPr>
-          <w:rStyle w:val="FloatTok"/>
-        </w:rPr>
-        <w:t xml:space="preserve">0.2</w:t>
-      </w:r>
-      <w:r>
-        <w:rPr>
-          <w:rStyle w:val="NormalTok"/>
-        </w:rPr>
-        <w:t xml:space="preserve">, x</w:t>
-      </w:r>
-      <w:r>
-        <w:rPr>
-          <w:rStyle w:val="OperatorTok"/>
-        </w:rPr>
-        <w:t xml:space="preserve">=</w:t>
-      </w:r>
-      <w:r>
-        <w:rPr>
-          <w:rStyle w:val="FloatTok"/>
-        </w:rPr>
-        <w:t xml:space="preserve">0.3</w:t>
-      </w:r>
-      <w:r>
-        <w:rPr>
-          <w:rStyle w:val="NormalTok"/>
-        </w:rPr>
         <w:t xml:space="preserve">)</w:t>
       </w:r>
       <w:r>
         <w:br/>
       </w:r>
       <w:r>
+        <w:br/>
+      </w:r>
+      <w:r>
+        <w:rPr>
+          <w:rStyle w:val="NormalTok"/>
+        </w:rPr>
+        <w:t xml:space="preserve">fig.update_xaxes(showgrid</w:t>
+      </w:r>
+      <w:r>
+        <w:rPr>
+          <w:rStyle w:val="OperatorTok"/>
+        </w:rPr>
+        <w:t xml:space="preserve">=</w:t>
+      </w:r>
+      <w:r>
+        <w:rPr>
+          <w:rStyle w:val="VariableTok"/>
+        </w:rPr>
+        <w:t xml:space="preserve">True</w:t>
+      </w:r>
+      <w:r>
+        <w:rPr>
+          <w:rStyle w:val="NormalTok"/>
+        </w:rPr>
+        <w:t xml:space="preserve">, gridcolor</w:t>
+      </w:r>
+      <w:r>
+        <w:rPr>
+          <w:rStyle w:val="OperatorTok"/>
+        </w:rPr>
+        <w:t xml:space="preserve">=</w:t>
+      </w:r>
+      <w:r>
+        <w:rPr>
+          <w:rStyle w:val="StringTok"/>
+        </w:rPr>
+        <w:t xml:space="preserve">"lightgray"</w:t>
+      </w:r>
+      <w:r>
+        <w:rPr>
+          <w:rStyle w:val="NormalTok"/>
+        </w:rPr>
+        <w:t xml:space="preserve">, zeroline</w:t>
+      </w:r>
+      <w:r>
+        <w:rPr>
+          <w:rStyle w:val="OperatorTok"/>
+        </w:rPr>
+        <w:t xml:space="preserve">=</w:t>
+      </w:r>
+      <w:r>
+        <w:rPr>
+          <w:rStyle w:val="VariableTok"/>
+        </w:rPr>
+        <w:t xml:space="preserve">False</w:t>
+      </w:r>
+      <w:r>
         <w:rPr>
           <w:rStyle w:val="NormalTok"/>
         </w:rPr>
@@ -3216,13 +3288,10 @@
         <w:br/>
       </w:r>
       <w:r>
-        <w:br/>
-      </w:r>
-      <w:r>
-        <w:rPr>
-          <w:rStyle w:val="NormalTok"/>
-        </w:rPr>
-        <w:t xml:space="preserve">fig.update_xaxes(showgrid</w:t>
+        <w:rPr>
+          <w:rStyle w:val="NormalTok"/>
+        </w:rPr>
+        <w:t xml:space="preserve">fig.update_yaxes(showgrid</w:t>
       </w:r>
       <w:r>
         <w:rPr>
@@ -3282,76 +3351,13 @@
         <w:br/>
       </w:r>
       <w:r>
-        <w:rPr>
-          <w:rStyle w:val="NormalTok"/>
-        </w:rPr>
-        <w:t xml:space="preserve">fig.update_yaxes(showgrid</w:t>
-      </w:r>
-      <w:r>
-        <w:rPr>
-          <w:rStyle w:val="OperatorTok"/>
-        </w:rPr>
-        <w:t xml:space="preserve">=</w:t>
-      </w:r>
-      <w:r>
-        <w:rPr>
-          <w:rStyle w:val="VariableTok"/>
-        </w:rPr>
-        <w:t xml:space="preserve">True</w:t>
-      </w:r>
-      <w:r>
-        <w:rPr>
-          <w:rStyle w:val="NormalTok"/>
-        </w:rPr>
-        <w:t xml:space="preserve">, gridcolor</w:t>
-      </w:r>
-      <w:r>
-        <w:rPr>
-          <w:rStyle w:val="OperatorTok"/>
-        </w:rPr>
-        <w:t xml:space="preserve">=</w:t>
-      </w:r>
-      <w:r>
-        <w:rPr>
-          <w:rStyle w:val="StringTok"/>
-        </w:rPr>
-        <w:t xml:space="preserve">"lightgray"</w:t>
-      </w:r>
-      <w:r>
-        <w:rPr>
-          <w:rStyle w:val="NormalTok"/>
-        </w:rPr>
-        <w:t xml:space="preserve">, zeroline</w:t>
-      </w:r>
-      <w:r>
-        <w:rPr>
-          <w:rStyle w:val="OperatorTok"/>
-        </w:rPr>
-        <w:t xml:space="preserve">=</w:t>
-      </w:r>
-      <w:r>
-        <w:rPr>
-          <w:rStyle w:val="VariableTok"/>
-        </w:rPr>
-        <w:t xml:space="preserve">False</w:t>
-      </w:r>
-      <w:r>
-        <w:rPr>
-          <w:rStyle w:val="NormalTok"/>
-        </w:rPr>
-        <w:t xml:space="preserve">)</w:t>
-      </w:r>
-      <w:r>
-        <w:br/>
-      </w:r>
-      <w:r>
-        <w:br/>
-      </w:r>
-      <w:r>
-        <w:rPr>
-          <w:rStyle w:val="NormalTok"/>
-        </w:rPr>
-        <w:t xml:space="preserve">fig</w:t>
+        <w:br/>
+      </w:r>
+      <w:r>
+        <w:rPr>
+          <w:rStyle w:val="NormalTok"/>
+        </w:rPr>
+        <w:t xml:space="preserve">fig.show()</w:t>
       </w:r>
     </w:p>
     <w:p>
@@ -5020,7 +5026,7 @@
         <w:rPr>
           <w:rStyle w:val="NormalTok"/>
         </w:rPr>
-        <w:t xml:space="preserve">fig</w:t>
+        <w:t xml:space="preserve">fig.show()</w:t>
       </w:r>
     </w:p>
     <w:p>
@@ -6209,7 +6215,7 @@
         <w:rPr>
           <w:rStyle w:val="NormalTok"/>
         </w:rPr>
-        <w:t xml:space="preserve">fig</w:t>
+        <w:t xml:space="preserve">fig.show()</w:t>
       </w:r>
     </w:p>
     <w:p>
@@ -7845,7 +7851,7 @@
         <w:rPr>
           <w:rStyle w:val="NormalTok"/>
         </w:rPr>
-        <w:t xml:space="preserve">fig</w:t>
+        <w:t xml:space="preserve">fig.show()</w:t>
       </w:r>
     </w:p>
     <w:p>
@@ -8281,6 +8287,123 @@
         <w:rPr>
           <w:rStyle w:val="CommentTok"/>
         </w:rPr>
+        <w:t xml:space="preserve">#  Generate a rainbow color palette for the bars</w:t>
+      </w:r>
+      <w:r>
+        <w:br/>
+      </w:r>
+      <w:r>
+        <w:rPr>
+          <w:rStyle w:val="NormalTok"/>
+        </w:rPr>
+        <w:t xml:space="preserve">rainbow_colors </w:t>
+      </w:r>
+      <w:r>
+        <w:rPr>
+          <w:rStyle w:val="OperatorTok"/>
+        </w:rPr>
+        <w:t xml:space="preserve">=</w:t>
+      </w:r>
+      <w:r>
+        <w:rPr>
+          <w:rStyle w:val="NormalTok"/>
+        </w:rPr>
+        <w:t xml:space="preserve"> pc.sample_colorscale(</w:t>
+      </w:r>
+      <w:r>
+        <w:rPr>
+          <w:rStyle w:val="StringTok"/>
+        </w:rPr>
+        <w:t xml:space="preserve">"Rainbow"</w:t>
+      </w:r>
+      <w:r>
+        <w:rPr>
+          <w:rStyle w:val="NormalTok"/>
+        </w:rPr>
+        <w:t xml:space="preserve">, [i </w:t>
+      </w:r>
+      <w:r>
+        <w:rPr>
+          <w:rStyle w:val="OperatorTok"/>
+        </w:rPr>
+        <w:t xml:space="preserve">/</w:t>
+      </w:r>
+      <w:r>
+        <w:rPr>
+          <w:rStyle w:val="NormalTok"/>
+        </w:rPr>
+        <w:t xml:space="preserve"> </w:t>
+      </w:r>
+      <w:r>
+        <w:rPr>
+          <w:rStyle w:val="DecValTok"/>
+        </w:rPr>
+        <w:t xml:space="preserve">14</w:t>
+      </w:r>
+      <w:r>
+        <w:rPr>
+          <w:rStyle w:val="NormalTok"/>
+        </w:rPr>
+        <w:t xml:space="preserve"> </w:t>
+      </w:r>
+      <w:r>
+        <w:rPr>
+          <w:rStyle w:val="ControlFlowTok"/>
+        </w:rPr>
+        <w:t xml:space="preserve">for</w:t>
+      </w:r>
+      <w:r>
+        <w:rPr>
+          <w:rStyle w:val="NormalTok"/>
+        </w:rPr>
+        <w:t xml:space="preserve"> i </w:t>
+      </w:r>
+      <w:r>
+        <w:rPr>
+          <w:rStyle w:val="KeywordTok"/>
+        </w:rPr>
+        <w:t xml:space="preserve">in</w:t>
+      </w:r>
+      <w:r>
+        <w:rPr>
+          <w:rStyle w:val="NormalTok"/>
+        </w:rPr>
+        <w:t xml:space="preserve"> </w:t>
+      </w:r>
+      <w:r>
+        <w:rPr>
+          <w:rStyle w:val="BuiltInTok"/>
+        </w:rPr>
+        <w:t xml:space="preserve">range</w:t>
+      </w:r>
+      <w:r>
+        <w:rPr>
+          <w:rStyle w:val="NormalTok"/>
+        </w:rPr>
+        <w:t xml:space="preserve">(</w:t>
+      </w:r>
+      <w:r>
+        <w:rPr>
+          <w:rStyle w:val="DecValTok"/>
+        </w:rPr>
+        <w:t xml:space="preserve">15</w:t>
+      </w:r>
+      <w:r>
+        <w:rPr>
+          <w:rStyle w:val="NormalTok"/>
+        </w:rPr>
+        <w:t xml:space="preserve">)])</w:t>
+      </w:r>
+      <w:r>
+        <w:br/>
+      </w:r>
+      <w:r>
+        <w:br/>
+      </w:r>
+      <w:r>
+        <w:rPr>
+          <w:rStyle w:val="CommentTok"/>
+        </w:rPr>
         <w:t xml:space="preserve">#  Bar chart</w:t>
       </w:r>
       <w:r>
@@ -8401,6 +8524,33 @@
         <w:rPr>
           <w:rStyle w:val="NormalTok"/>
         </w:rPr>
+        <w:t xml:space="preserve">    color</w:t>
+      </w:r>
+      <w:r>
+        <w:rPr>
+          <w:rStyle w:val="OperatorTok"/>
+        </w:rPr>
+        <w:t xml:space="preserve">=</w:t>
+      </w:r>
+      <w:r>
+        <w:rPr>
+          <w:rStyle w:val="StringTok"/>
+        </w:rPr>
+        <w:t xml:space="preserve">"Skill"</w:t>
+      </w:r>
+      <w:r>
+        <w:rPr>
+          <w:rStyle w:val="NormalTok"/>
+        </w:rPr>
+        <w:t xml:space="preserve">,</w:t>
+      </w:r>
+      <w:r>
+        <w:br/>
+      </w:r>
+      <w:r>
+        <w:rPr>
+          <w:rStyle w:val="NormalTok"/>
+        </w:rPr>
         <w:t xml:space="preserve">    color_discrete_sequence</w:t>
       </w:r>
       <w:r>
@@ -8413,19 +8563,7 @@
         <w:rPr>
           <w:rStyle w:val="NormalTok"/>
         </w:rPr>
-        <w:t xml:space="preserve">[</w:t>
-      </w:r>
-      <w:r>
-        <w:rPr>
-          <w:rStyle w:val="StringTok"/>
-        </w:rPr>
-        <w:t xml:space="preserve">"#187145"</w:t>
-      </w:r>
-      <w:r>
-        <w:rPr>
-          <w:rStyle w:val="NormalTok"/>
-        </w:rPr>
-        <w:t xml:space="preserve">]</w:t>
+        <w:t xml:space="preserve">rainbow_colors</w:t>
       </w:r>
       <w:r>
         <w:br/>
@@ -9241,7 +9379,7 @@
         <w:rPr>
           <w:rStyle w:val="NormalTok"/>
         </w:rPr>
-        <w:t xml:space="preserve">fig</w:t>
+        <w:t xml:space="preserve">fig.show()</w:t>
       </w:r>
     </w:p>
     <w:p>
@@ -9443,6 +9581,111 @@
         <w:rPr>
           <w:rStyle w:val="CommentTok"/>
         </w:rPr>
+        <w:t xml:space="preserve">#  Create a rainbow colorscale</w:t>
+      </w:r>
+      <w:r>
+        <w:br/>
+      </w:r>
+      <w:r>
+        <w:rPr>
+          <w:rStyle w:val="NormalTok"/>
+        </w:rPr>
+        <w:t xml:space="preserve">rainbow_colorscale </w:t>
+      </w:r>
+      <w:r>
+        <w:rPr>
+          <w:rStyle w:val="OperatorTok"/>
+        </w:rPr>
+        <w:t xml:space="preserve">=</w:t>
+      </w:r>
+      <w:r>
+        <w:rPr>
+          <w:rStyle w:val="NormalTok"/>
+        </w:rPr>
+        <w:t xml:space="preserve"> pc.make_colorscale(pc.sample_colorscale(</w:t>
+      </w:r>
+      <w:r>
+        <w:rPr>
+          <w:rStyle w:val="StringTok"/>
+        </w:rPr>
+        <w:t xml:space="preserve">"Rainbow"</w:t>
+      </w:r>
+      <w:r>
+        <w:rPr>
+          <w:rStyle w:val="NormalTok"/>
+        </w:rPr>
+        <w:t xml:space="preserve">, [</w:t>
+      </w:r>
+      <w:r>
+        <w:rPr>
+          <w:rStyle w:val="FloatTok"/>
+        </w:rPr>
+        <w:t xml:space="preserve">0.0</w:t>
+      </w:r>
+      <w:r>
+        <w:rPr>
+          <w:rStyle w:val="NormalTok"/>
+        </w:rPr>
+        <w:t xml:space="preserve">, </w:t>
+      </w:r>
+      <w:r>
+        <w:rPr>
+          <w:rStyle w:val="FloatTok"/>
+        </w:rPr>
+        <w:t xml:space="preserve">0.25</w:t>
+      </w:r>
+      <w:r>
+        <w:rPr>
+          <w:rStyle w:val="NormalTok"/>
+        </w:rPr>
+        <w:t xml:space="preserve">, </w:t>
+      </w:r>
+      <w:r>
+        <w:rPr>
+          <w:rStyle w:val="FloatTok"/>
+        </w:rPr>
+        <w:t xml:space="preserve">0.5</w:t>
+      </w:r>
+      <w:r>
+        <w:rPr>
+          <w:rStyle w:val="NormalTok"/>
+        </w:rPr>
+        <w:t xml:space="preserve">, </w:t>
+      </w:r>
+      <w:r>
+        <w:rPr>
+          <w:rStyle w:val="FloatTok"/>
+        </w:rPr>
+        <w:t xml:space="preserve">0.75</w:t>
+      </w:r>
+      <w:r>
+        <w:rPr>
+          <w:rStyle w:val="NormalTok"/>
+        </w:rPr>
+        <w:t xml:space="preserve">, </w:t>
+      </w:r>
+      <w:r>
+        <w:rPr>
+          <w:rStyle w:val="FloatTok"/>
+        </w:rPr>
+        <w:t xml:space="preserve">1.0</w:t>
+      </w:r>
+      <w:r>
+        <w:rPr>
+          <w:rStyle w:val="NormalTok"/>
+        </w:rPr>
+        <w:t xml:space="preserve">]))</w:t>
+      </w:r>
+      <w:r>
+        <w:br/>
+      </w:r>
+      <w:r>
+        <w:br/>
+      </w:r>
+      <w:r>
+        <w:rPr>
+          <w:rStyle w:val="CommentTok"/>
+        </w:rPr>
         <w:t xml:space="preserve">#  Create heatmap</w:t>
       </w:r>
       <w:r>
@@ -9546,9 +9789,30 @@
       </w:r>
       <w:r>
         <w:rPr>
-          <w:rStyle w:val="StringTok"/>
-        </w:rPr>
-        <w:t xml:space="preserve">"greens"</w:t>
+          <w:rStyle w:val="NormalTok"/>
+        </w:rPr>
+        <w:t xml:space="preserve">rainbow_colorscale,</w:t>
+      </w:r>
+      <w:r>
+        <w:br/>
+      </w:r>
+      <w:r>
+        <w:rPr>
+          <w:rStyle w:val="NormalTok"/>
+        </w:rPr>
+        <w:t xml:space="preserve">    showscale</w:t>
+      </w:r>
+      <w:r>
+        <w:rPr>
+          <w:rStyle w:val="OperatorTok"/>
+        </w:rPr>
+        <w:t xml:space="preserve">=</w:t>
+      </w:r>
+      <w:r>
+        <w:rPr>
+          <w:rStyle w:val="VariableTok"/>
+        </w:rPr>
+        <w:t xml:space="preserve">True</w:t>
       </w:r>
       <w:r>
         <w:rPr>
@@ -9563,19 +9827,151 @@
         <w:rPr>
           <w:rStyle w:val="NormalTok"/>
         </w:rPr>
-        <w:t xml:space="preserve">    showscale</w:t>
-      </w:r>
-      <w:r>
-        <w:rPr>
-          <w:rStyle w:val="OperatorTok"/>
-        </w:rPr>
-        <w:t xml:space="preserve">=</w:t>
-      </w:r>
-      <w:r>
-        <w:rPr>
-          <w:rStyle w:val="VariableTok"/>
-        </w:rPr>
-        <w:t xml:space="preserve">True</w:t>
+        <w:t xml:space="preserve">    annotation_text</w:t>
+      </w:r>
+      <w:r>
+        <w:rPr>
+          <w:rStyle w:val="OperatorTok"/>
+        </w:rPr>
+        <w:t xml:space="preserve">=</w:t>
+      </w:r>
+      <w:r>
+        <w:rPr>
+          <w:rStyle w:val="NormalTok"/>
+        </w:rPr>
+        <w:t xml:space="preserve">corr.values,</w:t>
+      </w:r>
+      <w:r>
+        <w:br/>
+      </w:r>
+      <w:r>
+        <w:rPr>
+          <w:rStyle w:val="NormalTok"/>
+        </w:rPr>
+        <w:t xml:space="preserve">    font_colors</w:t>
+      </w:r>
+      <w:r>
+        <w:rPr>
+          <w:rStyle w:val="OperatorTok"/>
+        </w:rPr>
+        <w:t xml:space="preserve">=</w:t>
+      </w:r>
+      <w:r>
+        <w:rPr>
+          <w:rStyle w:val="NormalTok"/>
+        </w:rPr>
+        <w:t xml:space="preserve">[</w:t>
+      </w:r>
+      <w:r>
+        <w:rPr>
+          <w:rStyle w:val="StringTok"/>
+        </w:rPr>
+        <w:t xml:space="preserve">"black"</w:t>
+      </w:r>
+      <w:r>
+        <w:rPr>
+          <w:rStyle w:val="NormalTok"/>
+        </w:rPr>
+        <w:t xml:space="preserve">],</w:t>
+      </w:r>
+      <w:r>
+        <w:br/>
+      </w:r>
+      <w:r>
+        <w:rPr>
+          <w:rStyle w:val="NormalTok"/>
+        </w:rPr>
+        <w:t xml:space="preserve">    hoverinfo</w:t>
+      </w:r>
+      <w:r>
+        <w:rPr>
+          <w:rStyle w:val="OperatorTok"/>
+        </w:rPr>
+        <w:t xml:space="preserve">=</w:t>
+      </w:r>
+      <w:r>
+        <w:rPr>
+          <w:rStyle w:val="StringTok"/>
+        </w:rPr>
+        <w:t xml:space="preserve">"none"</w:t>
+      </w:r>
+      <w:r>
+        <w:br/>
+      </w:r>
+      <w:r>
+        <w:rPr>
+          <w:rStyle w:val="NormalTok"/>
+        </w:rPr>
+        <w:t xml:space="preserve">)</w:t>
+      </w:r>
+      <w:r>
+        <w:br/>
+      </w:r>
+      <w:r>
+        <w:br/>
+      </w:r>
+      <w:r>
+        <w:rPr>
+          <w:rStyle w:val="CommentTok"/>
+        </w:rPr>
+        <w:t xml:space="preserve">#  Layout adjustments</w:t>
+      </w:r>
+      <w:r>
+        <w:br/>
+      </w:r>
+      <w:r>
+        <w:rPr>
+          <w:rStyle w:val="NormalTok"/>
+        </w:rPr>
+        <w:t xml:space="preserve">fig.update_layout(</w:t>
+      </w:r>
+      <w:r>
+        <w:br/>
+      </w:r>
+      <w:r>
+        <w:rPr>
+          <w:rStyle w:val="NormalTok"/>
+        </w:rPr>
+        <w:t xml:space="preserve">    title</w:t>
+      </w:r>
+      <w:r>
+        <w:rPr>
+          <w:rStyle w:val="OperatorTok"/>
+        </w:rPr>
+        <w:t xml:space="preserve">=</w:t>
+      </w:r>
+      <w:r>
+        <w:rPr>
+          <w:rStyle w:val="BuiltInTok"/>
+        </w:rPr>
+        <w:t xml:space="preserve">dict</w:t>
+      </w:r>
+      <w:r>
+        <w:rPr>
+          <w:rStyle w:val="NormalTok"/>
+        </w:rPr>
+        <w:t xml:space="preserve">(</w:t>
+      </w:r>
+      <w:r>
+        <w:br/>
+      </w:r>
+      <w:r>
+        <w:rPr>
+          <w:rStyle w:val="NormalTok"/>
+        </w:rPr>
+        <w:t xml:space="preserve">        text</w:t>
+      </w:r>
+      <w:r>
+        <w:rPr>
+          <w:rStyle w:val="OperatorTok"/>
+        </w:rPr>
+        <w:t xml:space="preserve">=</w:t>
+      </w:r>
+      <w:r>
+        <w:rPr>
+          <w:rStyle w:val="StringTok"/>
+        </w:rPr>
+        <w:t xml:space="preserve">"&lt;b&gt;Feature Correlation Matrix&lt;/b&gt;"</w:t>
       </w:r>
       <w:r>
         <w:rPr>
@@ -9590,76 +9986,91 @@
         <w:rPr>
           <w:rStyle w:val="NormalTok"/>
         </w:rPr>
-        <w:t xml:space="preserve">    annotation_text</w:t>
-      </w:r>
-      <w:r>
-        <w:rPr>
-          <w:rStyle w:val="OperatorTok"/>
-        </w:rPr>
-        <w:t xml:space="preserve">=</w:t>
-      </w:r>
-      <w:r>
-        <w:rPr>
-          <w:rStyle w:val="NormalTok"/>
-        </w:rPr>
-        <w:t xml:space="preserve">corr.values,</w:t>
-      </w:r>
-      <w:r>
-        <w:br/>
-      </w:r>
-      <w:r>
-        <w:rPr>
-          <w:rStyle w:val="NormalTok"/>
-        </w:rPr>
-        <w:t xml:space="preserve">    font_colors</w:t>
-      </w:r>
-      <w:r>
-        <w:rPr>
-          <w:rStyle w:val="OperatorTok"/>
-        </w:rPr>
-        <w:t xml:space="preserve">=</w:t>
-      </w:r>
-      <w:r>
-        <w:rPr>
-          <w:rStyle w:val="NormalTok"/>
-        </w:rPr>
-        <w:t xml:space="preserve">[</w:t>
-      </w:r>
-      <w:r>
-        <w:rPr>
-          <w:rStyle w:val="StringTok"/>
-        </w:rPr>
-        <w:t xml:space="preserve">"black"</w:t>
-      </w:r>
-      <w:r>
-        <w:rPr>
-          <w:rStyle w:val="NormalTok"/>
-        </w:rPr>
-        <w:t xml:space="preserve">],</w:t>
-      </w:r>
-      <w:r>
-        <w:br/>
-      </w:r>
-      <w:r>
-        <w:rPr>
-          <w:rStyle w:val="NormalTok"/>
-        </w:rPr>
-        <w:t xml:space="preserve">    hoverinfo</w:t>
-      </w:r>
-      <w:r>
-        <w:rPr>
-          <w:rStyle w:val="OperatorTok"/>
-        </w:rPr>
-        <w:t xml:space="preserve">=</w:t>
-      </w:r>
-      <w:r>
-        <w:rPr>
-          <w:rStyle w:val="StringTok"/>
-        </w:rPr>
-        <w:t xml:space="preserve">"none"</w:t>
-      </w:r>
-      <w:r>
-        <w:br/>
+        <w:t xml:space="preserve">        x</w:t>
+      </w:r>
+      <w:r>
+        <w:rPr>
+          <w:rStyle w:val="OperatorTok"/>
+        </w:rPr>
+        <w:t xml:space="preserve">=</w:t>
+      </w:r>
+      <w:r>
+        <w:rPr>
+          <w:rStyle w:val="FloatTok"/>
+        </w:rPr>
+        <w:t xml:space="preserve">0.5</w:t>
+      </w:r>
+      <w:r>
+        <w:rPr>
+          <w:rStyle w:val="NormalTok"/>
+        </w:rPr>
+        <w:t xml:space="preserve">,</w:t>
+      </w:r>
+      <w:r>
+        <w:br/>
+      </w:r>
+      <w:r>
+        <w:rPr>
+          <w:rStyle w:val="NormalTok"/>
+        </w:rPr>
+        <w:t xml:space="preserve">        xanchor</w:t>
+      </w:r>
+      <w:r>
+        <w:rPr>
+          <w:rStyle w:val="OperatorTok"/>
+        </w:rPr>
+        <w:t xml:space="preserve">=</w:t>
+      </w:r>
+      <w:r>
+        <w:rPr>
+          <w:rStyle w:val="StringTok"/>
+        </w:rPr>
+        <w:t xml:space="preserve">"center"</w:t>
+      </w:r>
+      <w:r>
+        <w:rPr>
+          <w:rStyle w:val="NormalTok"/>
+        </w:rPr>
+        <w:t xml:space="preserve">,</w:t>
+      </w:r>
+      <w:r>
+        <w:br/>
+      </w:r>
+      <w:r>
+        <w:rPr>
+          <w:rStyle w:val="NormalTok"/>
+        </w:rPr>
+        <w:t xml:space="preserve">        font</w:t>
+      </w:r>
+      <w:r>
+        <w:rPr>
+          <w:rStyle w:val="OperatorTok"/>
+        </w:rPr>
+        <w:t xml:space="preserve">=</w:t>
+      </w:r>
+      <w:r>
+        <w:rPr>
+          <w:rStyle w:val="BuiltInTok"/>
+        </w:rPr>
+        <w:t xml:space="preserve">dict</w:t>
+      </w:r>
+      <w:r>
+        <w:rPr>
+          <w:rStyle w:val="NormalTok"/>
+        </w:rPr>
+        <w:t xml:space="preserve">(size</w:t>
+      </w:r>
+      <w:r>
+        <w:rPr>
+          <w:rStyle w:val="OperatorTok"/>
+        </w:rPr>
+        <w:t xml:space="preserve">=</w:t>
+      </w:r>
+      <w:r>
+        <w:rPr>
+          <w:rStyle w:val="DecValTok"/>
+        </w:rPr>
+        <w:t xml:space="preserve">20</w:t>
       </w:r>
       <w:r>
         <w:rPr>
@@ -9671,31 +10082,328 @@
         <w:br/>
       </w:r>
       <w:r>
+        <w:rPr>
+          <w:rStyle w:val="NormalTok"/>
+        </w:rPr>
+        <w:t xml:space="preserve">    ),</w:t>
+      </w:r>
+      <w:r>
+        <w:br/>
+      </w:r>
+      <w:r>
+        <w:rPr>
+          <w:rStyle w:val="NormalTok"/>
+        </w:rPr>
+        <w:t xml:space="preserve">    template</w:t>
+      </w:r>
+      <w:r>
+        <w:rPr>
+          <w:rStyle w:val="OperatorTok"/>
+        </w:rPr>
+        <w:t xml:space="preserve">=</w:t>
+      </w:r>
+      <w:r>
+        <w:rPr>
+          <w:rStyle w:val="StringTok"/>
+        </w:rPr>
+        <w:t xml:space="preserve">"plotly_white"</w:t>
+      </w:r>
+      <w:r>
+        <w:rPr>
+          <w:rStyle w:val="NormalTok"/>
+        </w:rPr>
+        <w:t xml:space="preserve">,</w:t>
+      </w:r>
+      <w:r>
+        <w:br/>
+      </w:r>
+      <w:r>
+        <w:rPr>
+          <w:rStyle w:val="NormalTok"/>
+        </w:rPr>
+        <w:t xml:space="preserve">    width</w:t>
+      </w:r>
+      <w:r>
+        <w:rPr>
+          <w:rStyle w:val="OperatorTok"/>
+        </w:rPr>
+        <w:t xml:space="preserve">=</w:t>
+      </w:r>
+      <w:r>
+        <w:rPr>
+          <w:rStyle w:val="DecValTok"/>
+        </w:rPr>
+        <w:t xml:space="preserve">700</w:t>
+      </w:r>
+      <w:r>
+        <w:rPr>
+          <w:rStyle w:val="NormalTok"/>
+        </w:rPr>
+        <w:t xml:space="preserve">,</w:t>
+      </w:r>
+      <w:r>
+        <w:br/>
+      </w:r>
+      <w:r>
+        <w:rPr>
+          <w:rStyle w:val="NormalTok"/>
+        </w:rPr>
+        <w:t xml:space="preserve">    height</w:t>
+      </w:r>
+      <w:r>
+        <w:rPr>
+          <w:rStyle w:val="OperatorTok"/>
+        </w:rPr>
+        <w:t xml:space="preserve">=</w:t>
+      </w:r>
+      <w:r>
+        <w:rPr>
+          <w:rStyle w:val="DecValTok"/>
+        </w:rPr>
+        <w:t xml:space="preserve">500</w:t>
+      </w:r>
+      <w:r>
+        <w:rPr>
+          <w:rStyle w:val="NormalTok"/>
+        </w:rPr>
+        <w:t xml:space="preserve">,</w:t>
+      </w:r>
+      <w:r>
+        <w:br/>
+      </w:r>
+      <w:r>
+        <w:rPr>
+          <w:rStyle w:val="NormalTok"/>
+        </w:rPr>
+        <w:t xml:space="preserve">    margin</w:t>
+      </w:r>
+      <w:r>
+        <w:rPr>
+          <w:rStyle w:val="OperatorTok"/>
+        </w:rPr>
+        <w:t xml:space="preserve">=</w:t>
+      </w:r>
+      <w:r>
+        <w:rPr>
+          <w:rStyle w:val="BuiltInTok"/>
+        </w:rPr>
+        <w:t xml:space="preserve">dict</w:t>
+      </w:r>
+      <w:r>
+        <w:rPr>
+          <w:rStyle w:val="NormalTok"/>
+        </w:rPr>
+        <w:t xml:space="preserve">(l</w:t>
+      </w:r>
+      <w:r>
+        <w:rPr>
+          <w:rStyle w:val="OperatorTok"/>
+        </w:rPr>
+        <w:t xml:space="preserve">=</w:t>
+      </w:r>
+      <w:r>
+        <w:rPr>
+          <w:rStyle w:val="DecValTok"/>
+        </w:rPr>
+        <w:t xml:space="preserve">100</w:t>
+      </w:r>
+      <w:r>
+        <w:rPr>
+          <w:rStyle w:val="NormalTok"/>
+        </w:rPr>
+        <w:t xml:space="preserve">, r</w:t>
+      </w:r>
+      <w:r>
+        <w:rPr>
+          <w:rStyle w:val="OperatorTok"/>
+        </w:rPr>
+        <w:t xml:space="preserve">=</w:t>
+      </w:r>
+      <w:r>
+        <w:rPr>
+          <w:rStyle w:val="DecValTok"/>
+        </w:rPr>
+        <w:t xml:space="preserve">100</w:t>
+      </w:r>
+      <w:r>
+        <w:rPr>
+          <w:rStyle w:val="NormalTok"/>
+        </w:rPr>
+        <w:t xml:space="preserve">, t</w:t>
+      </w:r>
+      <w:r>
+        <w:rPr>
+          <w:rStyle w:val="OperatorTok"/>
+        </w:rPr>
+        <w:t xml:space="preserve">=</w:t>
+      </w:r>
+      <w:r>
+        <w:rPr>
+          <w:rStyle w:val="DecValTok"/>
+        </w:rPr>
+        <w:t xml:space="preserve">120</w:t>
+      </w:r>
+      <w:r>
+        <w:rPr>
+          <w:rStyle w:val="NormalTok"/>
+        </w:rPr>
+        <w:t xml:space="preserve">, b</w:t>
+      </w:r>
+      <w:r>
+        <w:rPr>
+          <w:rStyle w:val="OperatorTok"/>
+        </w:rPr>
+        <w:t xml:space="preserve">=</w:t>
+      </w:r>
+      <w:r>
+        <w:rPr>
+          <w:rStyle w:val="DecValTok"/>
+        </w:rPr>
+        <w:t xml:space="preserve">80</w:t>
+      </w:r>
+      <w:r>
+        <w:rPr>
+          <w:rStyle w:val="NormalTok"/>
+        </w:rPr>
+        <w:t xml:space="preserve">), </w:t>
+      </w:r>
+      <w:r>
+        <w:br/>
+      </w:r>
+      <w:r>
+        <w:rPr>
+          <w:rStyle w:val="NormalTok"/>
+        </w:rPr>
+        <w:t xml:space="preserve">    font</w:t>
+      </w:r>
+      <w:r>
+        <w:rPr>
+          <w:rStyle w:val="OperatorTok"/>
+        </w:rPr>
+        <w:t xml:space="preserve">=</w:t>
+      </w:r>
+      <w:r>
+        <w:rPr>
+          <w:rStyle w:val="BuiltInTok"/>
+        </w:rPr>
+        <w:t xml:space="preserve">dict</w:t>
+      </w:r>
+      <w:r>
+        <w:rPr>
+          <w:rStyle w:val="NormalTok"/>
+        </w:rPr>
+        <w:t xml:space="preserve">(size</w:t>
+      </w:r>
+      <w:r>
+        <w:rPr>
+          <w:rStyle w:val="OperatorTok"/>
+        </w:rPr>
+        <w:t xml:space="preserve">=</w:t>
+      </w:r>
+      <w:r>
+        <w:rPr>
+          <w:rStyle w:val="DecValTok"/>
+        </w:rPr>
+        <w:t xml:space="preserve">14</w:t>
+      </w:r>
+      <w:r>
+        <w:rPr>
+          <w:rStyle w:val="NormalTok"/>
+        </w:rPr>
+        <w:t xml:space="preserve">)</w:t>
+      </w:r>
+      <w:r>
+        <w:br/>
+      </w:r>
+      <w:r>
+        <w:rPr>
+          <w:rStyle w:val="NormalTok"/>
+        </w:rPr>
+        <w:t xml:space="preserve">)</w:t>
+      </w:r>
+      <w:r>
+        <w:br/>
+      </w:r>
+      <w:r>
         <w:br/>
       </w:r>
       <w:r>
         <w:rPr>
           <w:rStyle w:val="CommentTok"/>
         </w:rPr>
-        <w:t xml:space="preserve">#  Layout adjustments</w:t>
-      </w:r>
-      <w:r>
-        <w:br/>
-      </w:r>
-      <w:r>
-        <w:rPr>
-          <w:rStyle w:val="NormalTok"/>
-        </w:rPr>
-        <w:t xml:space="preserve">fig.update_layout(</w:t>
-      </w:r>
-      <w:r>
-        <w:br/>
-      </w:r>
-      <w:r>
-        <w:rPr>
-          <w:rStyle w:val="NormalTok"/>
-        </w:rPr>
-        <w:t xml:space="preserve">    title</w:t>
+        <w:t xml:space="preserve">#  Axis polish</w:t>
+      </w:r>
+      <w:r>
+        <w:br/>
+      </w:r>
+      <w:r>
+        <w:rPr>
+          <w:rStyle w:val="NormalTok"/>
+        </w:rPr>
+        <w:t xml:space="preserve">fig.update_xaxes(</w:t>
+      </w:r>
+      <w:r>
+        <w:br/>
+      </w:r>
+      <w:r>
+        <w:rPr>
+          <w:rStyle w:val="NormalTok"/>
+        </w:rPr>
+        <w:t xml:space="preserve">    side</w:t>
+      </w:r>
+      <w:r>
+        <w:rPr>
+          <w:rStyle w:val="OperatorTok"/>
+        </w:rPr>
+        <w:t xml:space="preserve">=</w:t>
+      </w:r>
+      <w:r>
+        <w:rPr>
+          <w:rStyle w:val="StringTok"/>
+        </w:rPr>
+        <w:t xml:space="preserve">"bottom"</w:t>
+      </w:r>
+      <w:r>
+        <w:rPr>
+          <w:rStyle w:val="NormalTok"/>
+        </w:rPr>
+        <w:t xml:space="preserve">,</w:t>
+      </w:r>
+      <w:r>
+        <w:br/>
+      </w:r>
+      <w:r>
+        <w:rPr>
+          <w:rStyle w:val="NormalTok"/>
+        </w:rPr>
+        <w:t xml:space="preserve">    tickangle</w:t>
+      </w:r>
+      <w:r>
+        <w:rPr>
+          <w:rStyle w:val="OperatorTok"/>
+        </w:rPr>
+        <w:t xml:space="preserve">=</w:t>
+      </w:r>
+      <w:r>
+        <w:rPr>
+          <w:rStyle w:val="DecValTok"/>
+        </w:rPr>
+        <w:t xml:space="preserve">35</w:t>
+      </w:r>
+      <w:r>
+        <w:rPr>
+          <w:rStyle w:val="NormalTok"/>
+        </w:rPr>
+        <w:t xml:space="preserve">,</w:t>
+      </w:r>
+      <w:r>
+        <w:br/>
+      </w:r>
+      <w:r>
+        <w:rPr>
+          <w:rStyle w:val="NormalTok"/>
+        </w:rPr>
+        <w:t xml:space="preserve">    tickfont</w:t>
       </w:r>
       <w:r>
         <w:rPr>
@@ -9713,97 +10421,73 @@
         <w:rPr>
           <w:rStyle w:val="NormalTok"/>
         </w:rPr>
-        <w:t xml:space="preserve">(</w:t>
-      </w:r>
-      <w:r>
-        <w:br/>
-      </w:r>
-      <w:r>
-        <w:rPr>
-          <w:rStyle w:val="NormalTok"/>
-        </w:rPr>
-        <w:t xml:space="preserve">        text</w:t>
-      </w:r>
-      <w:r>
-        <w:rPr>
-          <w:rStyle w:val="OperatorTok"/>
-        </w:rPr>
-        <w:t xml:space="preserve">=</w:t>
-      </w:r>
-      <w:r>
-        <w:rPr>
-          <w:rStyle w:val="StringTok"/>
-        </w:rPr>
-        <w:t xml:space="preserve">"&lt;b&gt;Feature Correlation Matrix&lt;/b&gt;"</w:t>
-      </w:r>
-      <w:r>
-        <w:rPr>
-          <w:rStyle w:val="NormalTok"/>
-        </w:rPr>
-        <w:t xml:space="preserve">,</w:t>
-      </w:r>
-      <w:r>
-        <w:br/>
-      </w:r>
-      <w:r>
-        <w:rPr>
-          <w:rStyle w:val="NormalTok"/>
-        </w:rPr>
-        <w:t xml:space="preserve">        x</w:t>
-      </w:r>
-      <w:r>
-        <w:rPr>
-          <w:rStyle w:val="OperatorTok"/>
-        </w:rPr>
-        <w:t xml:space="preserve">=</w:t>
-      </w:r>
-      <w:r>
-        <w:rPr>
-          <w:rStyle w:val="FloatTok"/>
-        </w:rPr>
-        <w:t xml:space="preserve">0.5</w:t>
-      </w:r>
-      <w:r>
-        <w:rPr>
-          <w:rStyle w:val="NormalTok"/>
-        </w:rPr>
-        <w:t xml:space="preserve">,</w:t>
-      </w:r>
-      <w:r>
-        <w:br/>
-      </w:r>
-      <w:r>
-        <w:rPr>
-          <w:rStyle w:val="NormalTok"/>
-        </w:rPr>
-        <w:t xml:space="preserve">        xanchor</w:t>
-      </w:r>
-      <w:r>
-        <w:rPr>
-          <w:rStyle w:val="OperatorTok"/>
-        </w:rPr>
-        <w:t xml:space="preserve">=</w:t>
-      </w:r>
-      <w:r>
-        <w:rPr>
-          <w:rStyle w:val="StringTok"/>
-        </w:rPr>
-        <w:t xml:space="preserve">"center"</w:t>
-      </w:r>
-      <w:r>
-        <w:rPr>
-          <w:rStyle w:val="NormalTok"/>
-        </w:rPr>
-        <w:t xml:space="preserve">,</w:t>
-      </w:r>
-      <w:r>
-        <w:br/>
-      </w:r>
-      <w:r>
-        <w:rPr>
-          <w:rStyle w:val="NormalTok"/>
-        </w:rPr>
-        <w:t xml:space="preserve">        font</w:t>
+        <w:t xml:space="preserve">(size</w:t>
+      </w:r>
+      <w:r>
+        <w:rPr>
+          <w:rStyle w:val="OperatorTok"/>
+        </w:rPr>
+        <w:t xml:space="preserve">=</w:t>
+      </w:r>
+      <w:r>
+        <w:rPr>
+          <w:rStyle w:val="DecValTok"/>
+        </w:rPr>
+        <w:t xml:space="preserve">12</w:t>
+      </w:r>
+      <w:r>
+        <w:rPr>
+          <w:rStyle w:val="NormalTok"/>
+        </w:rPr>
+        <w:t xml:space="preserve">),</w:t>
+      </w:r>
+      <w:r>
+        <w:br/>
+      </w:r>
+      <w:r>
+        <w:rPr>
+          <w:rStyle w:val="NormalTok"/>
+        </w:rPr>
+        <w:t xml:space="preserve">    title_standoff</w:t>
+      </w:r>
+      <w:r>
+        <w:rPr>
+          <w:rStyle w:val="OperatorTok"/>
+        </w:rPr>
+        <w:t xml:space="preserve">=</w:t>
+      </w:r>
+      <w:r>
+        <w:rPr>
+          <w:rStyle w:val="DecValTok"/>
+        </w:rPr>
+        <w:t xml:space="preserve">10</w:t>
+      </w:r>
+      <w:r>
+        <w:br/>
+      </w:r>
+      <w:r>
+        <w:rPr>
+          <w:rStyle w:val="NormalTok"/>
+        </w:rPr>
+        <w:t xml:space="preserve">)</w:t>
+      </w:r>
+      <w:r>
+        <w:br/>
+      </w:r>
+      <w:r>
+        <w:rPr>
+          <w:rStyle w:val="NormalTok"/>
+        </w:rPr>
+        <w:t xml:space="preserve">fig.update_yaxes(</w:t>
+      </w:r>
+      <w:r>
+        <w:br/>
+      </w:r>
+      <w:r>
+        <w:rPr>
+          <w:rStyle w:val="NormalTok"/>
+        </w:rPr>
+        <w:t xml:space="preserve">    tickfont</w:t>
       </w:r>
       <w:r>
         <w:rPr>
@@ -9833,7 +10517,37 @@
         <w:rPr>
           <w:rStyle w:val="DecValTok"/>
         </w:rPr>
-        <w:t xml:space="preserve">20</w:t>
+        <w:t xml:space="preserve">12</w:t>
+      </w:r>
+      <w:r>
+        <w:rPr>
+          <w:rStyle w:val="NormalTok"/>
+        </w:rPr>
+        <w:t xml:space="preserve">),</w:t>
+      </w:r>
+      <w:r>
+        <w:br/>
+      </w:r>
+      <w:r>
+        <w:rPr>
+          <w:rStyle w:val="NormalTok"/>
+        </w:rPr>
+        <w:t xml:space="preserve">    autorange</w:t>
+      </w:r>
+      <w:r>
+        <w:rPr>
+          <w:rStyle w:val="OperatorTok"/>
+        </w:rPr>
+        <w:t xml:space="preserve">=</w:t>
+      </w:r>
+      <w:r>
+        <w:rPr>
+          <w:rStyle w:val="StringTok"/>
+        </w:rPr>
+        <w:t xml:space="preserve">"reversed"</w:t>
+      </w:r>
+      <w:r>
+        <w:br/>
       </w:r>
       <w:r>
         <w:rPr>
@@ -9845,490 +10559,13 @@
         <w:br/>
       </w:r>
       <w:r>
-        <w:rPr>
-          <w:rStyle w:val="NormalTok"/>
-        </w:rPr>
-        <w:t xml:space="preserve">    ),</w:t>
-      </w:r>
-      <w:r>
-        <w:br/>
-      </w:r>
-      <w:r>
-        <w:rPr>
-          <w:rStyle w:val="NormalTok"/>
-        </w:rPr>
-        <w:t xml:space="preserve">    template</w:t>
-      </w:r>
-      <w:r>
-        <w:rPr>
-          <w:rStyle w:val="OperatorTok"/>
-        </w:rPr>
-        <w:t xml:space="preserve">=</w:t>
-      </w:r>
-      <w:r>
-        <w:rPr>
-          <w:rStyle w:val="StringTok"/>
-        </w:rPr>
-        <w:t xml:space="preserve">"plotly_white"</w:t>
-      </w:r>
-      <w:r>
-        <w:rPr>
-          <w:rStyle w:val="NormalTok"/>
-        </w:rPr>
-        <w:t xml:space="preserve">,</w:t>
-      </w:r>
-      <w:r>
-        <w:br/>
-      </w:r>
-      <w:r>
-        <w:rPr>
-          <w:rStyle w:val="NormalTok"/>
-        </w:rPr>
-        <w:t xml:space="preserve">    width</w:t>
-      </w:r>
-      <w:r>
-        <w:rPr>
-          <w:rStyle w:val="OperatorTok"/>
-        </w:rPr>
-        <w:t xml:space="preserve">=</w:t>
-      </w:r>
-      <w:r>
-        <w:rPr>
-          <w:rStyle w:val="DecValTok"/>
-        </w:rPr>
-        <w:t xml:space="preserve">700</w:t>
-      </w:r>
-      <w:r>
-        <w:rPr>
-          <w:rStyle w:val="NormalTok"/>
-        </w:rPr>
-        <w:t xml:space="preserve">,</w:t>
-      </w:r>
-      <w:r>
-        <w:br/>
-      </w:r>
-      <w:r>
-        <w:rPr>
-          <w:rStyle w:val="NormalTok"/>
-        </w:rPr>
-        <w:t xml:space="preserve">    height</w:t>
-      </w:r>
-      <w:r>
-        <w:rPr>
-          <w:rStyle w:val="OperatorTok"/>
-        </w:rPr>
-        <w:t xml:space="preserve">=</w:t>
-      </w:r>
-      <w:r>
-        <w:rPr>
-          <w:rStyle w:val="DecValTok"/>
-        </w:rPr>
-        <w:t xml:space="preserve">500</w:t>
-      </w:r>
-      <w:r>
-        <w:rPr>
-          <w:rStyle w:val="NormalTok"/>
-        </w:rPr>
-        <w:t xml:space="preserve">,</w:t>
-      </w:r>
-      <w:r>
-        <w:br/>
-      </w:r>
-      <w:r>
-        <w:rPr>
-          <w:rStyle w:val="NormalTok"/>
-        </w:rPr>
-        <w:t xml:space="preserve">    margin</w:t>
-      </w:r>
-      <w:r>
-        <w:rPr>
-          <w:rStyle w:val="OperatorTok"/>
-        </w:rPr>
-        <w:t xml:space="preserve">=</w:t>
-      </w:r>
-      <w:r>
-        <w:rPr>
-          <w:rStyle w:val="BuiltInTok"/>
-        </w:rPr>
-        <w:t xml:space="preserve">dict</w:t>
-      </w:r>
-      <w:r>
-        <w:rPr>
-          <w:rStyle w:val="NormalTok"/>
-        </w:rPr>
-        <w:t xml:space="preserve">(l</w:t>
-      </w:r>
-      <w:r>
-        <w:rPr>
-          <w:rStyle w:val="OperatorTok"/>
-        </w:rPr>
-        <w:t xml:space="preserve">=</w:t>
-      </w:r>
-      <w:r>
-        <w:rPr>
-          <w:rStyle w:val="DecValTok"/>
-        </w:rPr>
-        <w:t xml:space="preserve">100</w:t>
-      </w:r>
-      <w:r>
-        <w:rPr>
-          <w:rStyle w:val="NormalTok"/>
-        </w:rPr>
-        <w:t xml:space="preserve">, r</w:t>
-      </w:r>
-      <w:r>
-        <w:rPr>
-          <w:rStyle w:val="OperatorTok"/>
-        </w:rPr>
-        <w:t xml:space="preserve">=</w:t>
-      </w:r>
-      <w:r>
-        <w:rPr>
-          <w:rStyle w:val="DecValTok"/>
-        </w:rPr>
-        <w:t xml:space="preserve">100</w:t>
-      </w:r>
-      <w:r>
-        <w:rPr>
-          <w:rStyle w:val="NormalTok"/>
-        </w:rPr>
-        <w:t xml:space="preserve">, t</w:t>
-      </w:r>
-      <w:r>
-        <w:rPr>
-          <w:rStyle w:val="OperatorTok"/>
-        </w:rPr>
-        <w:t xml:space="preserve">=</w:t>
-      </w:r>
-      <w:r>
-        <w:rPr>
-          <w:rStyle w:val="DecValTok"/>
-        </w:rPr>
-        <w:t xml:space="preserve">120</w:t>
-      </w:r>
-      <w:r>
-        <w:rPr>
-          <w:rStyle w:val="NormalTok"/>
-        </w:rPr>
-        <w:t xml:space="preserve">, b</w:t>
-      </w:r>
-      <w:r>
-        <w:rPr>
-          <w:rStyle w:val="OperatorTok"/>
-        </w:rPr>
-        <w:t xml:space="preserve">=</w:t>
-      </w:r>
-      <w:r>
-        <w:rPr>
-          <w:rStyle w:val="DecValTok"/>
-        </w:rPr>
-        <w:t xml:space="preserve">80</w:t>
-      </w:r>
-      <w:r>
-        <w:rPr>
-          <w:rStyle w:val="NormalTok"/>
-        </w:rPr>
-        <w:t xml:space="preserve">), </w:t>
-      </w:r>
-      <w:r>
-        <w:br/>
-      </w:r>
-      <w:r>
-        <w:rPr>
-          <w:rStyle w:val="NormalTok"/>
-        </w:rPr>
-        <w:t xml:space="preserve">    font</w:t>
-      </w:r>
-      <w:r>
-        <w:rPr>
-          <w:rStyle w:val="OperatorTok"/>
-        </w:rPr>
-        <w:t xml:space="preserve">=</w:t>
-      </w:r>
-      <w:r>
-        <w:rPr>
-          <w:rStyle w:val="BuiltInTok"/>
-        </w:rPr>
-        <w:t xml:space="preserve">dict</w:t>
-      </w:r>
-      <w:r>
-        <w:rPr>
-          <w:rStyle w:val="NormalTok"/>
-        </w:rPr>
-        <w:t xml:space="preserve">(size</w:t>
-      </w:r>
-      <w:r>
-        <w:rPr>
-          <w:rStyle w:val="OperatorTok"/>
-        </w:rPr>
-        <w:t xml:space="preserve">=</w:t>
-      </w:r>
-      <w:r>
-        <w:rPr>
-          <w:rStyle w:val="DecValTok"/>
-        </w:rPr>
-        <w:t xml:space="preserve">14</w:t>
-      </w:r>
-      <w:r>
-        <w:rPr>
-          <w:rStyle w:val="NormalTok"/>
-        </w:rPr>
-        <w:t xml:space="preserve">)</w:t>
-      </w:r>
-      <w:r>
-        <w:br/>
-      </w:r>
-      <w:r>
-        <w:rPr>
-          <w:rStyle w:val="NormalTok"/>
-        </w:rPr>
-        <w:t xml:space="preserve">)</w:t>
-      </w:r>
-      <w:r>
-        <w:br/>
-      </w:r>
-      <w:r>
-        <w:br/>
-      </w:r>
-      <w:r>
-        <w:rPr>
-          <w:rStyle w:val="CommentTok"/>
-        </w:rPr>
-        <w:t xml:space="preserve">#  Axis polish</w:t>
-      </w:r>
-      <w:r>
-        <w:br/>
-      </w:r>
-      <w:r>
-        <w:rPr>
-          <w:rStyle w:val="NormalTok"/>
-        </w:rPr>
-        <w:t xml:space="preserve">fig.update_xaxes(</w:t>
-      </w:r>
-      <w:r>
-        <w:br/>
-      </w:r>
-      <w:r>
-        <w:rPr>
-          <w:rStyle w:val="NormalTok"/>
-        </w:rPr>
-        <w:t xml:space="preserve">    side</w:t>
-      </w:r>
-      <w:r>
-        <w:rPr>
-          <w:rStyle w:val="OperatorTok"/>
-        </w:rPr>
-        <w:t xml:space="preserve">=</w:t>
-      </w:r>
-      <w:r>
-        <w:rPr>
-          <w:rStyle w:val="StringTok"/>
-        </w:rPr>
-        <w:t xml:space="preserve">"bottom"</w:t>
-      </w:r>
-      <w:r>
-        <w:rPr>
-          <w:rStyle w:val="NormalTok"/>
-        </w:rPr>
-        <w:t xml:space="preserve">,</w:t>
-      </w:r>
-      <w:r>
-        <w:br/>
-      </w:r>
-      <w:r>
-        <w:rPr>
-          <w:rStyle w:val="NormalTok"/>
-        </w:rPr>
-        <w:t xml:space="preserve">    tickangle</w:t>
-      </w:r>
-      <w:r>
-        <w:rPr>
-          <w:rStyle w:val="OperatorTok"/>
-        </w:rPr>
-        <w:t xml:space="preserve">=</w:t>
-      </w:r>
-      <w:r>
-        <w:rPr>
-          <w:rStyle w:val="DecValTok"/>
-        </w:rPr>
-        <w:t xml:space="preserve">35</w:t>
-      </w:r>
-      <w:r>
-        <w:rPr>
-          <w:rStyle w:val="NormalTok"/>
-        </w:rPr>
-        <w:t xml:space="preserve">,</w:t>
-      </w:r>
-      <w:r>
-        <w:br/>
-      </w:r>
-      <w:r>
-        <w:rPr>
-          <w:rStyle w:val="NormalTok"/>
-        </w:rPr>
-        <w:t xml:space="preserve">    tickfont</w:t>
-      </w:r>
-      <w:r>
-        <w:rPr>
-          <w:rStyle w:val="OperatorTok"/>
-        </w:rPr>
-        <w:t xml:space="preserve">=</w:t>
-      </w:r>
-      <w:r>
-        <w:rPr>
-          <w:rStyle w:val="BuiltInTok"/>
-        </w:rPr>
-        <w:t xml:space="preserve">dict</w:t>
-      </w:r>
-      <w:r>
-        <w:rPr>
-          <w:rStyle w:val="NormalTok"/>
-        </w:rPr>
-        <w:t xml:space="preserve">(size</w:t>
-      </w:r>
-      <w:r>
-        <w:rPr>
-          <w:rStyle w:val="OperatorTok"/>
-        </w:rPr>
-        <w:t xml:space="preserve">=</w:t>
-      </w:r>
-      <w:r>
-        <w:rPr>
-          <w:rStyle w:val="DecValTok"/>
-        </w:rPr>
-        <w:t xml:space="preserve">12</w:t>
-      </w:r>
-      <w:r>
-        <w:rPr>
-          <w:rStyle w:val="NormalTok"/>
-        </w:rPr>
-        <w:t xml:space="preserve">),</w:t>
-      </w:r>
-      <w:r>
-        <w:br/>
-      </w:r>
-      <w:r>
-        <w:rPr>
-          <w:rStyle w:val="NormalTok"/>
-        </w:rPr>
-        <w:t xml:space="preserve">    title_standoff</w:t>
-      </w:r>
-      <w:r>
-        <w:rPr>
-          <w:rStyle w:val="OperatorTok"/>
-        </w:rPr>
-        <w:t xml:space="preserve">=</w:t>
-      </w:r>
-      <w:r>
-        <w:rPr>
-          <w:rStyle w:val="DecValTok"/>
-        </w:rPr>
-        <w:t xml:space="preserve">10</w:t>
-      </w:r>
-      <w:r>
-        <w:br/>
-      </w:r>
-      <w:r>
-        <w:rPr>
-          <w:rStyle w:val="NormalTok"/>
-        </w:rPr>
-        <w:t xml:space="preserve">)</w:t>
-      </w:r>
-      <w:r>
-        <w:br/>
-      </w:r>
-      <w:r>
-        <w:rPr>
-          <w:rStyle w:val="NormalTok"/>
-        </w:rPr>
-        <w:t xml:space="preserve">fig.update_yaxes(</w:t>
-      </w:r>
-      <w:r>
-        <w:br/>
-      </w:r>
-      <w:r>
-        <w:rPr>
-          <w:rStyle w:val="NormalTok"/>
-        </w:rPr>
-        <w:t xml:space="preserve">    tickfont</w:t>
-      </w:r>
-      <w:r>
-        <w:rPr>
-          <w:rStyle w:val="OperatorTok"/>
-        </w:rPr>
-        <w:t xml:space="preserve">=</w:t>
-      </w:r>
-      <w:r>
-        <w:rPr>
-          <w:rStyle w:val="BuiltInTok"/>
-        </w:rPr>
-        <w:t xml:space="preserve">dict</w:t>
-      </w:r>
-      <w:r>
-        <w:rPr>
-          <w:rStyle w:val="NormalTok"/>
-        </w:rPr>
-        <w:t xml:space="preserve">(size</w:t>
-      </w:r>
-      <w:r>
-        <w:rPr>
-          <w:rStyle w:val="OperatorTok"/>
-        </w:rPr>
-        <w:t xml:space="preserve">=</w:t>
-      </w:r>
-      <w:r>
-        <w:rPr>
-          <w:rStyle w:val="DecValTok"/>
-        </w:rPr>
-        <w:t xml:space="preserve">12</w:t>
-      </w:r>
-      <w:r>
-        <w:rPr>
-          <w:rStyle w:val="NormalTok"/>
-        </w:rPr>
-        <w:t xml:space="preserve">),</w:t>
-      </w:r>
-      <w:r>
-        <w:br/>
-      </w:r>
-      <w:r>
-        <w:rPr>
-          <w:rStyle w:val="NormalTok"/>
-        </w:rPr>
-        <w:t xml:space="preserve">    autorange</w:t>
-      </w:r>
-      <w:r>
-        <w:rPr>
-          <w:rStyle w:val="OperatorTok"/>
-        </w:rPr>
-        <w:t xml:space="preserve">=</w:t>
-      </w:r>
-      <w:r>
-        <w:rPr>
-          <w:rStyle w:val="StringTok"/>
-        </w:rPr>
-        <w:t xml:space="preserve">"reversed"</w:t>
-      </w:r>
-      <w:r>
-        <w:br/>
-      </w:r>
-      <w:r>
-        <w:rPr>
-          <w:rStyle w:val="NormalTok"/>
-        </w:rPr>
-        <w:t xml:space="preserve">)</w:t>
-      </w:r>
-      <w:r>
-        <w:br/>
-      </w:r>
-      <w:r>
-        <w:br/>
-      </w:r>
-      <w:r>
-        <w:rPr>
-          <w:rStyle w:val="NormalTok"/>
-        </w:rPr>
-        <w:t xml:space="preserve">fig</w:t>
+        <w:br/>
+      </w:r>
+      <w:r>
+        <w:rPr>
+          <w:rStyle w:val="NormalTok"/>
+        </w:rPr>
+        <w:t xml:space="preserve">fig.show()</w:t>
       </w:r>
     </w:p>
     <w:p>

</xml_diff>